<commit_message>
drafted chapter 3 grossmann
</commit_message>
<xml_diff>
--- a/grossmann/architekturdocumentation.docx
+++ b/grossmann/architekturdocumentation.docx
@@ -1141,9 +1141,6 @@
     </w:p>
     <w:p>
       <w:r>
-        <w:t>Client server</w:t>
-      </w:r>
-      <w:r>
         <w:br/>
         <w:t>MVC</w:t>
       </w:r>
@@ -1153,388 +1150,10 @@
     </w:p>
     <w:p>
       <w:r>
-        <w:t>https://github.com/corona-warn-app/cwa-app-android/blob/main/docs/architecture-overview.md</w:t>
-      </w:r>
-    </w:p>
-    <w:p>
-      <w:r>
-        <w:br/>
-        <w:t>Proxy</w:t>
-      </w:r>
-      <w:r>
-        <w:br/>
-        <w:t>anything</w:t>
-      </w:r>
-    </w:p>
-    <w:p>
-      <w:pPr>
-        <w:pStyle w:val="Heading1"/>
-      </w:pPr>
-      <w:bookmarkStart w:id="5" w:name="_Toc71461387"/>
-      <w:r>
-        <w:t>Layered Architecture</w:t>
-      </w:r>
-      <w:bookmarkEnd w:id="5"/>
-    </w:p>
-    <w:p>
-      <w:pPr>
-        <w:pStyle w:val="Heading1"/>
-      </w:pPr>
-    </w:p>
-    <w:p>
-      <w:pPr>
-        <w:pStyle w:val="Heading1"/>
-      </w:pPr>
-      <w:r>
-        <w:t>Architectural Decisions</w:t>
-      </w:r>
-    </w:p>
-    <w:p>
-      <w:r>
-        <w:t>In this chapter t</w:t>
-      </w:r>
-      <w:r>
-        <w:t xml:space="preserve">hree </w:t>
-      </w:r>
-      <w:r>
-        <w:t>architectural</w:t>
-      </w:r>
-      <w:r>
-        <w:t xml:space="preserve"> decisions of t</w:t>
-      </w:r>
-      <w:r>
-        <w:t xml:space="preserve">he </w:t>
-      </w:r>
-      <w:r>
-        <w:t xml:space="preserve">CWA are </w:t>
-      </w:r>
-      <w:r>
-        <w:t>analyzed</w:t>
-      </w:r>
-      <w:r>
-        <w:t xml:space="preserve"> and compared to the documentation requirements in the ISO 42010 standard.</w:t>
-      </w:r>
-    </w:p>
-    <w:p>
-      <w:r>
-        <w:t xml:space="preserve">The first </w:t>
-      </w:r>
-      <w:r>
-        <w:t>architectural</w:t>
-      </w:r>
-      <w:r>
-        <w:t xml:space="preserve"> decision is found in the solution architecture document and explains the necessity of </w:t>
-      </w:r>
-      <w:r>
-        <w:t>t</w:t>
-      </w:r>
-      <w:r>
-        <w:t xml:space="preserve">he </w:t>
-      </w:r>
-      <w:r>
-        <w:t>Verifica</w:t>
-      </w:r>
-      <w:r>
-        <w:t>t</w:t>
-      </w:r>
-      <w:r>
-        <w:t>i</w:t>
-      </w:r>
-      <w:r>
-        <w:t>on server</w:t>
-      </w:r>
-      <w:r>
-        <w:t>.</w:t>
-      </w:r>
-      <w:r>
-        <w:t xml:space="preserve"> In order to understand the decision the documentation in the verification-server/docs/architecture-overview.md</w:t>
-      </w:r>
-      <w:r>
-        <w:t xml:space="preserve"> </w:t>
-      </w:r>
-      <w:r>
-        <w:t>is analyzed.</w:t>
-      </w:r>
-    </w:p>
-    <w:tbl>
-      <w:tblPr>
-        <w:tblStyle w:val="TableGrid"/>
-        <w:tblW w:w="0" w:type="auto"/>
-        <w:tblInd w:w="0" w:type="dxa"/>
-        <w:tblLook w:val="04A0" w:firstRow="1" w:lastRow="0" w:firstColumn="1" w:lastColumn="0" w:noHBand="0" w:noVBand="1"/>
-      </w:tblPr>
-      <w:tblGrid>
-        <w:gridCol w:w="3209"/>
-        <w:gridCol w:w="6284"/>
-      </w:tblGrid>
-      <w:tr>
-        <w:tc>
-          <w:tcPr>
-            <w:tcW w:w="3209" w:type="dxa"/>
-          </w:tcPr>
-          <w:p>
-            <w:r>
-              <w:t>ISO norm</w:t>
-            </w:r>
-          </w:p>
-        </w:tc>
-        <w:tc>
-          <w:tcPr>
-            <w:tcW w:w="6284" w:type="dxa"/>
-          </w:tcPr>
-          <w:p>
-            <w:r>
-              <w:t>CWA Docu</w:t>
-            </w:r>
-            <w:r>
-              <w:t>mentation</w:t>
-            </w:r>
-          </w:p>
-        </w:tc>
-      </w:tr>
-      <w:tr>
-        <w:tc>
-          <w:tcPr>
-            <w:tcW w:w="3209" w:type="dxa"/>
-          </w:tcPr>
-          <w:p>
-            <w:pPr>
-              <w:rPr>
-                <w:lang w:val="en-US"/>
-              </w:rPr>
-            </w:pPr>
-            <w:r>
-              <w:rPr>
-                <w:lang w:val="en-US"/>
-              </w:rPr>
-              <w:t>Evidence of consideration of alternatives</w:t>
-            </w:r>
-          </w:p>
-        </w:tc>
-        <w:tc>
-          <w:tcPr>
-            <w:tcW w:w="6284" w:type="dxa"/>
-          </w:tcPr>
-          <w:p>
-            <w:pPr>
-              <w:rPr>
-                <w:lang w:val="en-US"/>
-              </w:rPr>
-            </w:pPr>
-            <w:r>
-              <w:rPr>
-                <w:lang w:val="en-US"/>
-              </w:rPr>
-              <w:t>N.a.</w:t>
-            </w:r>
-          </w:p>
-        </w:tc>
-      </w:tr>
-      <w:tr>
-        <w:tc>
-          <w:tcPr>
-            <w:tcW w:w="3209" w:type="dxa"/>
-          </w:tcPr>
-          <w:p>
-            <w:pPr>
-              <w:rPr>
-                <w:lang w:val="en-US"/>
-              </w:rPr>
-            </w:pPr>
-            <w:r>
-              <w:rPr>
-                <w:lang w:val="en-US"/>
-              </w:rPr>
-              <w:t>Record key decisions</w:t>
-            </w:r>
-          </w:p>
-        </w:tc>
-        <w:tc>
-          <w:tcPr>
-            <w:tcW w:w="6284" w:type="dxa"/>
-          </w:tcPr>
-          <w:p>
-            <w:pPr>
-              <w:pStyle w:val="ListParagraph"/>
-              <w:numPr>
-                <w:ilvl w:val="0"/>
-                <w:numId w:val="11"/>
-              </w:numPr>
-              <w:spacing w:after="0" w:line="240" w:lineRule="auto"/>
-              <w:rPr>
-                <w:lang w:val="en-US"/>
-              </w:rPr>
-            </w:pPr>
-            <w:r>
-              <w:rPr>
-                <w:lang w:val="en-US"/>
-              </w:rPr>
-              <w:t xml:space="preserve">Validaiton of upload requests of users </w:t>
-            </w:r>
-          </w:p>
-          <w:p>
-            <w:pPr>
-              <w:pStyle w:val="ListParagraph"/>
-              <w:numPr>
-                <w:ilvl w:val="0"/>
-                <w:numId w:val="11"/>
-              </w:numPr>
-              <w:spacing w:after="0" w:line="240" w:lineRule="auto"/>
-              <w:rPr>
-                <w:lang w:val="en-US"/>
-              </w:rPr>
-            </w:pPr>
-            <w:r>
-              <w:rPr>
-                <w:lang w:val="en-US"/>
-              </w:rPr>
-              <w:t>Provide information about status of Sars-Cov-2 tests</w:t>
-            </w:r>
-          </w:p>
-          <w:p>
-            <w:pPr>
-              <w:pStyle w:val="ListParagraph"/>
-              <w:numPr>
-                <w:ilvl w:val="0"/>
-                <w:numId w:val="11"/>
-              </w:numPr>
-              <w:spacing w:after="0" w:line="240" w:lineRule="auto"/>
-              <w:rPr>
-                <w:lang w:val="en-US"/>
-              </w:rPr>
-            </w:pPr>
-            <w:r>
-              <w:rPr>
-                <w:lang w:val="en-US"/>
-              </w:rPr>
-              <w:t>Obrain proof document for health authorities</w:t>
-            </w:r>
-          </w:p>
-          <w:p>
-            <w:pPr>
-              <w:pStyle w:val="ListParagraph"/>
-              <w:numPr>
-                <w:ilvl w:val="0"/>
-                <w:numId w:val="11"/>
-              </w:numPr>
-              <w:spacing w:after="0" w:line="240" w:lineRule="auto"/>
-              <w:rPr>
-                <w:lang w:val="en-US"/>
-              </w:rPr>
-            </w:pPr>
-          </w:p>
-          <w:p>
-            <w:pPr>
-              <w:rPr>
-                <w:lang w:val="en-US"/>
-              </w:rPr>
-            </w:pPr>
-            <w:r>
-              <w:rPr>
-                <w:lang w:val="en-US"/>
-              </w:rPr>
-              <w:t>affecting key stakeholders or many stakeholders • essential to project planning and management • expensive to enforce or implement • highly sensitive to changes or costly to change • involving intricate or non-obvious reasoning • pertaining to architecturally significant requirements • requiring major expenditures of time or effort to make • resulting in capital expenditures or indirect costs</w:t>
-            </w:r>
-          </w:p>
-        </w:tc>
-      </w:tr>
-      <w:tr>
-        <w:tc>
-          <w:tcPr>
-            <w:tcW w:w="3209" w:type="dxa"/>
-          </w:tcPr>
-          <w:p>
-            <w:r>
-              <w:lastRenderedPageBreak/>
-              <w:t>Contains information items</w:t>
-            </w:r>
-          </w:p>
-        </w:tc>
-        <w:tc>
-          <w:tcPr>
-            <w:tcW w:w="6284" w:type="dxa"/>
-          </w:tcPr>
-          <w:p>
-            <w:pPr>
-              <w:rPr>
-                <w:lang w:val="en-US"/>
-              </w:rPr>
-            </w:pPr>
-            <w:r>
-              <w:rPr>
-                <w:lang w:val="en-US"/>
-              </w:rPr>
-              <w:t>uniqu</w:t>
-            </w:r>
-            <w:r>
-              <w:rPr>
-                <w:lang w:val="en-US"/>
-              </w:rPr>
-              <w:t xml:space="preserve">e identifier for the decision </w:t>
-            </w:r>
-            <w:r>
-              <w:rPr>
-                <w:lang w:val="en-US"/>
-              </w:rPr>
-              <w:t xml:space="preserve"> • statement of the decision • correspondences or linkages concerns to which it pertains • owner of the decision • correspondences or linkages to affected AD elements • rationale linked to the decision • forces and constraints on the decision • assumptions influencing the decision • considered alternatives and their potential consequences</w:t>
-            </w:r>
-          </w:p>
-        </w:tc>
-      </w:tr>
-    </w:tbl>
-    <w:p/>
-    <w:p>
-      <w:r>
-        <w:t>The table above displays the contained information from the CWA documentation. On top of this the ISO norm 42010 requires further information, which have not been included.</w:t>
-      </w:r>
-    </w:p>
-    <w:p>
-      <w:r>
-        <w:t xml:space="preserve">There has been </w:t>
-      </w:r>
-      <w:r>
-        <w:rPr>
-          <w:b/>
-        </w:rPr>
-        <w:t>no documented alternative</w:t>
-      </w:r>
-      <w:r>
-        <w:t xml:space="preserve"> to the Verification</w:t>
-      </w:r>
-      <w:bookmarkStart w:id="6" w:name="_GoBack"/>
-      <w:bookmarkEnd w:id="6"/>
-      <w:r>
-        <w:t xml:space="preserve"> server decision.</w:t>
-      </w:r>
-    </w:p>
-    <w:p>
-      <w:r>
-        <w:t xml:space="preserve">Regarding the </w:t>
-      </w:r>
-      <w:r>
-        <w:rPr>
-          <w:b/>
-        </w:rPr>
-        <w:t>recording of the key decision</w:t>
-      </w:r>
-      <w:r>
-        <w:t xml:space="preserve">, many relevant points have only briefly been stated. The commercial implications have been neglected as well as the project management relevancies. On top of this the implication for the key stakeholders could have been outlined in a more explicit form. </w:t>
-      </w:r>
-    </w:p>
-    <w:p>
-      <w:r>
-        <w:t xml:space="preserve">Next to this, it also misses a information items. It does not contain a unique identifier for the decision nor does the decision have an owner. There is no detailed constraint overview resulting form this decision, nor are alternatives described. </w:t>
-      </w:r>
-    </w:p>
-    <w:p>
-      <w:r>
-        <w:rPr>
-          <w:noProof/>
-        </w:rPr>
         <w:drawing>
-          <wp:inline distT="0" distB="0" distL="0" distR="0" wp14:anchorId="3FA21A95" wp14:editId="29E1A124">
-            <wp:extent cx="6120130" cy="1393825"/>
-            <wp:effectExtent l="0" t="0" r="0" b="0"/>
+          <wp:inline distT="0" distB="0" distL="0" distR="0" wp14:anchorId="533AC0CE" wp14:editId="4A3514EA">
+            <wp:extent cx="6120130" cy="1115060"/>
+            <wp:effectExtent l="0" t="0" r="0" b="8890"/>
             <wp:docPr id="2" name="Picture 2"/>
             <wp:cNvGraphicFramePr>
               <a:graphicFrameLocks xmlns:a="http://schemas.openxmlformats.org/drawingml/2006/main" noChangeAspect="1"/>
@@ -1555,7 +1174,7 @@
                   <pic:spPr>
                     <a:xfrm>
                       <a:off x="0" y="0"/>
-                      <a:ext cx="6120130" cy="1393825"/>
+                      <a:ext cx="6120130" cy="1115060"/>
                     </a:xfrm>
                     <a:prstGeom prst="rect">
                       <a:avLst/>
@@ -1569,8 +1188,122 @@
       </w:r>
     </w:p>
     <w:p>
-      <w:r>
-        <w:t>Retrieving data in restful format:</w:t>
+      <w:bookmarkStart w:id="5" w:name="_GoBack"/>
+      <w:bookmarkEnd w:id="5"/>
+      <w:r>
+        <w:t>https://github.com/corona-warn-app/cwa-app-android/blob/main/docs/architecture-overview.md</w:t>
+      </w:r>
+    </w:p>
+    <w:p>
+      <w:r>
+        <w:t>Client server</w:t>
+      </w:r>
+      <w:r>
+        <w:br/>
+        <w:t>Proxy</w:t>
+      </w:r>
+      <w:r>
+        <w:br/>
+        <w:t>anything</w:t>
+      </w:r>
+    </w:p>
+    <w:p>
+      <w:pPr>
+        <w:pStyle w:val="Heading1"/>
+      </w:pPr>
+      <w:bookmarkStart w:id="6" w:name="_Toc71461387"/>
+      <w:r>
+        <w:t>Layered Architecture</w:t>
+      </w:r>
+      <w:bookmarkEnd w:id="6"/>
+    </w:p>
+    <w:p>
+      <w:pPr>
+        <w:pStyle w:val="Heading1"/>
+      </w:pPr>
+    </w:p>
+    <w:p>
+      <w:pPr>
+        <w:pStyle w:val="Heading1"/>
+      </w:pPr>
+      <w:r>
+        <w:t>Architectural Decisions</w:t>
+      </w:r>
+    </w:p>
+    <w:p>
+      <w:pPr>
+        <w:jc w:val="both"/>
+      </w:pPr>
+      <w:r>
+        <w:t>In this chapter t</w:t>
+      </w:r>
+      <w:r>
+        <w:t xml:space="preserve">hree </w:t>
+      </w:r>
+      <w:r>
+        <w:t>architectural</w:t>
+      </w:r>
+      <w:r>
+        <w:t xml:space="preserve"> decisions of t</w:t>
+      </w:r>
+      <w:r>
+        <w:t xml:space="preserve">he </w:t>
+      </w:r>
+      <w:r>
+        <w:t xml:space="preserve">CWA are </w:t>
+      </w:r>
+      <w:r>
+        <w:t>analyzed</w:t>
+      </w:r>
+      <w:r>
+        <w:t xml:space="preserve"> and compared to the documentation requirements in the ISO 42010 standard.</w:t>
+      </w:r>
+      <w:r>
+        <w:t xml:space="preserve"> Given that there was no log of architectural decisions found in the different architectural documents, decisions described within the main architecture documentation files is </w:t>
+      </w:r>
+      <w:r>
+        <w:t>analyzed</w:t>
+      </w:r>
+      <w:r>
+        <w:t>.</w:t>
+      </w:r>
+    </w:p>
+    <w:p>
+      <w:pPr>
+        <w:jc w:val="both"/>
+      </w:pPr>
+      <w:r>
+        <w:t xml:space="preserve">The first architectural decision is found in the solution architecture document and explains the necessity of </w:t>
+      </w:r>
+      <w:r>
+        <w:t>t</w:t>
+      </w:r>
+      <w:r>
+        <w:t xml:space="preserve">he </w:t>
+      </w:r>
+      <w:r>
+        <w:t>Verifica</w:t>
+      </w:r>
+      <w:r>
+        <w:t>t</w:t>
+      </w:r>
+      <w:r>
+        <w:t>i</w:t>
+      </w:r>
+      <w:r>
+        <w:t>on server</w:t>
+      </w:r>
+      <w:r>
+        <w:t>.</w:t>
+      </w:r>
+      <w:r>
+        <w:t xml:space="preserve"> In order to understand the decision the documentation in the verification-server/docs/architecture-overview.md</w:t>
+      </w:r>
+      <w:r>
+        <w:t xml:space="preserve"> </w:t>
+      </w:r>
+      <w:r>
+        <w:t>is analyzed.</w:t>
       </w:r>
     </w:p>
     <w:tbl>
@@ -1601,7 +1334,10 @@
           </w:tcPr>
           <w:p>
             <w:r>
-              <w:t>CWA Documentation</w:t>
+              <w:t>CWA Docu</w:t>
+            </w:r>
+            <w:r>
+              <w:t>mentation</w:t>
             </w:r>
           </w:p>
         </w:tc>
@@ -1631,15 +1367,18 @@
           </w:tcPr>
           <w:p>
             <w:pPr>
-              <w:rPr>
-                <w:lang w:val="en-US"/>
-              </w:rPr>
+              <w:pStyle w:val="ListParagraph"/>
+              <w:numPr>
+                <w:ilvl w:val="0"/>
+                <w:numId w:val="12"/>
+              </w:numPr>
+              <w:spacing w:after="0" w:line="240" w:lineRule="auto"/>
             </w:pPr>
             <w:r>
-              <w:rPr>
-                <w:lang w:val="en-US"/>
-              </w:rPr>
-              <w:t>N.a.</w:t>
+              <w:t>N</w:t>
+            </w:r>
+            <w:r>
+              <w:t>ot available</w:t>
             </w:r>
           </w:p>
         </w:tc>
@@ -1669,6 +1408,12 @@
           </w:tcPr>
           <w:p>
             <w:pPr>
+              <w:pStyle w:val="ListParagraph"/>
+              <w:numPr>
+                <w:ilvl w:val="0"/>
+                <w:numId w:val="11"/>
+              </w:numPr>
+              <w:spacing w:after="0" w:line="240" w:lineRule="auto"/>
               <w:rPr>
                 <w:lang w:val="en-US"/>
               </w:rPr>
@@ -1677,11 +1422,23 @@
               <w:rPr>
                 <w:lang w:val="en-US"/>
               </w:rPr>
-              <w:t xml:space="preserve">affecting key stakeholders or many stakeholders </w:t>
+              <w:t>Validation</w:t>
+            </w:r>
+            <w:r>
+              <w:rPr>
+                <w:lang w:val="en-US"/>
+              </w:rPr>
+              <w:t xml:space="preserve"> of upload requests of users </w:t>
             </w:r>
           </w:p>
           <w:p>
             <w:pPr>
+              <w:pStyle w:val="ListParagraph"/>
+              <w:numPr>
+                <w:ilvl w:val="0"/>
+                <w:numId w:val="11"/>
+              </w:numPr>
+              <w:spacing w:after="0" w:line="240" w:lineRule="auto"/>
               <w:rPr>
                 <w:lang w:val="en-US"/>
               </w:rPr>
@@ -1690,11 +1447,17 @@
               <w:rPr>
                 <w:lang w:val="en-US"/>
               </w:rPr>
-              <w:t xml:space="preserve">• essential to project planning and management </w:t>
+              <w:t>Provide information about status of Sars-Cov-2 tests</w:t>
             </w:r>
           </w:p>
           <w:p>
             <w:pPr>
+              <w:pStyle w:val="ListParagraph"/>
+              <w:numPr>
+                <w:ilvl w:val="0"/>
+                <w:numId w:val="11"/>
+              </w:numPr>
+              <w:spacing w:after="0" w:line="240" w:lineRule="auto"/>
               <w:rPr>
                 <w:lang w:val="en-US"/>
               </w:rPr>
@@ -1703,72 +1466,13 @@
               <w:rPr>
                 <w:lang w:val="en-US"/>
               </w:rPr>
-              <w:t xml:space="preserve">• expensive to enforce or implement </w:t>
-            </w:r>
-          </w:p>
-          <w:p>
-            <w:pPr>
+              <w:t>Obt</w:t>
+            </w:r>
+            <w:r>
               <w:rPr>
                 <w:lang w:val="en-US"/>
               </w:rPr>
-            </w:pPr>
-            <w:r>
-              <w:rPr>
-                <w:lang w:val="en-US"/>
-              </w:rPr>
-              <w:t xml:space="preserve">• highly sensitive to changes or costly to change </w:t>
-            </w:r>
-          </w:p>
-          <w:p>
-            <w:pPr>
-              <w:rPr>
-                <w:lang w:val="en-US"/>
-              </w:rPr>
-            </w:pPr>
-            <w:r>
-              <w:rPr>
-                <w:lang w:val="en-US"/>
-              </w:rPr>
-              <w:t xml:space="preserve">• involving intricate or non-obvious reasoning </w:t>
-            </w:r>
-          </w:p>
-          <w:p>
-            <w:pPr>
-              <w:rPr>
-                <w:lang w:val="en-US"/>
-              </w:rPr>
-            </w:pPr>
-            <w:r>
-              <w:rPr>
-                <w:lang w:val="en-US"/>
-              </w:rPr>
-              <w:t xml:space="preserve">• pertaining to architecturally significant requirements </w:t>
-            </w:r>
-          </w:p>
-          <w:p>
-            <w:pPr>
-              <w:rPr>
-                <w:lang w:val="en-US"/>
-              </w:rPr>
-            </w:pPr>
-            <w:r>
-              <w:rPr>
-                <w:lang w:val="en-US"/>
-              </w:rPr>
-              <w:t xml:space="preserve">• requiring major expenditures of time or effort to make </w:t>
-            </w:r>
-          </w:p>
-          <w:p>
-            <w:pPr>
-              <w:rPr>
-                <w:lang w:val="en-US"/>
-              </w:rPr>
-            </w:pPr>
-            <w:r>
-              <w:rPr>
-                <w:lang w:val="en-US"/>
-              </w:rPr>
-              <w:t>• resulting in capital expenditures or indirect costs</w:t>
+              <w:t>ain proof document for health authorities</w:t>
             </w:r>
           </w:p>
         </w:tc>
@@ -1780,6 +1484,7 @@
           </w:tcPr>
           <w:p>
             <w:r>
+              <w:lastRenderedPageBreak/>
               <w:t>Contains information items</w:t>
             </w:r>
           </w:p>
@@ -1790,6 +1495,12 @@
           </w:tcPr>
           <w:p>
             <w:pPr>
+              <w:pStyle w:val="ListParagraph"/>
+              <w:numPr>
+                <w:ilvl w:val="0"/>
+                <w:numId w:val="11"/>
+              </w:numPr>
+              <w:spacing w:after="0" w:line="240" w:lineRule="auto"/>
               <w:rPr>
                 <w:lang w:val="en-US"/>
               </w:rPr>
@@ -1798,23 +1509,35 @@
               <w:rPr>
                 <w:lang w:val="en-US"/>
               </w:rPr>
-              <w:t>uniqu</w:t>
+              <w:t xml:space="preserve">No </w:t>
             </w:r>
             <w:r>
               <w:rPr>
                 <w:lang w:val="en-US"/>
               </w:rPr>
-              <w:t xml:space="preserve">e identifier for the decision </w:t>
+              <w:t xml:space="preserve">unique identifier </w:t>
             </w:r>
             <w:r>
               <w:rPr>
                 <w:lang w:val="en-US"/>
               </w:rPr>
-              <w:t xml:space="preserve"> </w:t>
+              <w:t xml:space="preserve">or owner </w:t>
+            </w:r>
+            <w:r>
+              <w:rPr>
+                <w:lang w:val="en-US"/>
+              </w:rPr>
+              <w:t xml:space="preserve">for the decision  </w:t>
             </w:r>
           </w:p>
           <w:p>
             <w:pPr>
+              <w:pStyle w:val="ListParagraph"/>
+              <w:numPr>
+                <w:ilvl w:val="0"/>
+                <w:numId w:val="11"/>
+              </w:numPr>
+              <w:spacing w:after="0" w:line="240" w:lineRule="auto"/>
               <w:rPr>
                 <w:lang w:val="en-US"/>
               </w:rPr>
@@ -1823,11 +1546,23 @@
               <w:rPr>
                 <w:lang w:val="en-US"/>
               </w:rPr>
-              <w:t xml:space="preserve">• statement of the decision </w:t>
+              <w:t>no</w:t>
+            </w:r>
+            <w:r>
+              <w:rPr>
+                <w:lang w:val="en-US"/>
+              </w:rPr>
+              <w:t xml:space="preserve"> statement of the decision </w:t>
             </w:r>
           </w:p>
           <w:p>
             <w:pPr>
+              <w:pStyle w:val="ListParagraph"/>
+              <w:numPr>
+                <w:ilvl w:val="0"/>
+                <w:numId w:val="11"/>
+              </w:numPr>
+              <w:spacing w:after="0" w:line="240" w:lineRule="auto"/>
               <w:rPr>
                 <w:lang w:val="en-US"/>
               </w:rPr>
@@ -1836,11 +1571,23 @@
               <w:rPr>
                 <w:lang w:val="en-US"/>
               </w:rPr>
-              <w:t xml:space="preserve">• correspondences or linkages concerns to which it pertains </w:t>
+              <w:t xml:space="preserve">no </w:t>
+            </w:r>
+            <w:r>
+              <w:rPr>
+                <w:lang w:val="en-US"/>
+              </w:rPr>
+              <w:t xml:space="preserve">correspondences or linkages concerns to which it pertains </w:t>
             </w:r>
           </w:p>
           <w:p>
             <w:pPr>
+              <w:pStyle w:val="ListParagraph"/>
+              <w:numPr>
+                <w:ilvl w:val="0"/>
+                <w:numId w:val="11"/>
+              </w:numPr>
+              <w:spacing w:after="0" w:line="240" w:lineRule="auto"/>
               <w:rPr>
                 <w:lang w:val="en-US"/>
               </w:rPr>
@@ -1849,11 +1596,23 @@
               <w:rPr>
                 <w:lang w:val="en-US"/>
               </w:rPr>
-              <w:t xml:space="preserve">• owner of the decision </w:t>
+              <w:t>Only narrow</w:t>
+            </w:r>
+            <w:r>
+              <w:rPr>
+                <w:lang w:val="en-US"/>
+              </w:rPr>
+              <w:t xml:space="preserve"> correspondences or linkages to affected AD elements </w:t>
             </w:r>
           </w:p>
           <w:p>
             <w:pPr>
+              <w:pStyle w:val="ListParagraph"/>
+              <w:numPr>
+                <w:ilvl w:val="0"/>
+                <w:numId w:val="11"/>
+              </w:numPr>
+              <w:spacing w:after="0" w:line="240" w:lineRule="auto"/>
               <w:rPr>
                 <w:lang w:val="en-US"/>
               </w:rPr>
@@ -1862,11 +1621,29 @@
               <w:rPr>
                 <w:lang w:val="en-US"/>
               </w:rPr>
-              <w:t xml:space="preserve">• correspondences or linkages to affected AD elements </w:t>
+              <w:t xml:space="preserve">No </w:t>
+            </w:r>
+            <w:r>
+              <w:rPr>
+                <w:lang w:val="en-US"/>
+              </w:rPr>
+              <w:t>rat</w:t>
+            </w:r>
+            <w:r>
+              <w:rPr>
+                <w:lang w:val="en-US"/>
+              </w:rPr>
+              <w:t xml:space="preserve">ionale linked to the decision </w:t>
             </w:r>
           </w:p>
           <w:p>
             <w:pPr>
+              <w:pStyle w:val="ListParagraph"/>
+              <w:numPr>
+                <w:ilvl w:val="0"/>
+                <w:numId w:val="11"/>
+              </w:numPr>
+              <w:spacing w:after="0" w:line="240" w:lineRule="auto"/>
               <w:rPr>
                 <w:lang w:val="en-US"/>
               </w:rPr>
@@ -1875,11 +1652,29 @@
               <w:rPr>
                 <w:lang w:val="en-US"/>
               </w:rPr>
-              <w:t xml:space="preserve">• rationale linked to the decision </w:t>
+              <w:t xml:space="preserve">No </w:t>
+            </w:r>
+            <w:r>
+              <w:rPr>
+                <w:lang w:val="en-US"/>
+              </w:rPr>
+              <w:t>forces a</w:t>
+            </w:r>
+            <w:r>
+              <w:rPr>
+                <w:lang w:val="en-US"/>
+              </w:rPr>
+              <w:t xml:space="preserve">nd constraints on the decision </w:t>
             </w:r>
           </w:p>
           <w:p>
             <w:pPr>
+              <w:pStyle w:val="ListParagraph"/>
+              <w:numPr>
+                <w:ilvl w:val="0"/>
+                <w:numId w:val="11"/>
+              </w:numPr>
+              <w:spacing w:after="0" w:line="240" w:lineRule="auto"/>
               <w:rPr>
                 <w:lang w:val="en-US"/>
               </w:rPr>
@@ -1888,11 +1683,29 @@
               <w:rPr>
                 <w:lang w:val="en-US"/>
               </w:rPr>
-              <w:t xml:space="preserve">• forces and constraints on the decision </w:t>
+              <w:t xml:space="preserve">No </w:t>
+            </w:r>
+            <w:r>
+              <w:rPr>
+                <w:lang w:val="en-US"/>
+              </w:rPr>
+              <w:t>assumptions</w:t>
+            </w:r>
+            <w:r>
+              <w:rPr>
+                <w:lang w:val="en-US"/>
+              </w:rPr>
+              <w:t xml:space="preserve"> influencing the decision </w:t>
             </w:r>
           </w:p>
           <w:p>
             <w:pPr>
+              <w:pStyle w:val="ListParagraph"/>
+              <w:numPr>
+                <w:ilvl w:val="0"/>
+                <w:numId w:val="11"/>
+              </w:numPr>
+              <w:spacing w:after="0" w:line="240" w:lineRule="auto"/>
               <w:rPr>
                 <w:lang w:val="en-US"/>
               </w:rPr>
@@ -1901,116 +1714,612 @@
               <w:rPr>
                 <w:lang w:val="en-US"/>
               </w:rPr>
-              <w:t xml:space="preserve">• assumptions influencing the decision </w:t>
-            </w:r>
-          </w:p>
-          <w:p>
-            <w:pPr>
+              <w:t>No</w:t>
+            </w:r>
+            <w:r>
               <w:rPr>
                 <w:lang w:val="en-US"/>
               </w:rPr>
-            </w:pPr>
-            <w:r>
-              <w:rPr>
-                <w:lang w:val="en-US"/>
-              </w:rPr>
-              <w:lastRenderedPageBreak/>
-              <w:t>• considered alternatives and their potential consequences</w:t>
+              <w:t xml:space="preserve"> considered alternatives and their potential consequences</w:t>
             </w:r>
           </w:p>
         </w:tc>
       </w:tr>
     </w:tbl>
-    <w:p>
-      <w:pPr>
+    <w:p/>
+    <w:p>
+      <w:pPr>
+        <w:jc w:val="both"/>
+      </w:pPr>
+      <w:r>
+        <w:t>The table above displays the contained information from the CWA documentation. On top of this the ISO norm 42010 requires further information, which have not been included.</w:t>
+      </w:r>
+    </w:p>
+    <w:p>
+      <w:pPr>
+        <w:jc w:val="both"/>
+      </w:pPr>
+      <w:r>
+        <w:t xml:space="preserve">There has been </w:t>
+      </w:r>
+      <w:r>
         <w:rPr>
           <w:b/>
         </w:rPr>
-      </w:pPr>
-    </w:p>
-    <w:p>
-      <w:r>
-        <w:br/>
-      </w:r>
+        <w:t>no documented alternative</w:t>
+      </w:r>
+      <w:r>
+        <w:t xml:space="preserve"> to the Verification server decision.</w:t>
+      </w:r>
+    </w:p>
+    <w:p>
+      <w:pPr>
+        <w:jc w:val="both"/>
+      </w:pPr>
+      <w:r>
+        <w:t xml:space="preserve">Regarding the </w:t>
+      </w:r>
+      <w:r>
+        <w:rPr>
+          <w:b/>
+        </w:rPr>
+        <w:t>recording of the key decision</w:t>
+      </w:r>
+      <w:r>
+        <w:t>, many relevant points have only briefly been stated.</w:t>
+      </w:r>
+      <w:r>
+        <w:t xml:space="preserve"> For instance the reasoning for the component is threefold. The verification server is necessary because it validates upload requests of users, provides </w:t>
+      </w:r>
+      <w:r>
+        <w:t>information</w:t>
+      </w:r>
+      <w:r>
+        <w:t xml:space="preserve"> about the covid status and gives proof documents to health authorities. However, the points are only briefly been mentioned and further evaluation have been omitted. For instance, t</w:t>
+      </w:r>
+      <w:r>
+        <w:t xml:space="preserve">he commercial implications have been neglected as well as the project management relevancies. On top of this the implication for the key stakeholders </w:t>
+      </w:r>
+      <w:r>
+        <w:t xml:space="preserve">is not </w:t>
+      </w:r>
+      <w:r>
+        <w:t xml:space="preserve">outlined in </w:t>
+      </w:r>
+      <w:r>
+        <w:t>at all</w:t>
+      </w:r>
+      <w:r>
+        <w:t xml:space="preserve">. </w:t>
+      </w:r>
+    </w:p>
+    <w:p>
+      <w:pPr>
+        <w:jc w:val="both"/>
+      </w:pPr>
+      <w:r>
+        <w:t>Next to this, it also misses various</w:t>
+      </w:r>
+      <w:r>
+        <w:t xml:space="preserve"> </w:t>
+      </w:r>
+      <w:r>
+        <w:rPr>
+          <w:b/>
+        </w:rPr>
+        <w:t>information items</w:t>
+      </w:r>
+      <w:r>
+        <w:t xml:space="preserve">. It does not contain a unique identifier for the decision nor does the decision have an owner. There is no detailed constraint overview resulting </w:t>
+      </w:r>
+      <w:r>
+        <w:t>from</w:t>
+      </w:r>
+      <w:r>
+        <w:t xml:space="preserve"> this decision, nor are alternatives described. </w:t>
+      </w:r>
+      <w:r>
+        <w:t>Next to the overview graph of the architecture, the verification server documentation does not link other Architectural modules to the documentation. Ultimately, the documentation is describing the functionality of the verification server, but does not explain the decision for the architecture.</w:t>
+      </w:r>
+    </w:p>
+    <w:p>
+      <w:pPr>
+        <w:jc w:val="both"/>
+      </w:pPr>
       <w:r>
         <w:rPr>
           <w:noProof/>
         </w:rPr>
-        <w:drawing>
-          <wp:inline distT="0" distB="0" distL="0" distR="0" wp14:anchorId="32C5C1BA" wp14:editId="5061D752">
-            <wp:extent cx="6120130" cy="1253490"/>
-            <wp:effectExtent l="0" t="0" r="0" b="3810"/>
-            <wp:docPr id="3" name="Picture 3"/>
-            <wp:cNvGraphicFramePr>
-              <a:graphicFrameLocks xmlns:a="http://schemas.openxmlformats.org/drawingml/2006/main" noChangeAspect="1"/>
-            </wp:cNvGraphicFramePr>
-            <a:graphic xmlns:a="http://schemas.openxmlformats.org/drawingml/2006/main">
-              <a:graphicData uri="http://schemas.openxmlformats.org/drawingml/2006/picture">
-                <pic:pic xmlns:pic="http://schemas.openxmlformats.org/drawingml/2006/picture">
-                  <pic:nvPicPr>
-                    <pic:cNvPr id="1" name=""/>
-                    <pic:cNvPicPr/>
-                  </pic:nvPicPr>
-                  <pic:blipFill>
-                    <a:blip r:embed="rId10"/>
-                    <a:stretch>
-                      <a:fillRect/>
-                    </a:stretch>
-                  </pic:blipFill>
-                  <pic:spPr>
-                    <a:xfrm>
-                      <a:off x="0" y="0"/>
-                      <a:ext cx="6120130" cy="1253490"/>
-                    </a:xfrm>
-                    <a:prstGeom prst="rect">
-                      <a:avLst/>
-                    </a:prstGeom>
-                  </pic:spPr>
-                </pic:pic>
-              </a:graphicData>
-            </a:graphic>
-          </wp:inline>
-        </w:drawing>
-      </w:r>
-    </w:p>
-    <w:p>
-      <w:r>
-        <w:t xml:space="preserve"> </w:t>
-      </w:r>
-    </w:p>
-    <w:p>
-      <w:hyperlink r:id="rId11" w:history="1">
-        <w:r>
-          <w:rPr>
-            <w:rStyle w:val="Hyperlink"/>
-          </w:rPr>
-          <w:t>https://github.com/corona-warn-app/cwa-documentation/blob/master/solution_architecture.md</w:t>
-        </w:r>
-      </w:hyperlink>
-    </w:p>
-    <w:p>
-      <w:r>
-        <w:t>CWA-Server Submission Service</w:t>
-      </w:r>
-    </w:p>
-    <w:p>
-      <w:hyperlink r:id="rId12" w:history="1">
-        <w:r>
-          <w:rPr>
-            <w:rStyle w:val="Hyperlink"/>
-          </w:rPr>
-          <w:t>https://github.com/corona-warn-app/cwa-server/blob/main/docs/SUBMISSION.md</w:t>
-        </w:r>
-      </w:hyperlink>
-    </w:p>
-    <w:p>
-      <w:r>
-        <w:t>UI architecture</w:t>
-      </w:r>
-    </w:p>
-    <w:p>
-      <w:r>
-        <w:t>https://github.com/corona-warn-app/cwa-app-android/blob/main/docs/architecture-overview.md</w:t>
+        <w:t>The next architectual decision analysed is the decision to</w:t>
+      </w:r>
+      <w:r>
+        <w:rPr>
+          <w:noProof/>
+        </w:rPr>
+        <w:t xml:space="preserve"> integrate a CWA Server. </w:t>
+      </w:r>
+      <w:r>
+        <w:t xml:space="preserve">In order to understand the decision the documentation in the </w:t>
+      </w:r>
+      <w:r>
+        <w:t>cwa</w:t>
+      </w:r>
+      <w:r>
+        <w:t>-server/docs/architecture-overview.md is analyzed.</w:t>
+      </w:r>
+    </w:p>
+    <w:tbl>
+      <w:tblPr>
+        <w:tblStyle w:val="TableGrid"/>
+        <w:tblW w:w="0" w:type="auto"/>
+        <w:tblInd w:w="0" w:type="dxa"/>
+        <w:tblLook w:val="04A0" w:firstRow="1" w:lastRow="0" w:firstColumn="1" w:lastColumn="0" w:noHBand="0" w:noVBand="1"/>
+      </w:tblPr>
+      <w:tblGrid>
+        <w:gridCol w:w="3209"/>
+        <w:gridCol w:w="6284"/>
+      </w:tblGrid>
+      <w:tr>
+        <w:tc>
+          <w:tcPr>
+            <w:tcW w:w="3209" w:type="dxa"/>
+          </w:tcPr>
+          <w:p>
+            <w:r>
+              <w:t>ISO norm</w:t>
+            </w:r>
+          </w:p>
+        </w:tc>
+        <w:tc>
+          <w:tcPr>
+            <w:tcW w:w="6284" w:type="dxa"/>
+          </w:tcPr>
+          <w:p>
+            <w:r>
+              <w:t>CWA Documentation</w:t>
+            </w:r>
+          </w:p>
+        </w:tc>
+      </w:tr>
+      <w:tr>
+        <w:tc>
+          <w:tcPr>
+            <w:tcW w:w="3209" w:type="dxa"/>
+          </w:tcPr>
+          <w:p>
+            <w:pPr>
+              <w:rPr>
+                <w:lang w:val="en-US"/>
+              </w:rPr>
+            </w:pPr>
+            <w:r>
+              <w:rPr>
+                <w:lang w:val="en-US"/>
+              </w:rPr>
+              <w:t>Evidence of consideration of alternatives</w:t>
+            </w:r>
+          </w:p>
+        </w:tc>
+        <w:tc>
+          <w:tcPr>
+            <w:tcW w:w="6284" w:type="dxa"/>
+          </w:tcPr>
+          <w:p>
+            <w:pPr>
+              <w:pStyle w:val="ListParagraph"/>
+              <w:numPr>
+                <w:ilvl w:val="0"/>
+                <w:numId w:val="11"/>
+              </w:numPr>
+              <w:spacing w:after="0" w:line="240" w:lineRule="auto"/>
+            </w:pPr>
+            <w:r>
+              <w:t>N</w:t>
+            </w:r>
+            <w:r>
+              <w:t>ot available</w:t>
+            </w:r>
+          </w:p>
+        </w:tc>
+      </w:tr>
+      <w:tr>
+        <w:tc>
+          <w:tcPr>
+            <w:tcW w:w="3209" w:type="dxa"/>
+          </w:tcPr>
+          <w:p>
+            <w:pPr>
+              <w:rPr>
+                <w:lang w:val="en-US"/>
+              </w:rPr>
+            </w:pPr>
+            <w:r>
+              <w:rPr>
+                <w:lang w:val="en-US"/>
+              </w:rPr>
+              <w:t>Record key decisions</w:t>
+            </w:r>
+          </w:p>
+        </w:tc>
+        <w:tc>
+          <w:tcPr>
+            <w:tcW w:w="6284" w:type="dxa"/>
+          </w:tcPr>
+          <w:p>
+            <w:pPr>
+              <w:pStyle w:val="ListParagraph"/>
+              <w:numPr>
+                <w:ilvl w:val="0"/>
+                <w:numId w:val="11"/>
+              </w:numPr>
+              <w:spacing w:after="0" w:line="240" w:lineRule="auto"/>
+              <w:rPr>
+                <w:lang w:val="en-US"/>
+              </w:rPr>
+            </w:pPr>
+            <w:r>
+              <w:rPr>
+                <w:lang w:val="en-US"/>
+              </w:rPr>
+              <w:t>Enable users to take part in exposure notification framework</w:t>
+            </w:r>
+          </w:p>
+          <w:p>
+            <w:pPr>
+              <w:pStyle w:val="ListParagraph"/>
+              <w:numPr>
+                <w:ilvl w:val="0"/>
+                <w:numId w:val="11"/>
+              </w:numPr>
+              <w:spacing w:after="0" w:line="240" w:lineRule="auto"/>
+              <w:rPr>
+                <w:lang w:val="en-US"/>
+              </w:rPr>
+            </w:pPr>
+            <w:r>
+              <w:rPr>
+                <w:lang w:val="en-US"/>
+              </w:rPr>
+              <w:t>Compliance to the specification</w:t>
+            </w:r>
+          </w:p>
+          <w:p>
+            <w:pPr>
+              <w:rPr>
+                <w:lang w:val="en-US"/>
+              </w:rPr>
+            </w:pPr>
+            <w:r>
+              <w:rPr>
+                <w:lang w:val="en-US"/>
+              </w:rPr>
+              <w:t>affecting key stakeholders or many stakeholders • essential to project planning and management • expensive to enforce or implement • highly sensitive to changes or costly to change • involving intricate or non-obvious reasoning • pertaining to architecturally significant requirements • requiring major expenditures of time or effort to make • resulting in capital expenditures or indirect costs</w:t>
+            </w:r>
+          </w:p>
+        </w:tc>
+      </w:tr>
+      <w:tr>
+        <w:tc>
+          <w:tcPr>
+            <w:tcW w:w="3209" w:type="dxa"/>
+          </w:tcPr>
+          <w:p>
+            <w:r>
+              <w:t>Contains information items</w:t>
+            </w:r>
+          </w:p>
+        </w:tc>
+        <w:tc>
+          <w:tcPr>
+            <w:tcW w:w="6284" w:type="dxa"/>
+          </w:tcPr>
+          <w:p>
+            <w:pPr>
+              <w:pStyle w:val="ListParagraph"/>
+              <w:numPr>
+                <w:ilvl w:val="0"/>
+                <w:numId w:val="11"/>
+              </w:numPr>
+              <w:spacing w:after="0" w:line="240" w:lineRule="auto"/>
+              <w:rPr>
+                <w:lang w:val="en-US"/>
+              </w:rPr>
+            </w:pPr>
+            <w:r>
+              <w:rPr>
+                <w:lang w:val="en-US"/>
+              </w:rPr>
+              <w:t>No unique identifier</w:t>
+            </w:r>
+            <w:r>
+              <w:rPr>
+                <w:lang w:val="en-US"/>
+              </w:rPr>
+              <w:t xml:space="preserve"> or owner</w:t>
+            </w:r>
+            <w:r>
+              <w:rPr>
+                <w:lang w:val="en-US"/>
+              </w:rPr>
+              <w:t xml:space="preserve"> for the decision  </w:t>
+            </w:r>
+          </w:p>
+          <w:p>
+            <w:pPr>
+              <w:pStyle w:val="ListParagraph"/>
+              <w:numPr>
+                <w:ilvl w:val="0"/>
+                <w:numId w:val="11"/>
+              </w:numPr>
+              <w:spacing w:after="0" w:line="240" w:lineRule="auto"/>
+              <w:rPr>
+                <w:lang w:val="en-US"/>
+              </w:rPr>
+            </w:pPr>
+            <w:r>
+              <w:rPr>
+                <w:lang w:val="en-US"/>
+              </w:rPr>
+              <w:t>no</w:t>
+            </w:r>
+            <w:r>
+              <w:rPr>
+                <w:lang w:val="en-US"/>
+              </w:rPr>
+              <w:t xml:space="preserve"> statement of the decision </w:t>
+            </w:r>
+          </w:p>
+          <w:p>
+            <w:pPr>
+              <w:pStyle w:val="ListParagraph"/>
+              <w:numPr>
+                <w:ilvl w:val="0"/>
+                <w:numId w:val="11"/>
+              </w:numPr>
+              <w:spacing w:after="0" w:line="240" w:lineRule="auto"/>
+              <w:rPr>
+                <w:lang w:val="en-US"/>
+              </w:rPr>
+            </w:pPr>
+            <w:r>
+              <w:rPr>
+                <w:lang w:val="en-US"/>
+              </w:rPr>
+              <w:lastRenderedPageBreak/>
+              <w:t xml:space="preserve">no </w:t>
+            </w:r>
+            <w:r>
+              <w:rPr>
+                <w:lang w:val="en-US"/>
+              </w:rPr>
+              <w:t xml:space="preserve">correspondences or linkages concerns to which it pertains </w:t>
+            </w:r>
+          </w:p>
+          <w:p>
+            <w:pPr>
+              <w:pStyle w:val="ListParagraph"/>
+              <w:numPr>
+                <w:ilvl w:val="0"/>
+                <w:numId w:val="11"/>
+              </w:numPr>
+              <w:spacing w:after="0" w:line="240" w:lineRule="auto"/>
+              <w:rPr>
+                <w:lang w:val="en-US"/>
+              </w:rPr>
+            </w:pPr>
+            <w:r>
+              <w:rPr>
+                <w:lang w:val="en-US"/>
+              </w:rPr>
+              <w:t>YES:</w:t>
+            </w:r>
+            <w:r>
+              <w:rPr>
+                <w:lang w:val="en-US"/>
+              </w:rPr>
+              <w:t xml:space="preserve"> correspondences or linkages to affected AD elements </w:t>
+            </w:r>
+          </w:p>
+          <w:p>
+            <w:pPr>
+              <w:pStyle w:val="ListParagraph"/>
+              <w:numPr>
+                <w:ilvl w:val="0"/>
+                <w:numId w:val="11"/>
+              </w:numPr>
+              <w:spacing w:after="0" w:line="240" w:lineRule="auto"/>
+              <w:rPr>
+                <w:lang w:val="en-US"/>
+              </w:rPr>
+            </w:pPr>
+            <w:r>
+              <w:rPr>
+                <w:lang w:val="en-US"/>
+              </w:rPr>
+              <w:t xml:space="preserve">No </w:t>
+            </w:r>
+            <w:r>
+              <w:rPr>
+                <w:lang w:val="en-US"/>
+              </w:rPr>
+              <w:t>rat</w:t>
+            </w:r>
+            <w:r>
+              <w:rPr>
+                <w:lang w:val="en-US"/>
+              </w:rPr>
+              <w:t xml:space="preserve">ionale linked to the decision </w:t>
+            </w:r>
+          </w:p>
+          <w:p>
+            <w:pPr>
+              <w:pStyle w:val="ListParagraph"/>
+              <w:numPr>
+                <w:ilvl w:val="0"/>
+                <w:numId w:val="11"/>
+              </w:numPr>
+              <w:spacing w:after="0" w:line="240" w:lineRule="auto"/>
+              <w:rPr>
+                <w:lang w:val="en-US"/>
+              </w:rPr>
+            </w:pPr>
+            <w:r>
+              <w:rPr>
+                <w:lang w:val="en-US"/>
+              </w:rPr>
+              <w:t xml:space="preserve">No </w:t>
+            </w:r>
+            <w:r>
+              <w:rPr>
+                <w:lang w:val="en-US"/>
+              </w:rPr>
+              <w:t>forces a</w:t>
+            </w:r>
+            <w:r>
+              <w:rPr>
+                <w:lang w:val="en-US"/>
+              </w:rPr>
+              <w:t xml:space="preserve">nd constraints on the decision </w:t>
+            </w:r>
+          </w:p>
+          <w:p>
+            <w:pPr>
+              <w:pStyle w:val="ListParagraph"/>
+              <w:numPr>
+                <w:ilvl w:val="0"/>
+                <w:numId w:val="11"/>
+              </w:numPr>
+              <w:spacing w:after="0" w:line="240" w:lineRule="auto"/>
+              <w:rPr>
+                <w:lang w:val="en-US"/>
+              </w:rPr>
+            </w:pPr>
+            <w:r>
+              <w:rPr>
+                <w:lang w:val="en-US"/>
+              </w:rPr>
+              <w:t xml:space="preserve">No </w:t>
+            </w:r>
+            <w:r>
+              <w:rPr>
+                <w:lang w:val="en-US"/>
+              </w:rPr>
+              <w:t>assumptions</w:t>
+            </w:r>
+            <w:r>
+              <w:rPr>
+                <w:lang w:val="en-US"/>
+              </w:rPr>
+              <w:t xml:space="preserve"> influencing the decision </w:t>
+            </w:r>
+          </w:p>
+          <w:p>
+            <w:pPr>
+              <w:pStyle w:val="ListParagraph"/>
+              <w:numPr>
+                <w:ilvl w:val="0"/>
+                <w:numId w:val="11"/>
+              </w:numPr>
+              <w:spacing w:after="0" w:line="240" w:lineRule="auto"/>
+              <w:rPr>
+                <w:lang w:val="en-US"/>
+              </w:rPr>
+            </w:pPr>
+            <w:r>
+              <w:rPr>
+                <w:lang w:val="en-US"/>
+              </w:rPr>
+              <w:t>No</w:t>
+            </w:r>
+            <w:r>
+              <w:rPr>
+                <w:lang w:val="en-US"/>
+              </w:rPr>
+              <w:t xml:space="preserve"> considered alternatives and their potential consequences</w:t>
+            </w:r>
+          </w:p>
+        </w:tc>
+      </w:tr>
+    </w:tbl>
+    <w:p>
+      <w:pPr>
+        <w:rPr>
+          <w:b/>
+        </w:rPr>
+      </w:pPr>
+    </w:p>
+    <w:p>
+      <w:pPr>
+        <w:jc w:val="both"/>
+      </w:pPr>
+      <w:r>
+        <w:t>This</w:t>
+      </w:r>
+      <w:r>
+        <w:t xml:space="preserve"> documentation has a similar level of detail as the documentation of the prior architecture decision. It also does not contain considerations of an alternative architecture to the CWA-server.</w:t>
+      </w:r>
+      <w:r>
+        <w:t xml:space="preserve"> It also does only gives a high level justification for the architectural decision. The information items are similarly narrow as in the prior architecture, with the exception, that there are various cross references to other architecture files in this documentation.</w:t>
+      </w:r>
+    </w:p>
+    <w:p>
+      <w:pPr>
+        <w:jc w:val="both"/>
+      </w:pPr>
+      <w:r>
+        <w:rPr>
+          <w:noProof/>
+        </w:rPr>
+        <w:t xml:space="preserve">The next architectual decision analysed is the decision </w:t>
+      </w:r>
+      <w:r>
+        <w:rPr>
+          <w:noProof/>
+        </w:rPr>
+        <w:t xml:space="preserve">how to </w:t>
+      </w:r>
+      <w:r>
+        <w:rPr>
+          <w:noProof/>
+        </w:rPr>
+        <w:t xml:space="preserve">integrate </w:t>
+      </w:r>
+      <w:r>
+        <w:rPr>
+          <w:noProof/>
+        </w:rPr>
+        <w:t>the CWA mobile client</w:t>
+      </w:r>
+      <w:r>
+        <w:rPr>
+          <w:noProof/>
+        </w:rPr>
+        <w:t xml:space="preserve">. </w:t>
+      </w:r>
+      <w:r>
+        <w:t>In order to understand the decision the documentation in the cwa-</w:t>
+      </w:r>
+      <w:r>
+        <w:t>app-android</w:t>
+      </w:r>
+      <w:r>
+        <w:t>/docs/architecture-overview.md is analyzed.</w:t>
+      </w:r>
+    </w:p>
+    <w:p>
+      <w:pPr>
+        <w:jc w:val="both"/>
+      </w:pPr>
+      <w:r>
+        <w:t>Similar to the two architecture decisions described above, this documentation also neglects information about the decision in various aspects. It does not contains information about potential alternatives and omits similar information regarding the decision as the two examples above. However, this documentation has a higher level of detail in explaining the necessity for the component by illustrating the four key reason on a detailed level. It also has an extended section with key references to external used libraries.</w:t>
+      </w:r>
+    </w:p>
+    <w:p>
+      <w:pPr>
+        <w:jc w:val="both"/>
+      </w:pPr>
+      <w:r>
+        <w:t>Conclusively, all three architectural decisions lack the list of alternatives and information on the decision. In order to evaluate the architectural decisions, the list of alternatives would have been helpful to proof considerations of other potential solutions. It might have been omitted to keep the architecture documentation small and not overcomplicate the reading. In order to derive alternatives, the lead architecture or any team member, which was part of the architectural steering could have provided information. An example for an alternative could have been for instance a verification within the CWA-server and not externally in a verification server.</w:t>
       </w:r>
     </w:p>
     <w:p/>
@@ -2039,7 +2348,13 @@
         <w:t>structure</w:t>
       </w:r>
       <w:r>
-        <w:t xml:space="preserve"> of the CWA is being displayed within the Repository in github. The following</w:t>
+        <w:t xml:space="preserve"> of the CWA is being d</w:t>
+      </w:r>
+      <w:r>
+        <w:t>isplayed within the Repository o</w:t>
+      </w:r>
+      <w:r>
+        <w:t>n github. The following</w:t>
       </w:r>
       <w:r>
         <w:t xml:space="preserve"> </w:t>
@@ -2069,7 +2384,11 @@
         <w:t>general toolset</w:t>
       </w:r>
       <w:r>
-        <w:t xml:space="preserve"> and features used for displaying the documentation. In general WIKIs like confluence are suitable and convenient for documentation. However the CWA documentation is part of the repository in a folder with redundant markdown and pdf files. This makes the navigation and understanding of the documentation overwhelming and complex at first sight. The ease of navigation is further diminished, as there is additional documentation markdowns outside of the documentation folder. There are specific architectural documentation file within the distinct services in other folders. For example, within the cwa-server/docs is additional architectural documentation in the architecture.md file. This combination of centrally and decentraly stored architectural information hinder both, transparent insights and efficient information retrieving.</w:t>
+        <w:t xml:space="preserve"> and features used for displaying the documentation. In general WIKIs like confluence are suitable and convenient for documentation. However the CWA documentation is part of the repository in a folder with redundant markdown and pdf files. This makes the navigation and understanding of the documentation overwhelming and complex at first sight. The ease of navigation is further diminished, as there is additional documentation markdowns outside of the documentation folder. There are specific architectural </w:t>
+      </w:r>
+      <w:r>
+        <w:lastRenderedPageBreak/>
+        <w:t>documentation file within the distinct services in other folders. For example, within the cwa-server/docs is additional architectural documentation in the architecture.md file. This combination of centrally and decentraly stored architectural information hinder both, transparent insights and efficient information retrieving.</w:t>
       </w:r>
       <w:r>
         <w:t xml:space="preserve"> </w:t>
@@ -2090,11 +2409,7 @@
         <w:t>On the positive side however, there is cross-references available to the other documentation files</w:t>
       </w:r>
       <w:r>
-        <w:t xml:space="preserve"> </w:t>
-      </w:r>
-      <w:r>
-        <w:lastRenderedPageBreak/>
-        <w:t>in the same folder</w:t>
+        <w:t xml:space="preserve"> in the same folder</w:t>
       </w:r>
       <w:r>
         <w:t>, enabling convenient technical navigation through the documents. A migration to a traditional WIKI system could enhance the transparency and readability of the documentation.</w:t>
@@ -2171,14 +2486,27 @@
       <w:r>
         <w:t xml:space="preserve">Figure </w:t>
       </w:r>
-      <w:fldSimple w:instr=" SEQ Figure \* ARABIC ">
-        <w:r>
-          <w:rPr>
-            <w:noProof/>
-          </w:rPr>
-          <w:t>1</w:t>
-        </w:r>
-      </w:fldSimple>
+      <w:r>
+        <w:fldChar w:fldCharType="begin"/>
+      </w:r>
+      <w:r>
+        <w:instrText xml:space="preserve"> SEQ Figure \* ARABIC </w:instrText>
+      </w:r>
+      <w:r>
+        <w:fldChar w:fldCharType="separate"/>
+      </w:r>
+      <w:r>
+        <w:rPr>
+          <w:noProof/>
+        </w:rPr>
+        <w:t>1</w:t>
+      </w:r>
+      <w:r>
+        <w:rPr>
+          <w:noProof/>
+        </w:rPr>
+        <w:fldChar w:fldCharType="end"/>
+      </w:r>
       <w:r>
         <w:rPr>
           <w:noProof/>
@@ -3405,7 +3733,6 @@
         <w:jc w:val="both"/>
       </w:pPr>
       <w:r>
-        <w:lastRenderedPageBreak/>
         <w:t xml:space="preserve">In the introduction, the </w:t>
       </w:r>
       <w:r>
@@ -3490,10 +3817,7 @@
         <w:t xml:space="preserve">For example there is a an excessive documentation on the security architecture addressing the data privacy and security concerns. This Viewpoint is realized into a </w:t>
       </w:r>
       <w:r>
-        <w:t>dataflow</w:t>
-      </w:r>
-      <w:r>
-        <w:t xml:space="preserve"> </w:t>
+        <w:t xml:space="preserve">dataflow </w:t>
       </w:r>
       <w:r>
         <w:rPr>
@@ -3573,6 +3897,7 @@
       </w:pPr>
       <w:bookmarkStart w:id="8" w:name="_Toc71461390"/>
       <w:r>
+        <w:lastRenderedPageBreak/>
         <w:t>References</w:t>
       </w:r>
       <w:bookmarkEnd w:id="3"/>
@@ -4162,12 +4487,12 @@
           <w:szCs w:val="40"/>
         </w:rPr>
         <w:sectPr>
-          <w:headerReference w:type="even" r:id="rId13"/>
-          <w:headerReference w:type="default" r:id="rId14"/>
-          <w:footerReference w:type="even" r:id="rId15"/>
-          <w:footerReference w:type="default" r:id="rId16"/>
-          <w:headerReference w:type="first" r:id="rId17"/>
-          <w:footerReference w:type="first" r:id="rId18"/>
+          <w:headerReference w:type="even" r:id="rId10"/>
+          <w:headerReference w:type="default" r:id="rId11"/>
+          <w:footerReference w:type="even" r:id="rId12"/>
+          <w:footerReference w:type="default" r:id="rId13"/>
+          <w:headerReference w:type="first" r:id="rId14"/>
+          <w:footerReference w:type="first" r:id="rId15"/>
           <w:pgSz w:w="11906" w:h="16838"/>
           <w:pgMar w:top="1701" w:right="1134" w:bottom="1701" w:left="1134" w:header="709" w:footer="709" w:gutter="0"/>
           <w:pgNumType w:start="1"/>
@@ -4268,7 +4593,7 @@
                     <pic:cNvPicPr/>
                   </pic:nvPicPr>
                   <pic:blipFill>
-                    <a:blip r:embed="rId19"/>
+                    <a:blip r:embed="rId16"/>
                     <a:stretch>
                       <a:fillRect/>
                     </a:stretch>
@@ -4291,12 +4616,12 @@
       <w:bookmarkEnd w:id="4"/>
     </w:p>
     <w:sectPr>
-      <w:headerReference w:type="even" r:id="rId20"/>
-      <w:headerReference w:type="default" r:id="rId21"/>
-      <w:footerReference w:type="even" r:id="rId22"/>
-      <w:footerReference w:type="default" r:id="rId23"/>
-      <w:headerReference w:type="first" r:id="rId24"/>
-      <w:footerReference w:type="first" r:id="rId25"/>
+      <w:headerReference w:type="even" r:id="rId17"/>
+      <w:headerReference w:type="default" r:id="rId18"/>
+      <w:footerReference w:type="even" r:id="rId19"/>
+      <w:footerReference w:type="default" r:id="rId20"/>
+      <w:headerReference w:type="first" r:id="rId21"/>
+      <w:footerReference w:type="first" r:id="rId22"/>
       <w:pgSz w:w="11906" w:h="16838"/>
       <w:pgMar w:top="1417" w:right="1417" w:bottom="1134" w:left="1417" w:header="708" w:footer="708" w:gutter="0"/>
       <w:cols w:space="708"/>
@@ -4428,7 +4753,7 @@
           <w:rPr>
             <w:noProof/>
           </w:rPr>
-          <w:t>5</w:t>
+          <w:t>1</w:t>
         </w:r>
         <w:r>
           <w:rPr>
@@ -5252,6 +5577,119 @@
     </w:lvl>
   </w:abstractNum>
   <w:abstractNum w:abstractNumId="4" w15:restartNumberingAfterBreak="0">
+    <w:nsid w:val="3E46448B"/>
+    <w:multiLevelType w:val="hybridMultilevel"/>
+    <w:tmpl w:val="555AB1E6"/>
+    <w:lvl w:ilvl="0" w:tplc="445A92B2">
+      <w:start w:val="14"/>
+      <w:numFmt w:val="bullet"/>
+      <w:lvlText w:val="-"/>
+      <w:lvlJc w:val="left"/>
+      <w:pPr>
+        <w:ind w:left="720" w:hanging="360"/>
+      </w:pPr>
+      <w:rPr>
+        <w:rFonts w:ascii="Calibri" w:eastAsiaTheme="minorHAnsi" w:hAnsi="Calibri" w:cs="Calibri" w:hint="default"/>
+      </w:rPr>
+    </w:lvl>
+    <w:lvl w:ilvl="1" w:tplc="04090003" w:tentative="1">
+      <w:start w:val="1"/>
+      <w:numFmt w:val="bullet"/>
+      <w:lvlText w:val="o"/>
+      <w:lvlJc w:val="left"/>
+      <w:pPr>
+        <w:ind w:left="1440" w:hanging="360"/>
+      </w:pPr>
+      <w:rPr>
+        <w:rFonts w:ascii="Courier New" w:hAnsi="Courier New" w:cs="Courier New" w:hint="default"/>
+      </w:rPr>
+    </w:lvl>
+    <w:lvl w:ilvl="2" w:tplc="04090005" w:tentative="1">
+      <w:start w:val="1"/>
+      <w:numFmt w:val="bullet"/>
+      <w:lvlText w:val=""/>
+      <w:lvlJc w:val="left"/>
+      <w:pPr>
+        <w:ind w:left="2160" w:hanging="360"/>
+      </w:pPr>
+      <w:rPr>
+        <w:rFonts w:ascii="Wingdings" w:hAnsi="Wingdings" w:hint="default"/>
+      </w:rPr>
+    </w:lvl>
+    <w:lvl w:ilvl="3" w:tplc="04090001" w:tentative="1">
+      <w:start w:val="1"/>
+      <w:numFmt w:val="bullet"/>
+      <w:lvlText w:val=""/>
+      <w:lvlJc w:val="left"/>
+      <w:pPr>
+        <w:ind w:left="2880" w:hanging="360"/>
+      </w:pPr>
+      <w:rPr>
+        <w:rFonts w:ascii="Symbol" w:hAnsi="Symbol" w:hint="default"/>
+      </w:rPr>
+    </w:lvl>
+    <w:lvl w:ilvl="4" w:tplc="04090003" w:tentative="1">
+      <w:start w:val="1"/>
+      <w:numFmt w:val="bullet"/>
+      <w:lvlText w:val="o"/>
+      <w:lvlJc w:val="left"/>
+      <w:pPr>
+        <w:ind w:left="3600" w:hanging="360"/>
+      </w:pPr>
+      <w:rPr>
+        <w:rFonts w:ascii="Courier New" w:hAnsi="Courier New" w:cs="Courier New" w:hint="default"/>
+      </w:rPr>
+    </w:lvl>
+    <w:lvl w:ilvl="5" w:tplc="04090005" w:tentative="1">
+      <w:start w:val="1"/>
+      <w:numFmt w:val="bullet"/>
+      <w:lvlText w:val=""/>
+      <w:lvlJc w:val="left"/>
+      <w:pPr>
+        <w:ind w:left="4320" w:hanging="360"/>
+      </w:pPr>
+      <w:rPr>
+        <w:rFonts w:ascii="Wingdings" w:hAnsi="Wingdings" w:hint="default"/>
+      </w:rPr>
+    </w:lvl>
+    <w:lvl w:ilvl="6" w:tplc="04090001" w:tentative="1">
+      <w:start w:val="1"/>
+      <w:numFmt w:val="bullet"/>
+      <w:lvlText w:val=""/>
+      <w:lvlJc w:val="left"/>
+      <w:pPr>
+        <w:ind w:left="5040" w:hanging="360"/>
+      </w:pPr>
+      <w:rPr>
+        <w:rFonts w:ascii="Symbol" w:hAnsi="Symbol" w:hint="default"/>
+      </w:rPr>
+    </w:lvl>
+    <w:lvl w:ilvl="7" w:tplc="04090003" w:tentative="1">
+      <w:start w:val="1"/>
+      <w:numFmt w:val="bullet"/>
+      <w:lvlText w:val="o"/>
+      <w:lvlJc w:val="left"/>
+      <w:pPr>
+        <w:ind w:left="5760" w:hanging="360"/>
+      </w:pPr>
+      <w:rPr>
+        <w:rFonts w:ascii="Courier New" w:hAnsi="Courier New" w:cs="Courier New" w:hint="default"/>
+      </w:rPr>
+    </w:lvl>
+    <w:lvl w:ilvl="8" w:tplc="04090005" w:tentative="1">
+      <w:start w:val="1"/>
+      <w:numFmt w:val="bullet"/>
+      <w:lvlText w:val=""/>
+      <w:lvlJc w:val="left"/>
+      <w:pPr>
+        <w:ind w:left="6480" w:hanging="360"/>
+      </w:pPr>
+      <w:rPr>
+        <w:rFonts w:ascii="Wingdings" w:hAnsi="Wingdings" w:hint="default"/>
+      </w:rPr>
+    </w:lvl>
+  </w:abstractNum>
+  <w:abstractNum w:abstractNumId="5" w15:restartNumberingAfterBreak="0">
     <w:nsid w:val="4453594F"/>
     <w:multiLevelType w:val="hybridMultilevel"/>
     <w:tmpl w:val="5D0C2162"/>
@@ -5340,7 +5778,7 @@
       </w:pPr>
     </w:lvl>
   </w:abstractNum>
-  <w:abstractNum w:abstractNumId="5" w15:restartNumberingAfterBreak="0">
+  <w:abstractNum w:abstractNumId="6" w15:restartNumberingAfterBreak="0">
     <w:nsid w:val="580D3AAF"/>
     <w:multiLevelType w:val="hybridMultilevel"/>
     <w:tmpl w:val="DEC259B4"/>
@@ -5452,7 +5890,7 @@
       </w:rPr>
     </w:lvl>
   </w:abstractNum>
-  <w:abstractNum w:abstractNumId="6" w15:restartNumberingAfterBreak="0">
+  <w:abstractNum w:abstractNumId="7" w15:restartNumberingAfterBreak="0">
     <w:nsid w:val="66F47E15"/>
     <w:multiLevelType w:val="hybridMultilevel"/>
     <w:tmpl w:val="150EF7E8"/>
@@ -5565,7 +6003,7 @@
       </w:rPr>
     </w:lvl>
   </w:abstractNum>
-  <w:abstractNum w:abstractNumId="7" w15:restartNumberingAfterBreak="0">
+  <w:abstractNum w:abstractNumId="8" w15:restartNumberingAfterBreak="0">
     <w:nsid w:val="7B1400E9"/>
     <w:multiLevelType w:val="hybridMultilevel"/>
     <w:tmpl w:val="AB3457E4"/>
@@ -5678,7 +6116,7 @@
       </w:rPr>
     </w:lvl>
   </w:abstractNum>
-  <w:abstractNum w:abstractNumId="8" w15:restartNumberingAfterBreak="0">
+  <w:abstractNum w:abstractNumId="9" w15:restartNumberingAfterBreak="0">
     <w:nsid w:val="7B1D55B0"/>
     <w:multiLevelType w:val="hybridMultilevel"/>
     <w:tmpl w:val="1F56AE36"/>
@@ -5791,7 +6229,7 @@
       </w:rPr>
     </w:lvl>
   </w:abstractNum>
-  <w:abstractNum w:abstractNumId="9" w15:restartNumberingAfterBreak="0">
+  <w:abstractNum w:abstractNumId="10" w15:restartNumberingAfterBreak="0">
     <w:nsid w:val="7C02361B"/>
     <w:multiLevelType w:val="hybridMultilevel"/>
     <w:tmpl w:val="0DC0FACE"/>
@@ -5887,31 +6325,34 @@
     <w:abstractNumId w:val="1"/>
   </w:num>
   <w:num w:numId="3">
+    <w:abstractNumId w:val="9"/>
+  </w:num>
+  <w:num w:numId="4">
+    <w:abstractNumId w:val="10"/>
+  </w:num>
+  <w:num w:numId="5">
     <w:abstractNumId w:val="8"/>
   </w:num>
-  <w:num w:numId="4">
-    <w:abstractNumId w:val="9"/>
-  </w:num>
-  <w:num w:numId="5">
-    <w:abstractNumId w:val="7"/>
-  </w:num>
   <w:num w:numId="6">
-    <w:abstractNumId w:val="5"/>
+    <w:abstractNumId w:val="6"/>
   </w:num>
   <w:num w:numId="7">
-    <w:abstractNumId w:val="6"/>
+    <w:abstractNumId w:val="7"/>
   </w:num>
   <w:num w:numId="8">
     <w:abstractNumId w:val="0"/>
   </w:num>
   <w:num w:numId="9">
-    <w:abstractNumId w:val="4"/>
+    <w:abstractNumId w:val="5"/>
   </w:num>
   <w:num w:numId="10">
     <w:abstractNumId w:val="2"/>
   </w:num>
   <w:num w:numId="11">
     <w:abstractNumId w:val="3"/>
+  </w:num>
+  <w:num w:numId="12">
+    <w:abstractNumId w:val="4"/>
   </w:num>
 </w:numbering>
 </file>
@@ -7118,6 +7559,18 @@
       </w:tcPr>
     </w:tblStylePr>
   </w:style>
+  <w:style w:type="character" w:styleId="FollowedHyperlink">
+    <w:name w:val="FollowedHyperlink"/>
+    <w:basedOn w:val="DefaultParagraphFont"/>
+    <w:uiPriority w:val="99"/>
+    <w:semiHidden/>
+    <w:unhideWhenUsed/>
+    <w:rsid w:val="00171912"/>
+    <w:rPr>
+      <w:color w:val="954F72" w:themeColor="followedHyperlink"/>
+      <w:u w:val="single"/>
+    </w:rPr>
+  </w:style>
 </w:styles>
 </file>
 
@@ -7421,7 +7874,7 @@
 </file>
 
 <file path=customXml/itemProps1.xml><?xml version="1.0" encoding="utf-8"?>
-<ds:datastoreItem xmlns:ds="http://schemas.openxmlformats.org/officeDocument/2006/customXml" ds:itemID="{1F9FAA46-9E5E-4343-91BA-A7257B2D246F}">
+<ds:datastoreItem xmlns:ds="http://schemas.openxmlformats.org/officeDocument/2006/customXml" ds:itemID="{85D60FCD-6530-40F9-ABE7-F1A0517ED931}">
   <ds:schemaRefs>
     <ds:schemaRef ds:uri="http://schemas.openxmlformats.org/officeDocument/2006/bibliography"/>
   </ds:schemaRefs>

</xml_diff>

<commit_message>
added chapter 2 of grossmann
</commit_message>
<xml_diff>
--- a/grossmann/architekturdocumentation.docx
+++ b/grossmann/architekturdocumentation.docx
@@ -116,6 +116,7 @@
           <w:szCs w:val="40"/>
         </w:rPr>
       </w:pPr>
+      <w:proofErr w:type="spellStart"/>
       <w:r>
         <w:rPr>
           <w:sz w:val="40"/>
@@ -123,6 +124,7 @@
         </w:rPr>
         <w:t>Architekturdokumentation</w:t>
       </w:r>
+      <w:proofErr w:type="spellEnd"/>
     </w:p>
     <w:p>
       <w:pPr>
@@ -511,7 +513,7 @@
           <w:r>
             <w:fldChar w:fldCharType="separate"/>
           </w:r>
-          <w:hyperlink w:anchor="_Toc71461385" w:history="1">
+          <w:hyperlink w:anchor="_Toc71794574" w:history="1">
             <w:r>
               <w:rPr>
                 <w:rStyle w:val="Hyperlink"/>
@@ -538,7 +540,7 @@
                 <w:noProof/>
                 <w:webHidden/>
               </w:rPr>
-              <w:instrText xml:space="preserve"> PAGEREF _Toc71461385 \h </w:instrText>
+              <w:instrText xml:space="preserve"> PAGEREF _Toc71794574 \h </w:instrText>
             </w:r>
             <w:r>
               <w:rPr>
@@ -580,13 +582,13 @@
               <w:noProof/>
             </w:rPr>
           </w:pPr>
-          <w:hyperlink w:anchor="_Toc71461386" w:history="1">
+          <w:hyperlink w:anchor="_Toc71794575" w:history="1">
             <w:r>
               <w:rPr>
                 <w:rStyle w:val="Hyperlink"/>
                 <w:noProof/>
               </w:rPr>
-              <w:t>Architekturmuster</w:t>
+              <w:t>Architectural Pattern</w:t>
             </w:r>
             <w:r>
               <w:rPr>
@@ -607,7 +609,7 @@
                 <w:noProof/>
                 <w:webHidden/>
               </w:rPr>
-              <w:instrText xml:space="preserve"> PAGEREF _Toc71461386 \h </w:instrText>
+              <w:instrText xml:space="preserve"> PAGEREF _Toc71794575 \h </w:instrText>
             </w:r>
             <w:r>
               <w:rPr>
@@ -649,14 +651,13 @@
               <w:noProof/>
             </w:rPr>
           </w:pPr>
-          <w:hyperlink w:anchor="_Toc71461387" w:history="1">
+          <w:hyperlink w:anchor="_Toc71794576" w:history="1">
             <w:r>
               <w:rPr>
                 <w:rStyle w:val="Hyperlink"/>
                 <w:noProof/>
-                <w:lang w:val="de-DE"/>
-              </w:rPr>
-              <w:t>Schichten Architektur ableiten</w:t>
+              </w:rPr>
+              <w:t>Layered Architecture</w:t>
             </w:r>
             <w:r>
               <w:rPr>
@@ -677,7 +678,7 @@
                 <w:noProof/>
                 <w:webHidden/>
               </w:rPr>
-              <w:instrText xml:space="preserve"> PAGEREF _Toc71461387 \h </w:instrText>
+              <w:instrText xml:space="preserve"> PAGEREF _Toc71794576 \h </w:instrText>
             </w:r>
             <w:r>
               <w:rPr>
@@ -697,7 +698,7 @@
                 <w:noProof/>
                 <w:webHidden/>
               </w:rPr>
-              <w:t>3</w:t>
+              <w:t>5</w:t>
             </w:r>
             <w:r>
               <w:rPr>
@@ -719,14 +720,13 @@
               <w:noProof/>
             </w:rPr>
           </w:pPr>
-          <w:hyperlink w:anchor="_Toc71461388" w:history="1">
+          <w:hyperlink w:anchor="_Toc71794577" w:history="1">
             <w:r>
               <w:rPr>
                 <w:rStyle w:val="Hyperlink"/>
                 <w:noProof/>
-                <w:lang w:val="de-DE"/>
-              </w:rPr>
-              <w:t>Architekturentscheidungen</w:t>
+              </w:rPr>
+              <w:t>Architectural Decisions</w:t>
             </w:r>
             <w:r>
               <w:rPr>
@@ -747,7 +747,7 @@
                 <w:noProof/>
                 <w:webHidden/>
               </w:rPr>
-              <w:instrText xml:space="preserve"> PAGEREF _Toc71461388 \h </w:instrText>
+              <w:instrText xml:space="preserve"> PAGEREF _Toc71794577 \h </w:instrText>
             </w:r>
             <w:r>
               <w:rPr>
@@ -767,7 +767,7 @@
                 <w:noProof/>
                 <w:webHidden/>
               </w:rPr>
-              <w:t>3</w:t>
+              <w:t>5</w:t>
             </w:r>
             <w:r>
               <w:rPr>
@@ -789,13 +789,13 @@
               <w:noProof/>
             </w:rPr>
           </w:pPr>
-          <w:hyperlink w:anchor="_Toc71461389" w:history="1">
+          <w:hyperlink w:anchor="_Toc71794578" w:history="1">
             <w:r>
               <w:rPr>
                 <w:rStyle w:val="Hyperlink"/>
                 <w:noProof/>
               </w:rPr>
-              <w:t>Structure of Corona documentation</w:t>
+              <w:t>Structure of Corona Documentation</w:t>
             </w:r>
             <w:r>
               <w:rPr>
@@ -816,7 +816,7 @@
                 <w:noProof/>
                 <w:webHidden/>
               </w:rPr>
-              <w:instrText xml:space="preserve"> PAGEREF _Toc71461389 \h </w:instrText>
+              <w:instrText xml:space="preserve"> PAGEREF _Toc71794578 \h </w:instrText>
             </w:r>
             <w:r>
               <w:rPr>
@@ -836,7 +836,7 @@
                 <w:noProof/>
                 <w:webHidden/>
               </w:rPr>
-              <w:t>4</w:t>
+              <w:t>7</w:t>
             </w:r>
             <w:r>
               <w:rPr>
@@ -858,7 +858,7 @@
               <w:noProof/>
             </w:rPr>
           </w:pPr>
-          <w:hyperlink w:anchor="_Toc71461390" w:history="1">
+          <w:hyperlink w:anchor="_Toc71794579" w:history="1">
             <w:r>
               <w:rPr>
                 <w:rStyle w:val="Hyperlink"/>
@@ -885,7 +885,7 @@
                 <w:noProof/>
                 <w:webHidden/>
               </w:rPr>
-              <w:instrText xml:space="preserve"> PAGEREF _Toc71461390 \h </w:instrText>
+              <w:instrText xml:space="preserve"> PAGEREF _Toc71794579 \h </w:instrText>
             </w:r>
             <w:r>
               <w:rPr>
@@ -905,7 +905,7 @@
                 <w:noProof/>
                 <w:webHidden/>
               </w:rPr>
-              <w:t>5</w:t>
+              <w:t>9</w:t>
             </w:r>
             <w:r>
               <w:rPr>
@@ -927,7 +927,7 @@
               <w:noProof/>
             </w:rPr>
           </w:pPr>
-          <w:hyperlink w:anchor="_Toc71461391" w:history="1">
+          <w:hyperlink w:anchor="_Toc71794580" w:history="1">
             <w:r>
               <w:rPr>
                 <w:rStyle w:val="Hyperlink"/>
@@ -954,7 +954,7 @@
                 <w:noProof/>
                 <w:webHidden/>
               </w:rPr>
-              <w:instrText xml:space="preserve"> PAGEREF _Toc71461391 \h </w:instrText>
+              <w:instrText xml:space="preserve"> PAGEREF _Toc71794580 \h </w:instrText>
             </w:r>
             <w:r>
               <w:rPr>
@@ -974,7 +974,7 @@
                 <w:noProof/>
                 <w:webHidden/>
               </w:rPr>
-              <w:t>6</w:t>
+              <w:t>11</w:t>
             </w:r>
             <w:r>
               <w:rPr>
@@ -1016,17 +1016,47 @@
       </w:r>
     </w:p>
     <w:p>
+      <w:bookmarkStart w:id="2" w:name="_Toc71794574"/>
+      <w:r>
+        <w:rPr>
+          <w:highlight w:val="yellow"/>
+        </w:rPr>
+        <w:lastRenderedPageBreak/>
+        <w:t xml:space="preserve">Check whether all </w:t>
+      </w:r>
+      <w:proofErr w:type="spellStart"/>
+      <w:r>
+        <w:rPr>
+          <w:highlight w:val="yellow"/>
+        </w:rPr>
+        <w:t>subquestions</w:t>
+      </w:r>
+      <w:proofErr w:type="spellEnd"/>
+      <w:r>
+        <w:rPr>
+          <w:highlight w:val="yellow"/>
+        </w:rPr>
+        <w:t xml:space="preserve"> are answered</w:t>
+      </w:r>
+    </w:p>
+    <w:p>
       <w:pPr>
         <w:pStyle w:val="Heading1"/>
-      </w:pPr>
-      <w:bookmarkStart w:id="2" w:name="_Toc71461385"/>
-      <w:r>
-        <w:lastRenderedPageBreak/>
+        <w:rPr>
+          <w:lang w:val="de-DE"/>
+        </w:rPr>
+      </w:pPr>
+      <w:proofErr w:type="spellStart"/>
+      <w:r>
+        <w:rPr>
+          <w:lang w:val="de-DE"/>
+        </w:rPr>
         <w:t>Introduction</w:t>
       </w:r>
       <w:bookmarkEnd w:id="0"/>
       <w:bookmarkEnd w:id="1"/>
       <w:bookmarkEnd w:id="2"/>
+      <w:proofErr w:type="spellEnd"/>
     </w:p>
     <w:p>
       <w:pPr>
@@ -1069,7 +1099,13 @@
         <w:t>conduct</w:t>
       </w:r>
       <w:r>
-        <w:t xml:space="preserve"> an analysis of the architecture of the Corona WarnApp (CWA), b</w:t>
+        <w:t xml:space="preserve"> an analysis of the architecture of the Corona Warn</w:t>
+      </w:r>
+      <w:r>
+        <w:t xml:space="preserve"> </w:t>
+      </w:r>
+      <w:r>
+        <w:t>App (CWA), b</w:t>
       </w:r>
       <w:r>
         <w:t>y analyzing three different aspects of the CWA</w:t>
@@ -1133,28 +1169,24 @@
       <w:pPr>
         <w:pStyle w:val="Heading1"/>
       </w:pPr>
-      <w:bookmarkStart w:id="3" w:name="_Toc50305381"/>
-      <w:bookmarkStart w:id="4" w:name="Maintext2"/>
+      <w:bookmarkStart w:id="3" w:name="_Toc71794575"/>
+      <w:bookmarkStart w:id="4" w:name="_Toc50305381"/>
+      <w:bookmarkStart w:id="5" w:name="Maintext2"/>
       <w:r>
         <w:t>Architectural Pattern</w:t>
       </w:r>
-    </w:p>
-    <w:p>
-      <w:r>
-        <w:br/>
-        <w:t>MVC</w:t>
-      </w:r>
-      <w:r>
-        <w:t xml:space="preserve"> (in UI)</w:t>
-      </w:r>
-    </w:p>
-    <w:p>
-      <w:r>
+      <w:bookmarkEnd w:id="3"/>
+    </w:p>
+    <w:p>
+      <w:r>
+        <w:rPr>
+          <w:noProof/>
+        </w:rPr>
         <w:drawing>
-          <wp:inline distT="0" distB="0" distL="0" distR="0" wp14:anchorId="533AC0CE" wp14:editId="4A3514EA">
-            <wp:extent cx="6120130" cy="1115060"/>
-            <wp:effectExtent l="0" t="0" r="0" b="8890"/>
-            <wp:docPr id="2" name="Picture 2"/>
+          <wp:inline distT="0" distB="0" distL="0" distR="0" wp14:anchorId="58D9220B" wp14:editId="2A203B61">
+            <wp:extent cx="6120130" cy="1659890"/>
+            <wp:effectExtent l="0" t="0" r="0" b="0"/>
+            <wp:docPr id="4" name="Picture 4"/>
             <wp:cNvGraphicFramePr>
               <a:graphicFrameLocks xmlns:a="http://schemas.openxmlformats.org/drawingml/2006/main" noChangeAspect="1"/>
             </wp:cNvGraphicFramePr>
@@ -1174,7 +1206,7 @@
                   <pic:spPr>
                     <a:xfrm>
                       <a:off x="0" y="0"/>
-                      <a:ext cx="6120130" cy="1115060"/>
+                      <a:ext cx="6120130" cy="1659890"/>
                     </a:xfrm>
                     <a:prstGeom prst="rect">
                       <a:avLst/>
@@ -1188,122 +1220,759 @@
       </w:r>
     </w:p>
     <w:p>
-      <w:bookmarkStart w:id="5" w:name="_GoBack"/>
-      <w:bookmarkEnd w:id="5"/>
-      <w:r>
-        <w:t>https://github.com/corona-warn-app/cwa-app-android/blob/main/docs/architecture-overview.md</w:t>
-      </w:r>
-    </w:p>
-    <w:p>
-      <w:r>
-        <w:t>Client server</w:t>
-      </w:r>
+      <w:pPr>
+        <w:jc w:val="both"/>
+      </w:pPr>
       <w:r>
         <w:br/>
-        <w:t>Proxy</w:t>
-      </w:r>
+      </w:r>
+      <w:r>
+        <w:t xml:space="preserve">For the UI architecture, the </w:t>
+      </w:r>
+      <w:r>
+        <w:rPr>
+          <w:b/>
+        </w:rPr>
+        <w:t>Model-View-Controller</w:t>
+      </w:r>
+      <w:r>
+        <w:t xml:space="preserve"> (MVC) pattern is applied.</w:t>
+      </w:r>
+      <w:r>
+        <w:t xml:space="preserve"> The pattern divides the application into three parts.</w:t>
+      </w:r>
+      <w:r>
+        <w:t xml:space="preserve"> </w:t>
+      </w:r>
+      <w:r>
+        <w:t xml:space="preserve">The model contains the information about the domain model, the View contains the presentation model and the Controller contains the behavioral elements. </w:t>
+      </w:r>
+      <w:r>
+        <w:t xml:space="preserve">There is no specific problem stated in the documentation, that </w:t>
+      </w:r>
+      <w:r>
+        <w:t xml:space="preserve"> </w:t>
+      </w:r>
+      <w:r>
+        <w:t>is supposed to be solved by the application of the MVC</w:t>
+      </w:r>
+      <w:r>
+        <w:rPr>
+          <w:rStyle w:val="FootnoteReference"/>
+        </w:rPr>
+        <w:footnoteReference w:id="1"/>
+      </w:r>
+      <w:r>
+        <w:t>. Most likely the explanation is omitted due to the prevailing importance of MVC and its subsequent implementation within most web services.</w:t>
+      </w:r>
+      <w:r>
+        <w:t xml:space="preserve"> Therefore the g</w:t>
+      </w:r>
+      <w:bookmarkStart w:id="6" w:name="_GoBack"/>
+      <w:bookmarkEnd w:id="6"/>
+      <w:r>
+        <w:t>eneral advantages are described.</w:t>
+      </w:r>
+    </w:p>
+    <w:p>
+      <w:pPr>
+        <w:jc w:val="both"/>
+      </w:pPr>
+      <w:r>
+        <w:t xml:space="preserve">It is an industry standard which is used in most web application due to the named advantages. </w:t>
+      </w:r>
+      <w:r>
+        <w:t>MVC increases the maintainability, scalability and enabling customization by separating the application in three parts.</w:t>
+      </w:r>
+      <w:r>
+        <w:rPr>
+          <w:rStyle w:val="FootnoteReference"/>
+        </w:rPr>
+        <w:t xml:space="preserve"> </w:t>
+      </w:r>
+      <w:r>
+        <w:rPr>
+          <w:rStyle w:val="FootnoteReference"/>
+        </w:rPr>
+        <w:footnoteReference w:id="2"/>
+      </w:r>
+      <w:r>
+        <w:t xml:space="preserve"> All points are relevant to the CWA as it needs to be scalable to fit peek needs for </w:t>
+      </w:r>
+      <w:proofErr w:type="spellStart"/>
+      <w:r>
+        <w:t>covid</w:t>
+      </w:r>
+      <w:proofErr w:type="spellEnd"/>
+      <w:r>
+        <w:t xml:space="preserve"> information. Maintainability is also crucial for the CWA as it needs to function correctly with moderate amount of effort.</w:t>
+      </w:r>
+      <w:r>
+        <w:t xml:space="preserve"> Alternatives to the MVC could be for instance a two tier architecture.</w:t>
+      </w:r>
+      <w:r>
+        <w:t xml:space="preserve"> </w:t>
+      </w:r>
+      <w:r>
+        <w:t>By using the pattern,</w:t>
+      </w:r>
+      <w:r>
+        <w:t xml:space="preserve"> various architectural principles are supported. By dividing into the three modules, a separation of concern is realized. Further, it supports the single responsibility principle, as all different parts have a specific responsibility</w:t>
+      </w:r>
+      <w:r>
+        <w:t xml:space="preserve">. The distinction also supports information hiding, as not all possible information within each MVC entity is shared among the others. The Model layer is also in charge of the contained data and supports data </w:t>
+      </w:r>
+      <w:proofErr w:type="spellStart"/>
+      <w:r>
+        <w:t>sovereignity</w:t>
+      </w:r>
+      <w:proofErr w:type="spellEnd"/>
+      <w:r>
+        <w:t>. Ultimately it supports standardization, as most web application support this architectural pattern.</w:t>
+      </w:r>
+    </w:p>
+    <w:p>
+      <w:pPr>
+        <w:jc w:val="both"/>
+      </w:pPr>
+    </w:p>
+    <w:p>
+      <w:pPr>
+        <w:jc w:val="both"/>
+      </w:pPr>
+      <w:r>
+        <w:lastRenderedPageBreak/>
+        <w:t xml:space="preserve">Within the solution architecture documentation a graph is shown with the key architectural elements (Figure 1 high architecture overview). Within this overview a Corona </w:t>
+      </w:r>
+      <w:proofErr w:type="spellStart"/>
+      <w:r>
+        <w:t>warnapp</w:t>
+      </w:r>
+      <w:proofErr w:type="spellEnd"/>
+      <w:r>
+        <w:t xml:space="preserve"> Server is shown. Within the droid CWA app documentation, the architectural element is called the mobile client. This shows the presences of a traditional </w:t>
+      </w:r>
+      <w:r>
+        <w:rPr>
+          <w:b/>
+        </w:rPr>
+        <w:t>Client-S</w:t>
+      </w:r>
+      <w:r>
+        <w:rPr>
+          <w:b/>
+        </w:rPr>
+        <w:t>erver</w:t>
+      </w:r>
+      <w:r>
+        <w:rPr>
+          <w:b/>
+        </w:rPr>
+        <w:t xml:space="preserve"> </w:t>
+      </w:r>
+      <w:r>
+        <w:rPr>
+          <w:b/>
+        </w:rPr>
+        <w:t>design</w:t>
+      </w:r>
+      <w:r>
+        <w:t xml:space="preserve"> pattern.</w:t>
+      </w:r>
+      <w:r>
+        <w:t xml:space="preserve"> The client-server pattern is used due to its many advantages.  The Client Server pattern reduces the redundant data duplication, as the data is stored on the server side, it makes sharing of resources more efficient and it increases the maintainability by splitting the process of an application among multiple machines</w:t>
+      </w:r>
+      <w:r>
+        <w:t>.</w:t>
+      </w:r>
+      <w:r>
+        <w:t xml:space="preserve"> On top of this it enables better security measures, as authorization checks can be implemented centrally.</w:t>
+      </w:r>
+      <w:r>
+        <w:rPr>
+          <w:rStyle w:val="FootnoteReference"/>
+        </w:rPr>
+        <w:footnoteReference w:id="3"/>
+      </w:r>
+      <w:r>
+        <w:t xml:space="preserve"> </w:t>
+      </w:r>
+      <w:r>
+        <w:t>Similarly</w:t>
+      </w:r>
+      <w:r>
+        <w:t xml:space="preserve"> to the MVC, also the Client Server pattern has not been thoroughly justified. Most likely it is also due to the wide applicability and status as industry standard. </w:t>
+      </w:r>
+      <w:r>
+        <w:t xml:space="preserve">Next to the described advantages </w:t>
+      </w:r>
+      <w:r>
+        <w:t xml:space="preserve">of the client server </w:t>
+      </w:r>
+      <w:r>
+        <w:t xml:space="preserve">pattern, </w:t>
+      </w:r>
+      <w:r>
+        <w:t>it comes with certain drawbacks. It can lead to overloaded server. However, given the cloud deployment, these service are most likely scalable. Further, critical server can have failover problems. If a server gets down, it might create harmful impact on the whole application, due to its central importance.</w:t>
+      </w:r>
+    </w:p>
+    <w:p>
+      <w:pPr>
+        <w:jc w:val="both"/>
+      </w:pPr>
+      <w:r>
+        <w:t xml:space="preserve">By using the </w:t>
+      </w:r>
+      <w:r>
+        <w:t>Client-server design</w:t>
+      </w:r>
+      <w:r>
+        <w:t>, the following architecture principles are supported</w:t>
+      </w:r>
+      <w:r>
+        <w:t>. It supports the single responsibility  and separation of concern principles, as the client and server functionalities</w:t>
+      </w:r>
+      <w:r>
+        <w:t xml:space="preserve"> </w:t>
+      </w:r>
+      <w:r>
+        <w:t>are divided and own a specific purpose.</w:t>
+      </w:r>
+      <w:r>
+        <w:t xml:space="preserve"> </w:t>
+      </w:r>
+      <w:r>
+        <w:rPr>
+          <w:highlight w:val="yellow"/>
+        </w:rPr>
+        <w:t>(add here some more)</w:t>
+      </w:r>
+    </w:p>
+    <w:p>
+      <w:pPr>
+        <w:jc w:val="both"/>
+      </w:pPr>
       <w:r>
         <w:br/>
-        <w:t>anything</w:t>
+      </w:r>
+      <w:r>
+        <w:t xml:space="preserve">The third architectural pattern described is the </w:t>
+      </w:r>
+      <w:proofErr w:type="spellStart"/>
+      <w:r>
+        <w:t>Microservices</w:t>
+      </w:r>
+      <w:proofErr w:type="spellEnd"/>
+      <w:r>
+        <w:t xml:space="preserve"> architecture. Although the term </w:t>
+      </w:r>
+      <w:proofErr w:type="spellStart"/>
+      <w:r>
+        <w:t>microservice</w:t>
+      </w:r>
+      <w:proofErr w:type="spellEnd"/>
+      <w:r>
+        <w:t xml:space="preserve"> has not been explicitly named in the documentation, the subsequent architecture displayed in the overview and the referenced to services are implementing a </w:t>
+      </w:r>
+      <w:proofErr w:type="spellStart"/>
+      <w:r>
+        <w:t>microservices</w:t>
+      </w:r>
+      <w:proofErr w:type="spellEnd"/>
+      <w:r>
+        <w:t xml:space="preserve"> architecture. A </w:t>
+      </w:r>
+      <w:proofErr w:type="spellStart"/>
+      <w:r>
+        <w:t>Microservice</w:t>
+      </w:r>
+      <w:proofErr w:type="spellEnd"/>
+      <w:r>
+        <w:t xml:space="preserve"> architecture describes </w:t>
+      </w:r>
+      <w:r>
+        <w:t>an application setup, in which services are implemented, deployed and tested independently.</w:t>
+      </w:r>
+      <w:r>
+        <w:rPr>
+          <w:rStyle w:val="FootnoteReference"/>
+        </w:rPr>
+        <w:footnoteReference w:id="4"/>
+      </w:r>
+    </w:p>
+    <w:p>
+      <w:pPr>
+        <w:jc w:val="both"/>
+      </w:pPr>
+      <w:r>
+        <w:t>It is not documented why this approach is being implemented. However,</w:t>
+      </w:r>
+      <w:r>
+        <w:t xml:space="preserve"> the cloud native setup combined with the other advantages make the </w:t>
+      </w:r>
+      <w:proofErr w:type="spellStart"/>
+      <w:r>
+        <w:t>microservices</w:t>
+      </w:r>
+      <w:proofErr w:type="spellEnd"/>
+      <w:r>
+        <w:t xml:space="preserve"> architecture a reasonable option. Contrary to the </w:t>
+      </w:r>
+      <w:proofErr w:type="spellStart"/>
+      <w:r>
+        <w:t>microservice</w:t>
+      </w:r>
+      <w:proofErr w:type="spellEnd"/>
+      <w:r>
+        <w:t xml:space="preserve"> architecture, a monolith could have been built, but the disadvantages of the monolith would </w:t>
+      </w:r>
+      <w:proofErr w:type="spellStart"/>
+      <w:r>
+        <w:t>overweigth</w:t>
+      </w:r>
+      <w:proofErr w:type="spellEnd"/>
+      <w:r>
+        <w:t xml:space="preserve"> by far the disadvantages of </w:t>
+      </w:r>
+      <w:proofErr w:type="spellStart"/>
+      <w:r>
+        <w:t>microservices</w:t>
+      </w:r>
+      <w:proofErr w:type="spellEnd"/>
+      <w:r>
+        <w:t xml:space="preserve">. The disadvantages of </w:t>
+      </w:r>
+      <w:proofErr w:type="spellStart"/>
+      <w:r>
+        <w:t>microservices</w:t>
+      </w:r>
+      <w:proofErr w:type="spellEnd"/>
+      <w:r>
+        <w:t xml:space="preserve"> are complex setup, the need </w:t>
+      </w:r>
+      <w:proofErr w:type="spellStart"/>
+      <w:r>
+        <w:t>afor</w:t>
+      </w:r>
+      <w:proofErr w:type="spellEnd"/>
+      <w:r>
+        <w:t xml:space="preserve"> automated deployment and the difficulty in debugging.</w:t>
+      </w:r>
+      <w:r>
+        <w:rPr>
+          <w:rStyle w:val="FootnoteReference"/>
+        </w:rPr>
+        <w:footnoteReference w:id="5"/>
+      </w:r>
+    </w:p>
+    <w:p>
+      <w:pPr>
+        <w:jc w:val="both"/>
+      </w:pPr>
+      <w:r>
+        <w:t xml:space="preserve">The </w:t>
+      </w:r>
+      <w:proofErr w:type="spellStart"/>
+      <w:r>
+        <w:t>microservice</w:t>
+      </w:r>
+      <w:proofErr w:type="spellEnd"/>
+      <w:r>
+        <w:t xml:space="preserve"> </w:t>
+      </w:r>
+      <w:r>
+        <w:t>uses the following principles. It separates concerns and hides information in between the independent services.</w:t>
+      </w:r>
+    </w:p>
+    <w:p/>
+    <w:p>
+      <w:r>
+        <w:rPr>
+          <w:noProof/>
+        </w:rPr>
+        <w:lastRenderedPageBreak/>
+        <w:drawing>
+          <wp:inline distT="0" distB="0" distL="0" distR="0" wp14:anchorId="75538DCC" wp14:editId="5D89E730">
+            <wp:extent cx="4161830" cy="3088005"/>
+            <wp:effectExtent l="0" t="0" r="0" b="0"/>
+            <wp:docPr id="6" name="Picture 6"/>
+            <wp:cNvGraphicFramePr>
+              <a:graphicFrameLocks xmlns:a="http://schemas.openxmlformats.org/drawingml/2006/main" noChangeAspect="1"/>
+            </wp:cNvGraphicFramePr>
+            <a:graphic xmlns:a="http://schemas.openxmlformats.org/drawingml/2006/main">
+              <a:graphicData uri="http://schemas.openxmlformats.org/drawingml/2006/picture">
+                <pic:pic xmlns:pic="http://schemas.openxmlformats.org/drawingml/2006/picture">
+                  <pic:nvPicPr>
+                    <pic:cNvPr id="1" name=""/>
+                    <pic:cNvPicPr/>
+                  </pic:nvPicPr>
+                  <pic:blipFill>
+                    <a:blip r:embed="rId10"/>
+                    <a:stretch>
+                      <a:fillRect/>
+                    </a:stretch>
+                  </pic:blipFill>
+                  <pic:spPr>
+                    <a:xfrm>
+                      <a:off x="0" y="0"/>
+                      <a:ext cx="4162937" cy="3088826"/>
+                    </a:xfrm>
+                    <a:prstGeom prst="rect">
+                      <a:avLst/>
+                    </a:prstGeom>
+                  </pic:spPr>
+                </pic:pic>
+              </a:graphicData>
+            </a:graphic>
+          </wp:inline>
+        </w:drawing>
       </w:r>
     </w:p>
     <w:p>
       <w:pPr>
         <w:pStyle w:val="Heading1"/>
       </w:pPr>
-      <w:bookmarkStart w:id="6" w:name="_Toc71461387"/>
+      <w:bookmarkStart w:id="7" w:name="_Toc71794576"/>
       <w:r>
         <w:t>Layered Architecture</w:t>
       </w:r>
-      <w:bookmarkEnd w:id="6"/>
-    </w:p>
-    <w:p>
-      <w:pPr>
-        <w:pStyle w:val="Heading1"/>
-      </w:pPr>
-    </w:p>
-    <w:p>
-      <w:pPr>
-        <w:pStyle w:val="Heading1"/>
-      </w:pPr>
-      <w:r>
-        <w:t>Architectural Decisions</w:t>
-      </w:r>
-    </w:p>
-    <w:p>
-      <w:pPr>
-        <w:jc w:val="both"/>
-      </w:pPr>
-      <w:r>
-        <w:t>In this chapter t</w:t>
-      </w:r>
-      <w:r>
-        <w:t xml:space="preserve">hree </w:t>
-      </w:r>
-      <w:r>
-        <w:t>architectural</w:t>
-      </w:r>
-      <w:r>
-        <w:t xml:space="preserve"> decisions of t</w:t>
-      </w:r>
-      <w:r>
-        <w:t xml:space="preserve">he </w:t>
-      </w:r>
-      <w:r>
-        <w:t xml:space="preserve">CWA are </w:t>
-      </w:r>
-      <w:r>
-        <w:t>analyzed</w:t>
-      </w:r>
-      <w:r>
-        <w:t xml:space="preserve"> and compared to the documentation requirements in the ISO 42010 standard.</w:t>
-      </w:r>
-      <w:r>
-        <w:t xml:space="preserve"> Given that there was no log of architectural decisions found in the different architectural documents, decisions described within the main architecture documentation files is </w:t>
-      </w:r>
-      <w:r>
-        <w:t>analyzed</w:t>
-      </w:r>
-      <w:r>
-        <w:t>.</w:t>
-      </w:r>
-    </w:p>
-    <w:p>
-      <w:pPr>
-        <w:jc w:val="both"/>
-      </w:pPr>
-      <w:r>
-        <w:t xml:space="preserve">The first architectural decision is found in the solution architecture document and explains the necessity of </w:t>
-      </w:r>
-      <w:r>
-        <w:t>t</w:t>
-      </w:r>
-      <w:r>
-        <w:t xml:space="preserve">he </w:t>
-      </w:r>
-      <w:r>
-        <w:t>Verifica</w:t>
-      </w:r>
-      <w:r>
-        <w:t>t</w:t>
-      </w:r>
-      <w:r>
-        <w:t>i</w:t>
-      </w:r>
-      <w:r>
-        <w:t>on server</w:t>
-      </w:r>
-      <w:r>
-        <w:t>.</w:t>
-      </w:r>
-      <w:r>
-        <w:t xml:space="preserve"> In order to understand the decision the documentation in the verification-server/docs/architecture-overview.md</w:t>
-      </w:r>
+      <w:bookmarkEnd w:id="7"/>
+    </w:p>
+    <w:p>
+      <w:r>
+        <w:rPr>
+          <w:noProof/>
+        </w:rPr>
+        <w:drawing>
+          <wp:inline distT="0" distB="0" distL="0" distR="0" wp14:anchorId="01BA8D3C" wp14:editId="45EDE75B">
+            <wp:extent cx="6120130" cy="1270635"/>
+            <wp:effectExtent l="0" t="0" r="0" b="5715"/>
+            <wp:docPr id="5" name="Picture 5"/>
+            <wp:cNvGraphicFramePr>
+              <a:graphicFrameLocks xmlns:a="http://schemas.openxmlformats.org/drawingml/2006/main" noChangeAspect="1"/>
+            </wp:cNvGraphicFramePr>
+            <a:graphic xmlns:a="http://schemas.openxmlformats.org/drawingml/2006/main">
+              <a:graphicData uri="http://schemas.openxmlformats.org/drawingml/2006/picture">
+                <pic:pic xmlns:pic="http://schemas.openxmlformats.org/drawingml/2006/picture">
+                  <pic:nvPicPr>
+                    <pic:cNvPr id="1" name=""/>
+                    <pic:cNvPicPr/>
+                  </pic:nvPicPr>
+                  <pic:blipFill>
+                    <a:blip r:embed="rId11"/>
+                    <a:stretch>
+                      <a:fillRect/>
+                    </a:stretch>
+                  </pic:blipFill>
+                  <pic:spPr>
+                    <a:xfrm>
+                      <a:off x="0" y="0"/>
+                      <a:ext cx="6120130" cy="1270635"/>
+                    </a:xfrm>
+                    <a:prstGeom prst="rect">
+                      <a:avLst/>
+                    </a:prstGeom>
+                  </pic:spPr>
+                </pic:pic>
+              </a:graphicData>
+            </a:graphic>
+          </wp:inline>
+        </w:drawing>
+      </w:r>
+    </w:p>
+    <w:p/>
+    <w:p>
+      <w:r>
+        <w:t>In order to derive the layered architecture from the verification server, the different packages within the repository are clustered into the different layers in the figure below.</w:t>
+      </w:r>
+    </w:p>
+    <w:p>
+      <w:pPr>
+        <w:pStyle w:val="Caption"/>
+        <w:jc w:val="center"/>
+      </w:pPr>
+      <w:r>
+        <w:t xml:space="preserve">Figure </w:t>
+      </w:r>
+      <w:fldSimple w:instr=" SEQ Figure \* ARABIC ">
+        <w:r>
+          <w:rPr>
+            <w:noProof/>
+          </w:rPr>
+          <w:t>1</w:t>
+        </w:r>
+      </w:fldSimple>
+    </w:p>
+    <w:p>
+      <w:r>
+        <w:drawing>
+          <wp:inline distT="0" distB="0" distL="0" distR="0" wp14:anchorId="50FC94C9" wp14:editId="1CF07461">
+            <wp:extent cx="5760720" cy="2987675"/>
+            <wp:effectExtent l="0" t="0" r="0" b="3175"/>
+            <wp:docPr id="3" name="Picture 3"/>
+            <wp:cNvGraphicFramePr>
+              <a:graphicFrameLocks xmlns:a="http://schemas.openxmlformats.org/drawingml/2006/main" noChangeAspect="1"/>
+            </wp:cNvGraphicFramePr>
+            <a:graphic xmlns:a="http://schemas.openxmlformats.org/drawingml/2006/main">
+              <a:graphicData uri="http://schemas.openxmlformats.org/drawingml/2006/picture">
+                <pic:pic xmlns:pic="http://schemas.openxmlformats.org/drawingml/2006/picture">
+                  <pic:nvPicPr>
+                    <pic:cNvPr id="1" name=""/>
+                    <pic:cNvPicPr/>
+                  </pic:nvPicPr>
+                  <pic:blipFill>
+                    <a:blip r:embed="rId12"/>
+                    <a:stretch>
+                      <a:fillRect/>
+                    </a:stretch>
+                  </pic:blipFill>
+                  <pic:spPr>
+                    <a:xfrm>
+                      <a:off x="0" y="0"/>
+                      <a:ext cx="5760720" cy="2987675"/>
+                    </a:xfrm>
+                    <a:prstGeom prst="rect">
+                      <a:avLst/>
+                    </a:prstGeom>
+                  </pic:spPr>
+                </pic:pic>
+              </a:graphicData>
+            </a:graphic>
+          </wp:inline>
+        </w:drawing>
+      </w:r>
+    </w:p>
+    <w:p>
+      <w:r>
+        <w:lastRenderedPageBreak/>
+        <w:t xml:space="preserve">Client: represents interface to </w:t>
+      </w:r>
+      <w:r>
+        <w:t>verification services</w:t>
+      </w:r>
+    </w:p>
+    <w:p>
+      <w:r>
+        <w:t>Service: Executes the Logic, controller guides</w:t>
+      </w:r>
+    </w:p>
+    <w:p>
+      <w:r>
+        <w:t xml:space="preserve">Database: </w:t>
+      </w:r>
+    </w:p>
+    <w:p>
+      <w:pPr>
+        <w:pStyle w:val="ListParagraph"/>
+        <w:numPr>
+          <w:ilvl w:val="0"/>
+          <w:numId w:val="16"/>
+        </w:numPr>
+      </w:pPr>
+      <w:r>
+        <w:t xml:space="preserve">Model: </w:t>
+      </w:r>
+      <w:proofErr w:type="spellStart"/>
+      <w:r>
+        <w:t>contains</w:t>
+      </w:r>
+      <w:proofErr w:type="spellEnd"/>
       <w:r>
         <w:t xml:space="preserve"> </w:t>
       </w:r>
-      <w:r>
-        <w:t>is analyzed.</w:t>
+      <w:proofErr w:type="spellStart"/>
+      <w:r>
+        <w:t>entities</w:t>
+      </w:r>
+      <w:proofErr w:type="spellEnd"/>
+    </w:p>
+    <w:p>
+      <w:pPr>
+        <w:pStyle w:val="ListParagraph"/>
+        <w:numPr>
+          <w:ilvl w:val="0"/>
+          <w:numId w:val="16"/>
+        </w:numPr>
+      </w:pPr>
+      <w:r>
+        <w:t xml:space="preserve">Domain: </w:t>
+      </w:r>
+      <w:proofErr w:type="spellStart"/>
+      <w:r>
+        <w:t>contains</w:t>
+      </w:r>
+      <w:proofErr w:type="spellEnd"/>
+      <w:r>
+        <w:t xml:space="preserve"> </w:t>
+      </w:r>
+      <w:proofErr w:type="spellStart"/>
+      <w:r>
+        <w:t>relevatn</w:t>
+      </w:r>
+      <w:proofErr w:type="spellEnd"/>
+      <w:r>
+        <w:t xml:space="preserve"> </w:t>
+      </w:r>
+      <w:proofErr w:type="spellStart"/>
+      <w:r>
+        <w:t>domain</w:t>
+      </w:r>
+      <w:proofErr w:type="spellEnd"/>
+      <w:r>
+        <w:t xml:space="preserve"> </w:t>
+      </w:r>
+      <w:proofErr w:type="spellStart"/>
+      <w:r>
+        <w:t>entities</w:t>
+      </w:r>
+      <w:proofErr w:type="spellEnd"/>
+    </w:p>
+    <w:p>
+      <w:pPr>
+        <w:pStyle w:val="ListParagraph"/>
+        <w:numPr>
+          <w:ilvl w:val="0"/>
+          <w:numId w:val="16"/>
+        </w:numPr>
+      </w:pPr>
+      <w:r>
+        <w:t xml:space="preserve">Repository: </w:t>
+      </w:r>
+      <w:proofErr w:type="spellStart"/>
+      <w:r>
+        <w:t>supports</w:t>
+      </w:r>
+      <w:proofErr w:type="spellEnd"/>
+      <w:r>
+        <w:t xml:space="preserve"> DB </w:t>
+      </w:r>
+      <w:proofErr w:type="spellStart"/>
+      <w:r>
+        <w:t>access</w:t>
+      </w:r>
+      <w:proofErr w:type="spellEnd"/>
+      <w:r>
+        <w:t xml:space="preserve"> &amp; </w:t>
+      </w:r>
+      <w:proofErr w:type="spellStart"/>
+      <w:r>
+        <w:t>lookup</w:t>
+      </w:r>
+      <w:proofErr w:type="spellEnd"/>
+    </w:p>
+    <w:p>
+      <w:r>
+        <w:t>Cross cutting:</w:t>
+      </w:r>
+    </w:p>
+    <w:p>
+      <w:pPr>
+        <w:pStyle w:val="ListParagraph"/>
+        <w:numPr>
+          <w:ilvl w:val="0"/>
+          <w:numId w:val="16"/>
+        </w:numPr>
+      </w:pPr>
+      <w:proofErr w:type="spellStart"/>
+      <w:r>
+        <w:t>Exceptions</w:t>
+      </w:r>
+      <w:proofErr w:type="spellEnd"/>
+      <w:r>
+        <w:t xml:space="preserve">: </w:t>
+      </w:r>
+      <w:proofErr w:type="spellStart"/>
+      <w:r>
+        <w:t>handling</w:t>
+      </w:r>
+      <w:proofErr w:type="spellEnd"/>
+      <w:r>
+        <w:t xml:space="preserve"> </w:t>
+      </w:r>
+      <w:proofErr w:type="spellStart"/>
+      <w:r>
+        <w:t>exceptions</w:t>
+      </w:r>
+      <w:proofErr w:type="spellEnd"/>
+    </w:p>
+    <w:p>
+      <w:pPr>
+        <w:pStyle w:val="ListParagraph"/>
+        <w:numPr>
+          <w:ilvl w:val="0"/>
+          <w:numId w:val="16"/>
+        </w:numPr>
+      </w:pPr>
+      <w:proofErr w:type="spellStart"/>
+      <w:r>
+        <w:t>Config</w:t>
+      </w:r>
+      <w:proofErr w:type="spellEnd"/>
+      <w:r>
+        <w:t xml:space="preserve">: </w:t>
+      </w:r>
+      <w:proofErr w:type="spellStart"/>
+      <w:r>
+        <w:t>Config</w:t>
+      </w:r>
+      <w:proofErr w:type="spellEnd"/>
+    </w:p>
+    <w:p>
+      <w:pPr>
+        <w:pStyle w:val="ListParagraph"/>
+        <w:numPr>
+          <w:ilvl w:val="0"/>
+          <w:numId w:val="16"/>
+        </w:numPr>
+        <w:rPr>
+          <w:lang w:val="en-US"/>
+        </w:rPr>
+      </w:pPr>
+      <w:r>
+        <w:rPr>
+          <w:lang w:val="en-US"/>
+        </w:rPr>
+        <w:t xml:space="preserve">Validator: global validation tool for </w:t>
+      </w:r>
+      <w:proofErr w:type="spellStart"/>
+      <w:r>
+        <w:rPr>
+          <w:lang w:val="en-US"/>
+        </w:rPr>
+        <w:t>param</w:t>
+      </w:r>
+      <w:proofErr w:type="spellEnd"/>
+      <w:r>
+        <w:rPr>
+          <w:lang w:val="en-US"/>
+        </w:rPr>
+        <w:t xml:space="preserve"> injection</w:t>
+      </w:r>
+    </w:p>
+    <w:p>
+      <w:pPr>
+        <w:pStyle w:val="Caption"/>
+        <w:jc w:val="center"/>
+      </w:pPr>
+      <w:r>
+        <w:t xml:space="preserve">Figure </w:t>
+      </w:r>
+      <w:fldSimple w:instr=" SEQ Figure \* ARABIC ">
+        <w:r>
+          <w:rPr>
+            <w:noProof/>
+          </w:rPr>
+          <w:t>2</w:t>
+        </w:r>
+      </w:fldSimple>
+      <w:r>
+        <w:t xml:space="preserve"> three tier architecture </w:t>
+      </w:r>
+      <w:r>
+        <w:rPr>
+          <w:rStyle w:val="FootnoteReference"/>
+        </w:rPr>
+        <w:footnoteReference w:id="6"/>
       </w:r>
     </w:p>
     <w:tbl>
@@ -1314,8 +1983,485 @@
         <w:tblLook w:val="04A0" w:firstRow="1" w:lastRow="0" w:firstColumn="1" w:lastColumn="0" w:noHBand="0" w:noVBand="1"/>
       </w:tblPr>
       <w:tblGrid>
-        <w:gridCol w:w="3209"/>
-        <w:gridCol w:w="6284"/>
+        <w:gridCol w:w="2547"/>
+        <w:gridCol w:w="6515"/>
+      </w:tblGrid>
+      <w:tr>
+        <w:tc>
+          <w:tcPr>
+            <w:tcW w:w="2547" w:type="dxa"/>
+          </w:tcPr>
+          <w:p>
+            <w:r>
+              <w:t>Layer</w:t>
+            </w:r>
+          </w:p>
+        </w:tc>
+        <w:tc>
+          <w:tcPr>
+            <w:tcW w:w="6515" w:type="dxa"/>
+          </w:tcPr>
+          <w:p>
+            <w:proofErr w:type="spellStart"/>
+            <w:r>
+              <w:t>Responsibilites</w:t>
+            </w:r>
+            <w:proofErr w:type="spellEnd"/>
+          </w:p>
+        </w:tc>
+      </w:tr>
+      <w:tr>
+        <w:tc>
+          <w:tcPr>
+            <w:tcW w:w="2547" w:type="dxa"/>
+          </w:tcPr>
+          <w:p>
+            <w:proofErr w:type="spellStart"/>
+            <w:r>
+              <w:t>Presentation</w:t>
+            </w:r>
+            <w:proofErr w:type="spellEnd"/>
+            <w:r>
+              <w:t xml:space="preserve"> </w:t>
+            </w:r>
+          </w:p>
+        </w:tc>
+        <w:tc>
+          <w:tcPr>
+            <w:tcW w:w="6515" w:type="dxa"/>
+          </w:tcPr>
+          <w:p>
+            <w:pPr>
+              <w:rPr>
+                <w:lang w:val="en-US"/>
+              </w:rPr>
+            </w:pPr>
+            <w:r>
+              <w:rPr>
+                <w:lang w:val="en-US"/>
+              </w:rPr>
+              <w:t>Representing the interface to</w:t>
+            </w:r>
+            <w:r>
+              <w:rPr>
+                <w:lang w:val="en-US"/>
+              </w:rPr>
+              <w:t xml:space="preserve"> the user. In this case it symbolizes the </w:t>
+            </w:r>
+            <w:proofErr w:type="spellStart"/>
+            <w:r>
+              <w:rPr>
+                <w:lang w:val="en-US"/>
+              </w:rPr>
+              <w:t>entrypoint</w:t>
+            </w:r>
+            <w:proofErr w:type="spellEnd"/>
+            <w:r>
+              <w:rPr>
+                <w:lang w:val="en-US"/>
+              </w:rPr>
+              <w:t xml:space="preserve"> of other services within the CWA to this service</w:t>
+            </w:r>
+            <w:r>
+              <w:rPr>
+                <w:lang w:val="en-US"/>
+              </w:rPr>
+              <w:t xml:space="preserve"> </w:t>
+            </w:r>
+          </w:p>
+        </w:tc>
+      </w:tr>
+      <w:tr>
+        <w:tc>
+          <w:tcPr>
+            <w:tcW w:w="2547" w:type="dxa"/>
+          </w:tcPr>
+          <w:p>
+            <w:pPr>
+              <w:rPr>
+                <w:lang w:val="en-US"/>
+              </w:rPr>
+            </w:pPr>
+            <w:r>
+              <w:rPr>
+                <w:lang w:val="en-US"/>
+              </w:rPr>
+              <w:t>Logic</w:t>
+            </w:r>
+          </w:p>
+        </w:tc>
+        <w:tc>
+          <w:tcPr>
+            <w:tcW w:w="6515" w:type="dxa"/>
+          </w:tcPr>
+          <w:p>
+            <w:proofErr w:type="spellStart"/>
+            <w:r>
+              <w:t>Contains</w:t>
+            </w:r>
+            <w:proofErr w:type="spellEnd"/>
+            <w:r>
+              <w:t xml:space="preserve"> </w:t>
+            </w:r>
+            <w:proofErr w:type="spellStart"/>
+            <w:r>
+              <w:t>the</w:t>
+            </w:r>
+            <w:proofErr w:type="spellEnd"/>
+            <w:r>
+              <w:t xml:space="preserve"> </w:t>
+            </w:r>
+            <w:proofErr w:type="spellStart"/>
+            <w:r>
+              <w:t>business</w:t>
+            </w:r>
+            <w:proofErr w:type="spellEnd"/>
+            <w:r>
+              <w:t xml:space="preserve"> </w:t>
+            </w:r>
+            <w:proofErr w:type="spellStart"/>
+            <w:r>
+              <w:t>logic</w:t>
+            </w:r>
+            <w:proofErr w:type="spellEnd"/>
+          </w:p>
+          <w:p>
+            <w:pPr>
+              <w:rPr>
+                <w:lang w:val="en-US"/>
+              </w:rPr>
+            </w:pPr>
+            <w:r>
+              <w:rPr>
+                <w:lang w:val="en-US"/>
+              </w:rPr>
+              <w:t xml:space="preserve">Uses the data inserted in the </w:t>
+            </w:r>
+            <w:proofErr w:type="spellStart"/>
+            <w:r>
+              <w:rPr>
+                <w:lang w:val="en-US"/>
+              </w:rPr>
+              <w:t>presentaiton</w:t>
+            </w:r>
+            <w:proofErr w:type="spellEnd"/>
+            <w:r>
+              <w:rPr>
+                <w:lang w:val="en-US"/>
+              </w:rPr>
+              <w:t xml:space="preserve"> layer</w:t>
+            </w:r>
+          </w:p>
+          <w:p>
+            <w:pPr>
+              <w:rPr>
+                <w:lang w:val="en-US"/>
+              </w:rPr>
+            </w:pPr>
+            <w:r>
+              <w:rPr>
+                <w:lang w:val="en-US"/>
+              </w:rPr>
+              <w:t xml:space="preserve">Triggers CRUD operations on the Database layer </w:t>
+            </w:r>
+          </w:p>
+        </w:tc>
+      </w:tr>
+      <w:tr>
+        <w:tc>
+          <w:tcPr>
+            <w:tcW w:w="2547" w:type="dxa"/>
+          </w:tcPr>
+          <w:p>
+            <w:pPr>
+              <w:rPr>
+                <w:lang w:val="en-US"/>
+              </w:rPr>
+            </w:pPr>
+            <w:r>
+              <w:rPr>
+                <w:lang w:val="en-US"/>
+              </w:rPr>
+              <w:t>Database</w:t>
+            </w:r>
+          </w:p>
+        </w:tc>
+        <w:tc>
+          <w:tcPr>
+            <w:tcW w:w="6515" w:type="dxa"/>
+          </w:tcPr>
+          <w:p>
+            <w:pPr>
+              <w:rPr>
+                <w:lang w:val="en-US"/>
+              </w:rPr>
+            </w:pPr>
+            <w:r>
+              <w:rPr>
+                <w:lang w:val="en-US"/>
+              </w:rPr>
+              <w:t>All persistent information is stored and managed here</w:t>
+            </w:r>
+          </w:p>
+          <w:p>
+            <w:pPr>
+              <w:rPr>
+                <w:lang w:val="en-US"/>
+              </w:rPr>
+            </w:pPr>
+          </w:p>
+        </w:tc>
+      </w:tr>
+    </w:tbl>
+    <w:p/>
+    <w:p>
+      <w:pPr>
+        <w:jc w:val="both"/>
+      </w:pPr>
+      <w:r>
+        <w:t xml:space="preserve">In the picture below is an exemplary </w:t>
+      </w:r>
+      <w:proofErr w:type="spellStart"/>
+      <w:r>
+        <w:t>Uml</w:t>
+      </w:r>
+      <w:proofErr w:type="spellEnd"/>
+      <w:r>
+        <w:t xml:space="preserve"> </w:t>
+      </w:r>
+      <w:proofErr w:type="spellStart"/>
+      <w:r>
+        <w:t>sequencediagramm</w:t>
+      </w:r>
+      <w:proofErr w:type="spellEnd"/>
+      <w:r>
+        <w:t xml:space="preserve"> with an exemplary </w:t>
+      </w:r>
+      <w:proofErr w:type="spellStart"/>
+      <w:r>
+        <w:t>runthrough</w:t>
+      </w:r>
+      <w:proofErr w:type="spellEnd"/>
+      <w:r>
+        <w:t xml:space="preserve"> of the verification server. On the top the responsible package is named, below are the different sequential steps with regards to the verification process. In this example, there is an request to make a registration with a GUID key. It starts with a user or </w:t>
+      </w:r>
+      <w:proofErr w:type="spellStart"/>
+      <w:r>
+        <w:t>an other</w:t>
+      </w:r>
+      <w:proofErr w:type="spellEnd"/>
+      <w:r>
+        <w:t xml:space="preserve"> service making a request to the client (Client-Server architecture), which subsequently redirects the request to the controller class. In this case the example guides towards the </w:t>
+      </w:r>
+      <w:proofErr w:type="spellStart"/>
+      <w:r>
+        <w:t>externaltokenrequest</w:t>
+      </w:r>
+      <w:proofErr w:type="spellEnd"/>
+      <w:r>
+        <w:t xml:space="preserve"> controller. This Controller redirects to the </w:t>
+      </w:r>
+      <w:proofErr w:type="spellStart"/>
+      <w:r>
+        <w:t>AppSessionService</w:t>
+      </w:r>
+      <w:proofErr w:type="spellEnd"/>
+      <w:r>
+        <w:t xml:space="preserve"> via the </w:t>
+      </w:r>
+      <w:proofErr w:type="spellStart"/>
+      <w:r>
+        <w:t>generateRegistrationToken</w:t>
+      </w:r>
+      <w:proofErr w:type="spellEnd"/>
+      <w:r>
+        <w:t xml:space="preserve">. In the Service various Model entities as e.g. </w:t>
+      </w:r>
+      <w:proofErr w:type="spellStart"/>
+      <w:r>
+        <w:t>Registrationtokenrequest</w:t>
+      </w:r>
+      <w:proofErr w:type="spellEnd"/>
+      <w:r>
+        <w:t xml:space="preserve"> are used. Also various validations take place in the service. Ultimately a </w:t>
+      </w:r>
+      <w:proofErr w:type="spellStart"/>
+      <w:r>
+        <w:t>registrationtoken</w:t>
+      </w:r>
+      <w:proofErr w:type="spellEnd"/>
+      <w:r>
+        <w:t xml:space="preserve"> (by </w:t>
+      </w:r>
+      <w:proofErr w:type="spellStart"/>
+      <w:r>
+        <w:t>Guid</w:t>
+      </w:r>
+      <w:proofErr w:type="spellEnd"/>
+      <w:r>
+        <w:t xml:space="preserve">) is created and the </w:t>
+      </w:r>
+      <w:proofErr w:type="spellStart"/>
+      <w:r>
+        <w:t>AppSession</w:t>
+      </w:r>
+      <w:proofErr w:type="spellEnd"/>
+      <w:r>
+        <w:t xml:space="preserve"> is saved to the DB via the repository package (Adapter). The result (</w:t>
+      </w:r>
+      <w:proofErr w:type="spellStart"/>
+      <w:r>
+        <w:t>deferredResult</w:t>
+      </w:r>
+      <w:proofErr w:type="spellEnd"/>
+      <w:r>
+        <w:t xml:space="preserve">) is then returned to the initial request made to the client. As shown by the color code, a MVC architecture can be </w:t>
+      </w:r>
+      <w:proofErr w:type="spellStart"/>
+      <w:r>
+        <w:t>obsevered</w:t>
+      </w:r>
+      <w:proofErr w:type="spellEnd"/>
+      <w:r>
+        <w:t xml:space="preserve"> (only with an Endpoint as View instead of a GUI).</w:t>
+      </w:r>
+    </w:p>
+    <w:p>
+      <w:r>
+        <w:lastRenderedPageBreak/>
+        <w:drawing>
+          <wp:inline distT="0" distB="0" distL="0" distR="0" wp14:anchorId="5743932B" wp14:editId="18CE9A1F">
+            <wp:extent cx="5760720" cy="3206750"/>
+            <wp:effectExtent l="0" t="0" r="0" b="0"/>
+            <wp:docPr id="9" name="Picture 9"/>
+            <wp:cNvGraphicFramePr>
+              <a:graphicFrameLocks xmlns:a="http://schemas.openxmlformats.org/drawingml/2006/main" noChangeAspect="1"/>
+            </wp:cNvGraphicFramePr>
+            <a:graphic xmlns:a="http://schemas.openxmlformats.org/drawingml/2006/main">
+              <a:graphicData uri="http://schemas.openxmlformats.org/drawingml/2006/picture">
+                <pic:pic xmlns:pic="http://schemas.openxmlformats.org/drawingml/2006/picture">
+                  <pic:nvPicPr>
+                    <pic:cNvPr id="1" name=""/>
+                    <pic:cNvPicPr/>
+                  </pic:nvPicPr>
+                  <pic:blipFill>
+                    <a:blip r:embed="rId13"/>
+                    <a:stretch>
+                      <a:fillRect/>
+                    </a:stretch>
+                  </pic:blipFill>
+                  <pic:spPr>
+                    <a:xfrm>
+                      <a:off x="0" y="0"/>
+                      <a:ext cx="5760720" cy="3206750"/>
+                    </a:xfrm>
+                    <a:prstGeom prst="rect">
+                      <a:avLst/>
+                    </a:prstGeom>
+                  </pic:spPr>
+                </pic:pic>
+              </a:graphicData>
+            </a:graphic>
+          </wp:inline>
+        </w:drawing>
+      </w:r>
+    </w:p>
+    <w:p>
+      <w:pPr>
+        <w:pStyle w:val="Heading1"/>
+      </w:pPr>
+      <w:bookmarkStart w:id="8" w:name="_Toc71794577"/>
+      <w:r>
+        <w:t>Architectural Decisions</w:t>
+      </w:r>
+      <w:bookmarkEnd w:id="8"/>
+    </w:p>
+    <w:p>
+      <w:pPr>
+        <w:jc w:val="both"/>
+      </w:pPr>
+      <w:r>
+        <w:t>In this chapter t</w:t>
+      </w:r>
+      <w:r>
+        <w:t xml:space="preserve">hree </w:t>
+      </w:r>
+      <w:r>
+        <w:t>architectural</w:t>
+      </w:r>
+      <w:r>
+        <w:t xml:space="preserve"> decisions of t</w:t>
+      </w:r>
+      <w:r>
+        <w:t xml:space="preserve">he </w:t>
+      </w:r>
+      <w:r>
+        <w:t xml:space="preserve">CWA are </w:t>
+      </w:r>
+      <w:r>
+        <w:t>analyzed</w:t>
+      </w:r>
+      <w:r>
+        <w:t xml:space="preserve"> and compared to the documentation requirements in the ISO 42010 standard.</w:t>
+      </w:r>
+      <w:r>
+        <w:t xml:space="preserve"> Given that there was no log of architectural decisions found in the different architectural documents, decisions described within the main architecture documentation files is </w:t>
+      </w:r>
+      <w:r>
+        <w:t>analyzed</w:t>
+      </w:r>
+      <w:r>
+        <w:t>.</w:t>
+      </w:r>
+    </w:p>
+    <w:p>
+      <w:pPr>
+        <w:jc w:val="both"/>
+      </w:pPr>
+      <w:r>
+        <w:t xml:space="preserve">The first architectural decision is found in the solution architecture document and explains the necessity of </w:t>
+      </w:r>
+      <w:r>
+        <w:t>t</w:t>
+      </w:r>
+      <w:r>
+        <w:t xml:space="preserve">he </w:t>
+      </w:r>
+      <w:r>
+        <w:t>Verifica</w:t>
+      </w:r>
+      <w:r>
+        <w:t>t</w:t>
+      </w:r>
+      <w:r>
+        <w:t>i</w:t>
+      </w:r>
+      <w:r>
+        <w:t>on server</w:t>
+      </w:r>
+      <w:r>
+        <w:t>.</w:t>
+      </w:r>
+      <w:r>
+        <w:t xml:space="preserve"> In order to understand the decision the documentation in the verification-server/docs/architecture-overview.md</w:t>
+      </w:r>
+      <w:r>
+        <w:t xml:space="preserve"> </w:t>
+      </w:r>
+      <w:r>
+        <w:t>is analyzed.</w:t>
+      </w:r>
+    </w:p>
+    <w:tbl>
+      <w:tblPr>
+        <w:tblStyle w:val="TableGrid"/>
+        <w:tblW w:w="0" w:type="auto"/>
+        <w:tblInd w:w="0" w:type="dxa"/>
+        <w:tblLook w:val="04A0" w:firstRow="1" w:lastRow="0" w:firstColumn="1" w:lastColumn="0" w:noHBand="0" w:noVBand="1"/>
+      </w:tblPr>
+      <w:tblGrid>
+        <w:gridCol w:w="3072"/>
+        <w:gridCol w:w="5990"/>
       </w:tblGrid>
       <w:tr>
         <w:tc>
@@ -1334,11 +2480,16 @@
           </w:tcPr>
           <w:p>
             <w:r>
-              <w:t>CWA Docu</w:t>
+              <w:t xml:space="preserve">CWA </w:t>
+            </w:r>
+            <w:proofErr w:type="spellStart"/>
+            <w:r>
+              <w:t>Docu</w:t>
             </w:r>
             <w:r>
               <w:t>mentation</w:t>
             </w:r>
+            <w:proofErr w:type="spellEnd"/>
           </w:p>
         </w:tc>
       </w:tr>
@@ -1378,8 +2529,13 @@
               <w:t>N</w:t>
             </w:r>
             <w:r>
-              <w:t>ot available</w:t>
-            </w:r>
+              <w:t xml:space="preserve">ot </w:t>
+            </w:r>
+            <w:proofErr w:type="spellStart"/>
+            <w:r>
+              <w:t>available</w:t>
+            </w:r>
+            <w:proofErr w:type="spellEnd"/>
           </w:p>
         </w:tc>
       </w:tr>
@@ -1483,10 +2639,27 @@
             <w:tcW w:w="3209" w:type="dxa"/>
           </w:tcPr>
           <w:p>
-            <w:r>
-              <w:lastRenderedPageBreak/>
-              <w:t>Contains information items</w:t>
-            </w:r>
+            <w:proofErr w:type="spellStart"/>
+            <w:r>
+              <w:t>Contains</w:t>
+            </w:r>
+            <w:proofErr w:type="spellEnd"/>
+            <w:r>
+              <w:t xml:space="preserve"> </w:t>
+            </w:r>
+            <w:proofErr w:type="spellStart"/>
+            <w:r>
+              <w:t>information</w:t>
+            </w:r>
+            <w:proofErr w:type="spellEnd"/>
+            <w:r>
+              <w:t xml:space="preserve"> </w:t>
+            </w:r>
+            <w:proofErr w:type="spellStart"/>
+            <w:r>
+              <w:t>items</w:t>
+            </w:r>
+            <w:proofErr w:type="spellEnd"/>
           </w:p>
         </w:tc>
         <w:tc>
@@ -1757,6 +2930,7 @@
         <w:jc w:val="both"/>
       </w:pPr>
       <w:r>
+        <w:lastRenderedPageBreak/>
         <w:t xml:space="preserve">Regarding the </w:t>
       </w:r>
       <w:r>
@@ -1775,7 +2949,15 @@
         <w:t>information</w:t>
       </w:r>
       <w:r>
-        <w:t xml:space="preserve"> about the covid status and gives proof documents to health authorities. However, the points are only briefly been mentioned and further evaluation have been omitted. For instance, t</w:t>
+        <w:t xml:space="preserve"> about the </w:t>
+      </w:r>
+      <w:proofErr w:type="spellStart"/>
+      <w:r>
+        <w:t>covid</w:t>
+      </w:r>
+      <w:proofErr w:type="spellEnd"/>
+      <w:r>
+        <w:t xml:space="preserve"> status and gives proof documents to health authorities. However, the points are only briefly been mentioned and further evaluation have been omitted. For instance, t</w:t>
       </w:r>
       <w:r>
         <w:t xml:space="preserve">he commercial implications have been neglected as well as the project management relevancies. On top of this the implication for the key stakeholders </w:t>
@@ -1839,13 +3021,7 @@
         <w:t xml:space="preserve"> integrate a CWA Server. </w:t>
       </w:r>
       <w:r>
-        <w:t xml:space="preserve">In order to understand the decision the documentation in the </w:t>
-      </w:r>
-      <w:r>
-        <w:t>cwa</w:t>
-      </w:r>
-      <w:r>
-        <w:t>-server/docs/architecture-overview.md is analyzed.</w:t>
+        <w:t>In order to understand the decision the documentation in the cwa-server/docs/architecture-overview.md is analyzed.</w:t>
       </w:r>
     </w:p>
     <w:tbl>
@@ -1856,8 +3032,8 @@
         <w:tblLook w:val="04A0" w:firstRow="1" w:lastRow="0" w:firstColumn="1" w:lastColumn="0" w:noHBand="0" w:noVBand="1"/>
       </w:tblPr>
       <w:tblGrid>
-        <w:gridCol w:w="3209"/>
-        <w:gridCol w:w="6284"/>
+        <w:gridCol w:w="3072"/>
+        <w:gridCol w:w="5990"/>
       </w:tblGrid>
       <w:tr>
         <w:tc>
@@ -1876,8 +3052,13 @@
           </w:tcPr>
           <w:p>
             <w:r>
-              <w:t>CWA Documentation</w:t>
-            </w:r>
+              <w:t xml:space="preserve">CWA </w:t>
+            </w:r>
+            <w:proofErr w:type="spellStart"/>
+            <w:r>
+              <w:t>Documentation</w:t>
+            </w:r>
+            <w:proofErr w:type="spellEnd"/>
           </w:p>
         </w:tc>
       </w:tr>
@@ -1917,8 +3098,13 @@
               <w:t>N</w:t>
             </w:r>
             <w:r>
-              <w:t>ot available</w:t>
-            </w:r>
+              <w:t xml:space="preserve">ot </w:t>
+            </w:r>
+            <w:proofErr w:type="spellStart"/>
+            <w:r>
+              <w:t>available</w:t>
+            </w:r>
+            <w:proofErr w:type="spellEnd"/>
           </w:p>
         </w:tc>
       </w:tr>
@@ -2004,9 +3190,27 @@
             <w:tcW w:w="3209" w:type="dxa"/>
           </w:tcPr>
           <w:p>
-            <w:r>
-              <w:t>Contains information items</w:t>
-            </w:r>
+            <w:proofErr w:type="spellStart"/>
+            <w:r>
+              <w:t>Contains</w:t>
+            </w:r>
+            <w:proofErr w:type="spellEnd"/>
+            <w:r>
+              <w:t xml:space="preserve"> </w:t>
+            </w:r>
+            <w:proofErr w:type="spellStart"/>
+            <w:r>
+              <w:t>information</w:t>
+            </w:r>
+            <w:proofErr w:type="spellEnd"/>
+            <w:r>
+              <w:t xml:space="preserve"> </w:t>
+            </w:r>
+            <w:proofErr w:type="spellStart"/>
+            <w:r>
+              <w:t>items</w:t>
+            </w:r>
+            <w:proofErr w:type="spellEnd"/>
           </w:p>
         </w:tc>
         <w:tc>
@@ -2085,7 +3289,6 @@
               <w:rPr>
                 <w:lang w:val="en-US"/>
               </w:rPr>
-              <w:lastRenderedPageBreak/>
               <w:t xml:space="preserve">no </w:t>
             </w:r>
             <w:r>
@@ -2270,46 +3473,401 @@
         <w:rPr>
           <w:noProof/>
         </w:rPr>
-        <w:t xml:space="preserve">The next architectual decision analysed is the decision </w:t>
-      </w:r>
-      <w:r>
-        <w:rPr>
-          <w:noProof/>
-        </w:rPr>
-        <w:t xml:space="preserve">how to </w:t>
-      </w:r>
-      <w:r>
-        <w:rPr>
-          <w:noProof/>
-        </w:rPr>
-        <w:t xml:space="preserve">integrate </w:t>
-      </w:r>
-      <w:r>
-        <w:rPr>
-          <w:noProof/>
-        </w:rPr>
-        <w:t>the CWA mobile client</w:t>
-      </w:r>
-      <w:r>
-        <w:rPr>
-          <w:noProof/>
-        </w:rPr>
-        <w:t xml:space="preserve">. </w:t>
-      </w:r>
-      <w:r>
-        <w:t>In order to understand the decision the documentation in the cwa-</w:t>
-      </w:r>
-      <w:r>
-        <w:t>app-android</w:t>
-      </w:r>
-      <w:r>
-        <w:t>/docs/architecture-overview.md is analyzed.</w:t>
-      </w:r>
-    </w:p>
+        <w:lastRenderedPageBreak/>
+        <w:t xml:space="preserve">The next architectual decision analysed is the decision how to integrate the CWA mobile client. </w:t>
+      </w:r>
+      <w:r>
+        <w:t>In order to understand the decision the documentation in the cwa-app-android/docs/architecture-overview.md is analyzed.</w:t>
+      </w:r>
+    </w:p>
+    <w:tbl>
+      <w:tblPr>
+        <w:tblStyle w:val="TableGrid"/>
+        <w:tblW w:w="0" w:type="auto"/>
+        <w:tblInd w:w="0" w:type="dxa"/>
+        <w:tblLook w:val="04A0" w:firstRow="1" w:lastRow="0" w:firstColumn="1" w:lastColumn="0" w:noHBand="0" w:noVBand="1"/>
+      </w:tblPr>
+      <w:tblGrid>
+        <w:gridCol w:w="3072"/>
+        <w:gridCol w:w="5990"/>
+      </w:tblGrid>
+      <w:tr>
+        <w:tc>
+          <w:tcPr>
+            <w:tcW w:w="3209" w:type="dxa"/>
+          </w:tcPr>
+          <w:p>
+            <w:r>
+              <w:t>ISO norm</w:t>
+            </w:r>
+          </w:p>
+        </w:tc>
+        <w:tc>
+          <w:tcPr>
+            <w:tcW w:w="6284" w:type="dxa"/>
+          </w:tcPr>
+          <w:p>
+            <w:r>
+              <w:t xml:space="preserve">CWA </w:t>
+            </w:r>
+            <w:proofErr w:type="spellStart"/>
+            <w:r>
+              <w:t>Documentation</w:t>
+            </w:r>
+            <w:proofErr w:type="spellEnd"/>
+          </w:p>
+        </w:tc>
+      </w:tr>
+      <w:tr>
+        <w:tc>
+          <w:tcPr>
+            <w:tcW w:w="3209" w:type="dxa"/>
+          </w:tcPr>
+          <w:p>
+            <w:pPr>
+              <w:rPr>
+                <w:lang w:val="en-US"/>
+              </w:rPr>
+            </w:pPr>
+            <w:r>
+              <w:rPr>
+                <w:lang w:val="en-US"/>
+              </w:rPr>
+              <w:t>Evidence of consideration of alternatives</w:t>
+            </w:r>
+          </w:p>
+        </w:tc>
+        <w:tc>
+          <w:tcPr>
+            <w:tcW w:w="6284" w:type="dxa"/>
+          </w:tcPr>
+          <w:p>
+            <w:pPr>
+              <w:pStyle w:val="ListParagraph"/>
+              <w:numPr>
+                <w:ilvl w:val="0"/>
+                <w:numId w:val="11"/>
+              </w:numPr>
+              <w:spacing w:after="0" w:line="240" w:lineRule="auto"/>
+            </w:pPr>
+            <w:r>
+              <w:t xml:space="preserve">Not </w:t>
+            </w:r>
+            <w:proofErr w:type="spellStart"/>
+            <w:r>
+              <w:t>available</w:t>
+            </w:r>
+            <w:proofErr w:type="spellEnd"/>
+          </w:p>
+        </w:tc>
+      </w:tr>
+      <w:tr>
+        <w:tc>
+          <w:tcPr>
+            <w:tcW w:w="3209" w:type="dxa"/>
+          </w:tcPr>
+          <w:p>
+            <w:pPr>
+              <w:rPr>
+                <w:lang w:val="en-US"/>
+              </w:rPr>
+            </w:pPr>
+            <w:r>
+              <w:rPr>
+                <w:lang w:val="en-US"/>
+              </w:rPr>
+              <w:t>Record key decisions</w:t>
+            </w:r>
+          </w:p>
+        </w:tc>
+        <w:tc>
+          <w:tcPr>
+            <w:tcW w:w="6284" w:type="dxa"/>
+          </w:tcPr>
+          <w:p>
+            <w:pPr>
+              <w:rPr>
+                <w:lang w:val="en-US"/>
+              </w:rPr>
+            </w:pPr>
+            <w:r>
+              <w:rPr>
+                <w:lang w:val="en-US"/>
+              </w:rPr>
+              <w:t>… same</w:t>
+            </w:r>
+          </w:p>
+        </w:tc>
+      </w:tr>
+      <w:tr>
+        <w:tc>
+          <w:tcPr>
+            <w:tcW w:w="3209" w:type="dxa"/>
+          </w:tcPr>
+          <w:p>
+            <w:proofErr w:type="spellStart"/>
+            <w:r>
+              <w:t>Contains</w:t>
+            </w:r>
+            <w:proofErr w:type="spellEnd"/>
+            <w:r>
+              <w:t xml:space="preserve"> </w:t>
+            </w:r>
+            <w:proofErr w:type="spellStart"/>
+            <w:r>
+              <w:t>information</w:t>
+            </w:r>
+            <w:proofErr w:type="spellEnd"/>
+            <w:r>
+              <w:t xml:space="preserve"> </w:t>
+            </w:r>
+            <w:proofErr w:type="spellStart"/>
+            <w:r>
+              <w:t>items</w:t>
+            </w:r>
+            <w:proofErr w:type="spellEnd"/>
+          </w:p>
+        </w:tc>
+        <w:tc>
+          <w:tcPr>
+            <w:tcW w:w="6284" w:type="dxa"/>
+          </w:tcPr>
+          <w:p>
+            <w:pPr>
+              <w:pStyle w:val="ListParagraph"/>
+              <w:numPr>
+                <w:ilvl w:val="0"/>
+                <w:numId w:val="11"/>
+              </w:numPr>
+              <w:spacing w:after="0" w:line="240" w:lineRule="auto"/>
+              <w:rPr>
+                <w:lang w:val="en-US"/>
+              </w:rPr>
+            </w:pPr>
+            <w:r>
+              <w:rPr>
+                <w:lang w:val="en-US"/>
+              </w:rPr>
+              <w:t>No unique identifier</w:t>
+            </w:r>
+            <w:r>
+              <w:rPr>
+                <w:lang w:val="en-US"/>
+              </w:rPr>
+              <w:t xml:space="preserve"> or owner</w:t>
+            </w:r>
+            <w:r>
+              <w:rPr>
+                <w:lang w:val="en-US"/>
+              </w:rPr>
+              <w:t xml:space="preserve"> for the decision  </w:t>
+            </w:r>
+          </w:p>
+          <w:p>
+            <w:pPr>
+              <w:pStyle w:val="ListParagraph"/>
+              <w:numPr>
+                <w:ilvl w:val="0"/>
+                <w:numId w:val="11"/>
+              </w:numPr>
+              <w:spacing w:after="0" w:line="240" w:lineRule="auto"/>
+              <w:rPr>
+                <w:lang w:val="en-US"/>
+              </w:rPr>
+            </w:pPr>
+            <w:r>
+              <w:rPr>
+                <w:lang w:val="en-US"/>
+              </w:rPr>
+              <w:t>no</w:t>
+            </w:r>
+            <w:r>
+              <w:rPr>
+                <w:lang w:val="en-US"/>
+              </w:rPr>
+              <w:t xml:space="preserve"> statement of the decision </w:t>
+            </w:r>
+          </w:p>
+          <w:p>
+            <w:pPr>
+              <w:pStyle w:val="ListParagraph"/>
+              <w:numPr>
+                <w:ilvl w:val="0"/>
+                <w:numId w:val="11"/>
+              </w:numPr>
+              <w:spacing w:after="0" w:line="240" w:lineRule="auto"/>
+              <w:rPr>
+                <w:lang w:val="en-US"/>
+              </w:rPr>
+            </w:pPr>
+            <w:r>
+              <w:rPr>
+                <w:lang w:val="en-US"/>
+              </w:rPr>
+              <w:t xml:space="preserve">no </w:t>
+            </w:r>
+            <w:r>
+              <w:rPr>
+                <w:lang w:val="en-US"/>
+              </w:rPr>
+              <w:t xml:space="preserve">correspondences or linkages concerns to which it pertains </w:t>
+            </w:r>
+          </w:p>
+          <w:p>
+            <w:pPr>
+              <w:pStyle w:val="ListParagraph"/>
+              <w:numPr>
+                <w:ilvl w:val="0"/>
+                <w:numId w:val="11"/>
+              </w:numPr>
+              <w:spacing w:after="0" w:line="240" w:lineRule="auto"/>
+              <w:rPr>
+                <w:lang w:val="en-US"/>
+              </w:rPr>
+            </w:pPr>
+            <w:r>
+              <w:rPr>
+                <w:lang w:val="en-US"/>
+              </w:rPr>
+              <w:t>YES:</w:t>
+            </w:r>
+            <w:r>
+              <w:rPr>
+                <w:lang w:val="en-US"/>
+              </w:rPr>
+              <w:t xml:space="preserve"> correspondences or linkages to affected AD elements </w:t>
+            </w:r>
+          </w:p>
+          <w:p>
+            <w:pPr>
+              <w:pStyle w:val="ListParagraph"/>
+              <w:numPr>
+                <w:ilvl w:val="0"/>
+                <w:numId w:val="11"/>
+              </w:numPr>
+              <w:spacing w:after="0" w:line="240" w:lineRule="auto"/>
+              <w:rPr>
+                <w:lang w:val="en-US"/>
+              </w:rPr>
+            </w:pPr>
+            <w:r>
+              <w:rPr>
+                <w:lang w:val="en-US"/>
+              </w:rPr>
+              <w:t xml:space="preserve">No </w:t>
+            </w:r>
+            <w:r>
+              <w:rPr>
+                <w:lang w:val="en-US"/>
+              </w:rPr>
+              <w:t>rat</w:t>
+            </w:r>
+            <w:r>
+              <w:rPr>
+                <w:lang w:val="en-US"/>
+              </w:rPr>
+              <w:t xml:space="preserve">ionale linked to the decision </w:t>
+            </w:r>
+          </w:p>
+          <w:p>
+            <w:pPr>
+              <w:pStyle w:val="ListParagraph"/>
+              <w:numPr>
+                <w:ilvl w:val="0"/>
+                <w:numId w:val="11"/>
+              </w:numPr>
+              <w:spacing w:after="0" w:line="240" w:lineRule="auto"/>
+              <w:rPr>
+                <w:lang w:val="en-US"/>
+              </w:rPr>
+            </w:pPr>
+            <w:r>
+              <w:rPr>
+                <w:lang w:val="en-US"/>
+              </w:rPr>
+              <w:t xml:space="preserve">No </w:t>
+            </w:r>
+            <w:r>
+              <w:rPr>
+                <w:lang w:val="en-US"/>
+              </w:rPr>
+              <w:t>forces a</w:t>
+            </w:r>
+            <w:r>
+              <w:rPr>
+                <w:lang w:val="en-US"/>
+              </w:rPr>
+              <w:t xml:space="preserve">nd constraints on the decision </w:t>
+            </w:r>
+          </w:p>
+          <w:p>
+            <w:pPr>
+              <w:pStyle w:val="ListParagraph"/>
+              <w:numPr>
+                <w:ilvl w:val="0"/>
+                <w:numId w:val="11"/>
+              </w:numPr>
+              <w:spacing w:after="0" w:line="240" w:lineRule="auto"/>
+              <w:rPr>
+                <w:lang w:val="en-US"/>
+              </w:rPr>
+            </w:pPr>
+            <w:r>
+              <w:rPr>
+                <w:lang w:val="en-US"/>
+              </w:rPr>
+              <w:t xml:space="preserve">No </w:t>
+            </w:r>
+            <w:r>
+              <w:rPr>
+                <w:lang w:val="en-US"/>
+              </w:rPr>
+              <w:t>assumptions</w:t>
+            </w:r>
+            <w:r>
+              <w:rPr>
+                <w:lang w:val="en-US"/>
+              </w:rPr>
+              <w:t xml:space="preserve"> influencing the decision </w:t>
+            </w:r>
+          </w:p>
+          <w:p>
+            <w:pPr>
+              <w:pStyle w:val="ListParagraph"/>
+              <w:numPr>
+                <w:ilvl w:val="0"/>
+                <w:numId w:val="11"/>
+              </w:numPr>
+              <w:spacing w:after="0" w:line="240" w:lineRule="auto"/>
+              <w:rPr>
+                <w:lang w:val="en-US"/>
+              </w:rPr>
+            </w:pPr>
+            <w:r>
+              <w:rPr>
+                <w:lang w:val="en-US"/>
+              </w:rPr>
+              <w:t>No</w:t>
+            </w:r>
+            <w:r>
+              <w:rPr>
+                <w:lang w:val="en-US"/>
+              </w:rPr>
+              <w:t xml:space="preserve"> considered alternatives and their potential consequences</w:t>
+            </w:r>
+          </w:p>
+        </w:tc>
+      </w:tr>
+    </w:tbl>
     <w:p>
       <w:pPr>
         <w:jc w:val="both"/>
       </w:pPr>
+    </w:p>
+    <w:p>
+      <w:pPr>
+        <w:jc w:val="both"/>
+      </w:pPr>
       <w:r>
         <w:t>Similar to the two architecture decisions described above, this documentation also neglects information about the decision in various aspects. It does not contains information about potential alternatives and omits similar information regarding the decision as the two examples above. However, this documentation has a higher level of detail in explaining the necessity for the component by illustrating the four key reason on a detailed level. It also has an extended section with key references to external used libraries.</w:t>
       </w:r>
@@ -2327,14 +3885,14 @@
       <w:pPr>
         <w:pStyle w:val="Heading1"/>
       </w:pPr>
-      <w:bookmarkStart w:id="7" w:name="_Toc71461389"/>
+      <w:bookmarkStart w:id="9" w:name="_Toc71794578"/>
       <w:r>
         <w:t>Structure of Corona D</w:t>
       </w:r>
       <w:r>
         <w:t>ocumentation</w:t>
       </w:r>
-      <w:bookmarkEnd w:id="7"/>
+      <w:bookmarkEnd w:id="9"/>
     </w:p>
     <w:p>
       <w:pPr>
@@ -2354,7 +3912,15 @@
         <w:t>isplayed within the Repository o</w:t>
       </w:r>
       <w:r>
-        <w:t>n github. The following</w:t>
+        <w:t xml:space="preserve">n </w:t>
+      </w:r>
+      <w:proofErr w:type="spellStart"/>
+      <w:r>
+        <w:t>github</w:t>
+      </w:r>
+      <w:proofErr w:type="spellEnd"/>
+      <w:r>
+        <w:t>. The following</w:t>
       </w:r>
       <w:r>
         <w:t xml:space="preserve"> </w:t>
@@ -2384,17 +3950,41 @@
         <w:t>general toolset</w:t>
       </w:r>
       <w:r>
-        <w:t xml:space="preserve"> and features used for displaying the documentation. In general WIKIs like confluence are suitable and convenient for documentation. However the CWA documentation is part of the repository in a folder with redundant markdown and pdf files. This makes the navigation and understanding of the documentation overwhelming and complex at first sight. The ease of navigation is further diminished, as there is additional documentation markdowns outside of the documentation folder. There are specific architectural </w:t>
+        <w:t xml:space="preserve"> and features used for displaying the documentation. In general WIKIs like confluence are suitable and convenient for documentation. However the CWA documentation is part of the repository in a folder with redundant markdown and pdf files. This makes the navigation and understanding of the documentation overwhelming and complex at first sight. The ease of navigation is further diminished, as there is additional documentation markdowns outside of the documentation folder. There are specific architectural documentation file within the distinct services in other folders. For </w:t>
       </w:r>
       <w:r>
         <w:lastRenderedPageBreak/>
-        <w:t>documentation file within the distinct services in other folders. For example, within the cwa-server/docs is additional architectural documentation in the architecture.md file. This combination of centrally and decentraly stored architectural information hinder both, transparent insights and efficient information retrieving.</w:t>
+        <w:t xml:space="preserve">example, within the </w:t>
+      </w:r>
+      <w:proofErr w:type="spellStart"/>
+      <w:r>
+        <w:t>cwa</w:t>
+      </w:r>
+      <w:proofErr w:type="spellEnd"/>
+      <w:r>
+        <w:t xml:space="preserve">-server/docs is additional architectural documentation in the architecture.md file. This combination of centrally and </w:t>
+      </w:r>
+      <w:proofErr w:type="spellStart"/>
+      <w:r>
+        <w:t>decentraly</w:t>
+      </w:r>
+      <w:proofErr w:type="spellEnd"/>
+      <w:r>
+        <w:t xml:space="preserve"> stored architectural information hinder both, transparent insights and efficient information retrieving.</w:t>
       </w:r>
       <w:r>
         <w:t xml:space="preserve"> </w:t>
       </w:r>
       <w:r>
-        <w:t>Further, the decentrally stored architecture documentation have not been referenced in the solution architecture documentation. For example it has been stated that “</w:t>
+        <w:t xml:space="preserve">Further, the </w:t>
+      </w:r>
+      <w:proofErr w:type="spellStart"/>
+      <w:r>
+        <w:t>decentrally</w:t>
+      </w:r>
+      <w:proofErr w:type="spellEnd"/>
+      <w:r>
+        <w:t xml:space="preserve"> stored architecture documentation have not been referenced in the solution architecture documentation. For example it has been stated that “</w:t>
       </w:r>
       <w:r>
         <w:rPr>
@@ -2499,7 +4089,7 @@
         <w:rPr>
           <w:noProof/>
         </w:rPr>
-        <w:t>1</w:t>
+        <w:t>3</w:t>
       </w:r>
       <w:r>
         <w:rPr>
@@ -2612,14 +4202,33 @@
                 <w:color w:val="000000"/>
                 <w:lang w:val="de-DE"/>
               </w:rPr>
-              <w:t xml:space="preserve">Name of </w:t>
-            </w:r>
+              <w:t xml:space="preserve">Name </w:t>
+            </w:r>
+            <w:proofErr w:type="spellStart"/>
             <w:r>
               <w:rPr>
                 <w:rFonts w:ascii="Calibri" w:eastAsia="Times New Roman" w:hAnsi="Calibri" w:cs="Calibri"/>
                 <w:color w:val="000000"/>
                 <w:lang w:val="de-DE"/>
               </w:rPr>
+              <w:t>of</w:t>
+            </w:r>
+            <w:proofErr w:type="spellEnd"/>
+            <w:r>
+              <w:rPr>
+                <w:rFonts w:ascii="Calibri" w:eastAsia="Times New Roman" w:hAnsi="Calibri" w:cs="Calibri"/>
+                <w:color w:val="000000"/>
+                <w:lang w:val="de-DE"/>
+              </w:rPr>
+              <w:t xml:space="preserve"> </w:t>
+            </w:r>
+            <w:proofErr w:type="spellStart"/>
+            <w:r>
+              <w:rPr>
+                <w:rFonts w:ascii="Calibri" w:eastAsia="Times New Roman" w:hAnsi="Calibri" w:cs="Calibri"/>
+                <w:color w:val="000000"/>
+                <w:lang w:val="de-DE"/>
+              </w:rPr>
               <w:t>A</w:t>
             </w:r>
             <w:r>
@@ -2630,6 +4239,7 @@
               </w:rPr>
               <w:t>rchitecture</w:t>
             </w:r>
+            <w:proofErr w:type="spellEnd"/>
           </w:p>
         </w:tc>
         <w:tc>
@@ -2695,7 +4305,25 @@
                 <w:color w:val="000000"/>
                 <w:lang w:val="de-DE"/>
               </w:rPr>
-              <w:t xml:space="preserve">System of </w:t>
+              <w:t xml:space="preserve">System </w:t>
+            </w:r>
+            <w:proofErr w:type="spellStart"/>
+            <w:r>
+              <w:rPr>
+                <w:rFonts w:ascii="Calibri" w:eastAsia="Times New Roman" w:hAnsi="Calibri" w:cs="Calibri"/>
+                <w:color w:val="000000"/>
+                <w:lang w:val="de-DE"/>
+              </w:rPr>
+              <w:t>of</w:t>
+            </w:r>
+            <w:proofErr w:type="spellEnd"/>
+            <w:r>
+              <w:rPr>
+                <w:rFonts w:ascii="Calibri" w:eastAsia="Times New Roman" w:hAnsi="Calibri" w:cs="Calibri"/>
+                <w:color w:val="000000"/>
+                <w:lang w:val="de-DE"/>
+              </w:rPr>
+              <w:t xml:space="preserve"> </w:t>
             </w:r>
             <w:r>
               <w:rPr>
@@ -2855,12 +4483,21 @@
                 <w:color w:val="000000"/>
               </w:rPr>
             </w:pPr>
-            <w:r>
-              <w:rPr>
-                <w:rFonts w:ascii="Calibri" w:eastAsia="Times New Roman" w:hAnsi="Calibri" w:cs="Calibri"/>
-                <w:color w:val="000000"/>
-              </w:rPr>
-              <w:t>N.a.</w:t>
+            <w:proofErr w:type="spellStart"/>
+            <w:r>
+              <w:rPr>
+                <w:rFonts w:ascii="Calibri" w:eastAsia="Times New Roman" w:hAnsi="Calibri" w:cs="Calibri"/>
+                <w:color w:val="000000"/>
+              </w:rPr>
+              <w:t>N.a</w:t>
+            </w:r>
+            <w:proofErr w:type="spellEnd"/>
+            <w:r>
+              <w:rPr>
+                <w:rFonts w:ascii="Calibri" w:eastAsia="Times New Roman" w:hAnsi="Calibri" w:cs="Calibri"/>
+                <w:color w:val="000000"/>
+              </w:rPr>
+              <w:t>.</w:t>
             </w:r>
           </w:p>
         </w:tc>
@@ -3086,12 +4723,21 @@
                 <w:color w:val="000000"/>
               </w:rPr>
             </w:pPr>
-            <w:r>
-              <w:rPr>
-                <w:rFonts w:ascii="Calibri" w:eastAsia="Times New Roman" w:hAnsi="Calibri" w:cs="Calibri"/>
-                <w:color w:val="000000"/>
-              </w:rPr>
-              <w:t>N.a.</w:t>
+            <w:proofErr w:type="spellStart"/>
+            <w:r>
+              <w:rPr>
+                <w:rFonts w:ascii="Calibri" w:eastAsia="Times New Roman" w:hAnsi="Calibri" w:cs="Calibri"/>
+                <w:color w:val="000000"/>
+              </w:rPr>
+              <w:t>N.a</w:t>
+            </w:r>
+            <w:proofErr w:type="spellEnd"/>
+            <w:r>
+              <w:rPr>
+                <w:rFonts w:ascii="Calibri" w:eastAsia="Times New Roman" w:hAnsi="Calibri" w:cs="Calibri"/>
+                <w:color w:val="000000"/>
+              </w:rPr>
+              <w:t>.</w:t>
             </w:r>
           </w:p>
         </w:tc>
@@ -3244,12 +4890,21 @@
                 <w:color w:val="000000"/>
               </w:rPr>
             </w:pPr>
-            <w:r>
-              <w:rPr>
-                <w:rFonts w:ascii="Calibri" w:eastAsia="Times New Roman" w:hAnsi="Calibri" w:cs="Calibri"/>
-                <w:color w:val="000000"/>
-              </w:rPr>
-              <w:t>N.a.</w:t>
+            <w:proofErr w:type="spellStart"/>
+            <w:r>
+              <w:rPr>
+                <w:rFonts w:ascii="Calibri" w:eastAsia="Times New Roman" w:hAnsi="Calibri" w:cs="Calibri"/>
+                <w:color w:val="000000"/>
+              </w:rPr>
+              <w:t>N.a</w:t>
+            </w:r>
+            <w:proofErr w:type="spellEnd"/>
+            <w:r>
+              <w:rPr>
+                <w:rFonts w:ascii="Calibri" w:eastAsia="Times New Roman" w:hAnsi="Calibri" w:cs="Calibri"/>
+                <w:color w:val="000000"/>
+              </w:rPr>
+              <w:t>.</w:t>
             </w:r>
           </w:p>
         </w:tc>
@@ -3441,12 +5096,21 @@
                 <w:color w:val="000000"/>
               </w:rPr>
             </w:pPr>
-            <w:r>
-              <w:rPr>
-                <w:rFonts w:ascii="Calibri" w:eastAsia="Times New Roman" w:hAnsi="Calibri" w:cs="Calibri"/>
-                <w:color w:val="000000"/>
-              </w:rPr>
-              <w:t>Correpsondence rules</w:t>
+            <w:proofErr w:type="spellStart"/>
+            <w:r>
+              <w:rPr>
+                <w:rFonts w:ascii="Calibri" w:eastAsia="Times New Roman" w:hAnsi="Calibri" w:cs="Calibri"/>
+                <w:color w:val="000000"/>
+              </w:rPr>
+              <w:t>Correpsondence</w:t>
+            </w:r>
+            <w:proofErr w:type="spellEnd"/>
+            <w:r>
+              <w:rPr>
+                <w:rFonts w:ascii="Calibri" w:eastAsia="Times New Roman" w:hAnsi="Calibri" w:cs="Calibri"/>
+                <w:color w:val="000000"/>
+              </w:rPr>
+              <w:t xml:space="preserve"> rules</w:t>
             </w:r>
           </w:p>
         </w:tc>
@@ -3607,8 +5271,17 @@
                 <w:rFonts w:ascii="Calibri" w:eastAsia="Times New Roman" w:hAnsi="Calibri" w:cs="Calibri"/>
                 <w:color w:val="000000"/>
               </w:rPr>
-              <w:t>known inconsistenciers</w:t>
-            </w:r>
+              <w:t xml:space="preserve">known </w:t>
+            </w:r>
+            <w:proofErr w:type="spellStart"/>
+            <w:r>
+              <w:rPr>
+                <w:rFonts w:ascii="Calibri" w:eastAsia="Times New Roman" w:hAnsi="Calibri" w:cs="Calibri"/>
+                <w:color w:val="000000"/>
+              </w:rPr>
+              <w:t>inconsistenciers</w:t>
+            </w:r>
+            <w:proofErr w:type="spellEnd"/>
           </w:p>
         </w:tc>
         <w:tc>
@@ -3712,6 +5385,7 @@
         <w:jc w:val="both"/>
       </w:pPr>
       <w:r>
+        <w:lastRenderedPageBreak/>
         <w:t xml:space="preserve">In order to satisfy the ISO standard, </w:t>
       </w:r>
       <w:r>
@@ -3735,12 +5409,14 @@
       <w:r>
         <w:t xml:space="preserve">In the introduction, the </w:t>
       </w:r>
+      <w:proofErr w:type="spellStart"/>
       <w:r>
         <w:rPr>
           <w:b/>
         </w:rPr>
         <w:t>rationals</w:t>
       </w:r>
+      <w:proofErr w:type="spellEnd"/>
       <w:r>
         <w:t xml:space="preserve"> for the key architectural decisions is stated. </w:t>
       </w:r>
@@ -3802,7 +5478,15 @@
         <w:t xml:space="preserve">documentation </w:t>
       </w:r>
       <w:r>
-        <w:t xml:space="preserve">in accordance with the Iso standard </w:t>
+        <w:t xml:space="preserve">in accordance with the </w:t>
+      </w:r>
+      <w:proofErr w:type="spellStart"/>
+      <w:r>
+        <w:t>Iso</w:t>
+      </w:r>
+      <w:proofErr w:type="spellEnd"/>
+      <w:r>
+        <w:t xml:space="preserve"> standard </w:t>
       </w:r>
       <w:r>
         <w:t xml:space="preserve">has </w:t>
@@ -3895,13 +5579,344 @@
           <w:rFonts w:cs="Times New Roman"/>
         </w:rPr>
       </w:pPr>
-      <w:bookmarkStart w:id="8" w:name="_Toc71461390"/>
-      <w:r>
+      <w:bookmarkStart w:id="10" w:name="_Toc71794579"/>
+      <w:r>
+        <w:t>References</w:t>
+      </w:r>
+      <w:bookmarkEnd w:id="4"/>
+      <w:bookmarkEnd w:id="10"/>
+    </w:p>
+    <w:p>
+      <w:r>
+        <w:t>Literature:</w:t>
+      </w:r>
+    </w:p>
+    <w:p>
+      <w:pPr>
+        <w:rPr>
+          <w:rFonts w:ascii="Arial" w:hAnsi="Arial" w:cs="Arial"/>
+          <w:color w:val="222222"/>
+          <w:sz w:val="20"/>
+          <w:szCs w:val="20"/>
+          <w:shd w:val="clear" w:color="auto" w:fill="FFFFFF"/>
+        </w:rPr>
+      </w:pPr>
+      <w:r>
+        <w:rPr>
+          <w:rFonts w:ascii="Arial" w:hAnsi="Arial" w:cs="Arial"/>
+          <w:color w:val="222222"/>
+          <w:sz w:val="20"/>
+          <w:szCs w:val="20"/>
+          <w:shd w:val="clear" w:color="auto" w:fill="FFFFFF"/>
+        </w:rPr>
         <w:lastRenderedPageBreak/>
-        <w:t>References</w:t>
-      </w:r>
-      <w:bookmarkEnd w:id="3"/>
-      <w:bookmarkEnd w:id="8"/>
+        <w:t>Morales-</w:t>
+      </w:r>
+      <w:proofErr w:type="spellStart"/>
+      <w:r>
+        <w:rPr>
+          <w:rFonts w:ascii="Arial" w:hAnsi="Arial" w:cs="Arial"/>
+          <w:color w:val="222222"/>
+          <w:sz w:val="20"/>
+          <w:szCs w:val="20"/>
+          <w:shd w:val="clear" w:color="auto" w:fill="FFFFFF"/>
+        </w:rPr>
+        <w:t>Chaparro</w:t>
+      </w:r>
+      <w:proofErr w:type="spellEnd"/>
+      <w:r>
+        <w:rPr>
+          <w:rFonts w:ascii="Arial" w:hAnsi="Arial" w:cs="Arial"/>
+          <w:color w:val="222222"/>
+          <w:sz w:val="20"/>
+          <w:szCs w:val="20"/>
+          <w:shd w:val="clear" w:color="auto" w:fill="FFFFFF"/>
+        </w:rPr>
+        <w:t xml:space="preserve">, R., et al. </w:t>
+      </w:r>
+      <w:r>
+        <w:rPr>
+          <w:rFonts w:ascii="Arial" w:hAnsi="Arial" w:cs="Arial"/>
+          <w:color w:val="222222"/>
+          <w:sz w:val="20"/>
+          <w:szCs w:val="20"/>
+          <w:shd w:val="clear" w:color="auto" w:fill="FFFFFF"/>
+        </w:rPr>
+        <w:t>"MVC web design patterns and rich internet applications." </w:t>
+      </w:r>
+      <w:r>
+        <w:rPr>
+          <w:rFonts w:ascii="Arial" w:hAnsi="Arial" w:cs="Arial"/>
+          <w:i/>
+          <w:iCs/>
+          <w:color w:val="222222"/>
+          <w:sz w:val="20"/>
+          <w:szCs w:val="20"/>
+          <w:shd w:val="clear" w:color="auto" w:fill="FFFFFF"/>
+        </w:rPr>
+        <w:t xml:space="preserve">Proceedings of the </w:t>
+      </w:r>
+      <w:proofErr w:type="spellStart"/>
+      <w:r>
+        <w:rPr>
+          <w:rFonts w:ascii="Arial" w:hAnsi="Arial" w:cs="Arial"/>
+          <w:i/>
+          <w:iCs/>
+          <w:color w:val="222222"/>
+          <w:sz w:val="20"/>
+          <w:szCs w:val="20"/>
+          <w:shd w:val="clear" w:color="auto" w:fill="FFFFFF"/>
+        </w:rPr>
+        <w:t>Jornadas</w:t>
+      </w:r>
+      <w:proofErr w:type="spellEnd"/>
+      <w:r>
+        <w:rPr>
+          <w:rFonts w:ascii="Arial" w:hAnsi="Arial" w:cs="Arial"/>
+          <w:i/>
+          <w:iCs/>
+          <w:color w:val="222222"/>
+          <w:sz w:val="20"/>
+          <w:szCs w:val="20"/>
+          <w:shd w:val="clear" w:color="auto" w:fill="FFFFFF"/>
+        </w:rPr>
+        <w:t xml:space="preserve"> de </w:t>
+      </w:r>
+      <w:proofErr w:type="spellStart"/>
+      <w:r>
+        <w:rPr>
+          <w:rFonts w:ascii="Arial" w:hAnsi="Arial" w:cs="Arial"/>
+          <w:i/>
+          <w:iCs/>
+          <w:color w:val="222222"/>
+          <w:sz w:val="20"/>
+          <w:szCs w:val="20"/>
+          <w:shd w:val="clear" w:color="auto" w:fill="FFFFFF"/>
+        </w:rPr>
+        <w:t>Ingenierıa</w:t>
+      </w:r>
+      <w:proofErr w:type="spellEnd"/>
+      <w:r>
+        <w:rPr>
+          <w:rFonts w:ascii="Arial" w:hAnsi="Arial" w:cs="Arial"/>
+          <w:i/>
+          <w:iCs/>
+          <w:color w:val="222222"/>
+          <w:sz w:val="20"/>
+          <w:szCs w:val="20"/>
+          <w:shd w:val="clear" w:color="auto" w:fill="FFFFFF"/>
+        </w:rPr>
+        <w:t xml:space="preserve"> del Software y Bases de </w:t>
+      </w:r>
+      <w:proofErr w:type="spellStart"/>
+      <w:r>
+        <w:rPr>
+          <w:rFonts w:ascii="Arial" w:hAnsi="Arial" w:cs="Arial"/>
+          <w:i/>
+          <w:iCs/>
+          <w:color w:val="222222"/>
+          <w:sz w:val="20"/>
+          <w:szCs w:val="20"/>
+          <w:shd w:val="clear" w:color="auto" w:fill="FFFFFF"/>
+        </w:rPr>
+        <w:t>Datos</w:t>
+      </w:r>
+      <w:proofErr w:type="spellEnd"/>
+      <w:r>
+        <w:rPr>
+          <w:rFonts w:ascii="Arial" w:hAnsi="Arial" w:cs="Arial"/>
+          <w:color w:val="222222"/>
+          <w:sz w:val="20"/>
+          <w:szCs w:val="20"/>
+          <w:shd w:val="clear" w:color="auto" w:fill="FFFFFF"/>
+        </w:rPr>
+        <w:t> (2007): 39-46.</w:t>
+      </w:r>
+    </w:p>
+    <w:p>
+      <w:pPr>
+        <w:rPr>
+          <w:rFonts w:ascii="Arial" w:hAnsi="Arial" w:cs="Arial"/>
+          <w:color w:val="222222"/>
+          <w:sz w:val="20"/>
+          <w:szCs w:val="20"/>
+          <w:shd w:val="clear" w:color="auto" w:fill="FFFFFF"/>
+        </w:rPr>
+      </w:pPr>
+      <w:proofErr w:type="spellStart"/>
+      <w:r>
+        <w:rPr>
+          <w:rFonts w:ascii="Arial" w:hAnsi="Arial" w:cs="Arial"/>
+          <w:color w:val="222222"/>
+          <w:sz w:val="20"/>
+          <w:szCs w:val="20"/>
+          <w:shd w:val="clear" w:color="auto" w:fill="FFFFFF"/>
+        </w:rPr>
+        <w:t>Oluwatosin</w:t>
+      </w:r>
+      <w:proofErr w:type="spellEnd"/>
+      <w:r>
+        <w:rPr>
+          <w:rFonts w:ascii="Arial" w:hAnsi="Arial" w:cs="Arial"/>
+          <w:color w:val="222222"/>
+          <w:sz w:val="20"/>
+          <w:szCs w:val="20"/>
+          <w:shd w:val="clear" w:color="auto" w:fill="FFFFFF"/>
+        </w:rPr>
+        <w:t xml:space="preserve">, Haroon </w:t>
+      </w:r>
+      <w:proofErr w:type="spellStart"/>
+      <w:r>
+        <w:rPr>
+          <w:rFonts w:ascii="Arial" w:hAnsi="Arial" w:cs="Arial"/>
+          <w:color w:val="222222"/>
+          <w:sz w:val="20"/>
+          <w:szCs w:val="20"/>
+          <w:shd w:val="clear" w:color="auto" w:fill="FFFFFF"/>
+        </w:rPr>
+        <w:t>Shakirat</w:t>
+      </w:r>
+      <w:proofErr w:type="spellEnd"/>
+      <w:r>
+        <w:rPr>
+          <w:rFonts w:ascii="Arial" w:hAnsi="Arial" w:cs="Arial"/>
+          <w:color w:val="222222"/>
+          <w:sz w:val="20"/>
+          <w:szCs w:val="20"/>
+          <w:shd w:val="clear" w:color="auto" w:fill="FFFFFF"/>
+        </w:rPr>
+        <w:t>. "Client-server model." </w:t>
+      </w:r>
+      <w:r>
+        <w:rPr>
+          <w:rFonts w:ascii="Arial" w:hAnsi="Arial" w:cs="Arial"/>
+          <w:i/>
+          <w:iCs/>
+          <w:color w:val="222222"/>
+          <w:sz w:val="20"/>
+          <w:szCs w:val="20"/>
+          <w:shd w:val="clear" w:color="auto" w:fill="FFFFFF"/>
+        </w:rPr>
+        <w:t xml:space="preserve">IOSRJ </w:t>
+      </w:r>
+      <w:proofErr w:type="spellStart"/>
+      <w:r>
+        <w:rPr>
+          <w:rFonts w:ascii="Arial" w:hAnsi="Arial" w:cs="Arial"/>
+          <w:i/>
+          <w:iCs/>
+          <w:color w:val="222222"/>
+          <w:sz w:val="20"/>
+          <w:szCs w:val="20"/>
+          <w:shd w:val="clear" w:color="auto" w:fill="FFFFFF"/>
+        </w:rPr>
+        <w:t>Comput</w:t>
+      </w:r>
+      <w:proofErr w:type="spellEnd"/>
+      <w:r>
+        <w:rPr>
+          <w:rFonts w:ascii="Arial" w:hAnsi="Arial" w:cs="Arial"/>
+          <w:i/>
+          <w:iCs/>
+          <w:color w:val="222222"/>
+          <w:sz w:val="20"/>
+          <w:szCs w:val="20"/>
+          <w:shd w:val="clear" w:color="auto" w:fill="FFFFFF"/>
+        </w:rPr>
+        <w:t xml:space="preserve">. </w:t>
+      </w:r>
+      <w:proofErr w:type="spellStart"/>
+      <w:r>
+        <w:rPr>
+          <w:rFonts w:ascii="Arial" w:hAnsi="Arial" w:cs="Arial"/>
+          <w:i/>
+          <w:iCs/>
+          <w:color w:val="222222"/>
+          <w:sz w:val="20"/>
+          <w:szCs w:val="20"/>
+          <w:shd w:val="clear" w:color="auto" w:fill="FFFFFF"/>
+        </w:rPr>
+        <w:t>Eng</w:t>
+      </w:r>
+      <w:proofErr w:type="spellEnd"/>
+      <w:r>
+        <w:rPr>
+          <w:rFonts w:ascii="Arial" w:hAnsi="Arial" w:cs="Arial"/>
+          <w:color w:val="222222"/>
+          <w:sz w:val="20"/>
+          <w:szCs w:val="20"/>
+          <w:shd w:val="clear" w:color="auto" w:fill="FFFFFF"/>
+        </w:rPr>
+        <w:t> 16.1 (2014): 2278-8727.</w:t>
+      </w:r>
+    </w:p>
+    <w:p>
+      <w:proofErr w:type="spellStart"/>
+      <w:r>
+        <w:rPr>
+          <w:rFonts w:ascii="Arial" w:hAnsi="Arial" w:cs="Arial"/>
+          <w:color w:val="222222"/>
+          <w:sz w:val="20"/>
+          <w:szCs w:val="20"/>
+          <w:shd w:val="clear" w:color="auto" w:fill="FFFFFF"/>
+        </w:rPr>
+        <w:t>Thönes</w:t>
+      </w:r>
+      <w:proofErr w:type="spellEnd"/>
+      <w:r>
+        <w:rPr>
+          <w:rFonts w:ascii="Arial" w:hAnsi="Arial" w:cs="Arial"/>
+          <w:color w:val="222222"/>
+          <w:sz w:val="20"/>
+          <w:szCs w:val="20"/>
+          <w:shd w:val="clear" w:color="auto" w:fill="FFFFFF"/>
+        </w:rPr>
+        <w:t>, Johannes. "</w:t>
+      </w:r>
+      <w:proofErr w:type="spellStart"/>
+      <w:r>
+        <w:rPr>
+          <w:rFonts w:ascii="Arial" w:hAnsi="Arial" w:cs="Arial"/>
+          <w:color w:val="222222"/>
+          <w:sz w:val="20"/>
+          <w:szCs w:val="20"/>
+          <w:shd w:val="clear" w:color="auto" w:fill="FFFFFF"/>
+        </w:rPr>
+        <w:t>Microservices</w:t>
+      </w:r>
+      <w:proofErr w:type="spellEnd"/>
+      <w:r>
+        <w:rPr>
+          <w:rFonts w:ascii="Arial" w:hAnsi="Arial" w:cs="Arial"/>
+          <w:color w:val="222222"/>
+          <w:sz w:val="20"/>
+          <w:szCs w:val="20"/>
+          <w:shd w:val="clear" w:color="auto" w:fill="FFFFFF"/>
+        </w:rPr>
+        <w:t>." </w:t>
+      </w:r>
+      <w:r>
+        <w:rPr>
+          <w:rFonts w:ascii="Arial" w:hAnsi="Arial" w:cs="Arial"/>
+          <w:i/>
+          <w:iCs/>
+          <w:color w:val="222222"/>
+          <w:sz w:val="20"/>
+          <w:szCs w:val="20"/>
+          <w:shd w:val="clear" w:color="auto" w:fill="FFFFFF"/>
+        </w:rPr>
+        <w:t>IEEE software</w:t>
+      </w:r>
+      <w:r>
+        <w:rPr>
+          <w:rFonts w:ascii="Arial" w:hAnsi="Arial" w:cs="Arial"/>
+          <w:color w:val="222222"/>
+          <w:sz w:val="20"/>
+          <w:szCs w:val="20"/>
+          <w:shd w:val="clear" w:color="auto" w:fill="FFFFFF"/>
+        </w:rPr>
+        <w:t> 32.1 (2015): 116-116.</w:t>
+      </w:r>
     </w:p>
     <w:p/>
     <w:p>
@@ -3938,690 +5953,26 @@
         </w:rPr>
       </w:pPr>
     </w:p>
+    <w:bookmarkEnd w:id="5"/>
     <w:p>
       <w:pPr>
         <w:pStyle w:val="Heading1"/>
-        <w:ind w:left="3264" w:firstLine="276"/>
-      </w:pPr>
-      <w:r>
-        <w:rPr>
-          <w:rFonts w:cs="Times New Roman"/>
+        <w:rPr>
+          <w:rFonts w:ascii="Times New Roman" w:hAnsi="Times New Roman" w:cs="Times New Roman"/>
           <w:b/>
           <w:bCs/>
           <w:sz w:val="28"/>
           <w:szCs w:val="24"/>
         </w:rPr>
-        <w:br w:type="page"/>
-      </w:r>
-    </w:p>
-    <w:p/>
-    <w:p/>
-    <w:p/>
-    <w:p/>
-    <w:p/>
-    <w:p>
-      <w:pPr>
-        <w:pStyle w:val="Heading1"/>
-        <w:rPr>
-          <w:sz w:val="48"/>
-        </w:rPr>
-      </w:pPr>
-    </w:p>
-    <w:p/>
-    <w:p/>
-    <w:p>
-      <w:pPr>
-        <w:pStyle w:val="Heading1"/>
-        <w:ind w:left="3264" w:firstLine="276"/>
-        <w:rPr>
-          <w:sz w:val="48"/>
-          <w:lang w:val="en-GB"/>
-        </w:rPr>
-      </w:pPr>
-      <w:bookmarkStart w:id="9" w:name="_Toc50305382"/>
-      <w:bookmarkStart w:id="10" w:name="_Toc71461391"/>
-      <w:r>
-        <w:rPr>
-          <w:sz w:val="48"/>
-        </w:rPr>
-        <w:t>Appendices</w:t>
-      </w:r>
-      <w:bookmarkEnd w:id="9"/>
-      <w:bookmarkEnd w:id="10"/>
-      <w:r>
-        <w:rPr>
-          <w:sz w:val="48"/>
-        </w:rPr>
-        <w:t xml:space="preserve"> </w:t>
-      </w:r>
-      <w:r>
-        <w:rPr>
-          <w:sz w:val="48"/>
-        </w:rPr>
-        <w:br w:type="page"/>
-      </w:r>
-    </w:p>
-    <w:p>
-      <w:pPr>
-        <w:pStyle w:val="NoSpacing"/>
-        <w:spacing w:line="360" w:lineRule="auto"/>
-        <w:jc w:val="center"/>
-        <w:rPr>
-          <w:b/>
-          <w:lang w:val="en-US"/>
-        </w:rPr>
-      </w:pPr>
-      <w:r>
-        <w:rPr>
-          <w:b/>
-          <w:lang w:val="en-US"/>
-        </w:rPr>
-        <w:lastRenderedPageBreak/>
-        <w:t>List of Appendices</w:t>
-      </w:r>
-    </w:p>
-    <w:p>
-      <w:pPr>
-        <w:pStyle w:val="TOC1"/>
-        <w:tabs>
-          <w:tab w:val="right" w:leader="dot" w:pos="9628"/>
-        </w:tabs>
-        <w:rPr>
-          <w:rFonts w:eastAsiaTheme="minorEastAsia"/>
-          <w:noProof/>
-        </w:rPr>
-      </w:pPr>
-      <w:r>
-        <w:fldChar w:fldCharType="begin"/>
-      </w:r>
-      <w:r>
-        <w:rPr>
-          <w:rFonts w:ascii="Times New Roman" w:eastAsiaTheme="majorEastAsia" w:hAnsi="Times New Roman" w:cs="Times New Roman"/>
-          <w:sz w:val="28"/>
-          <w:szCs w:val="24"/>
-          <w:lang w:val="en-GB"/>
-        </w:rPr>
-        <w:instrText xml:space="preserve"> TOC \h \z \t "appendix;1" </w:instrText>
-      </w:r>
-      <w:r>
-        <w:fldChar w:fldCharType="separate"/>
-      </w:r>
-      <w:hyperlink w:anchor="_Toc60402361" w:history="1">
-        <w:r>
-          <w:rPr>
-            <w:rStyle w:val="Hyperlink"/>
-            <w:b/>
-            <w:bCs/>
-            <w:noProof/>
-          </w:rPr>
-          <w:t>Appendix 1 Sprint Items</w:t>
-        </w:r>
-        <w:r>
-          <w:rPr>
-            <w:noProof/>
-            <w:webHidden/>
-          </w:rPr>
-          <w:tab/>
-        </w:r>
-        <w:r>
-          <w:rPr>
-            <w:noProof/>
-            <w:webHidden/>
-          </w:rPr>
-          <w:fldChar w:fldCharType="begin"/>
-        </w:r>
-        <w:r>
-          <w:rPr>
-            <w:noProof/>
-            <w:webHidden/>
-          </w:rPr>
-          <w:instrText xml:space="preserve"> PAGEREF _Toc60402361 \h </w:instrText>
-        </w:r>
-        <w:r>
-          <w:rPr>
-            <w:noProof/>
-            <w:webHidden/>
-          </w:rPr>
-        </w:r>
-        <w:r>
-          <w:rPr>
-            <w:noProof/>
-            <w:webHidden/>
-          </w:rPr>
-          <w:fldChar w:fldCharType="separate"/>
-        </w:r>
-        <w:r>
-          <w:rPr>
-            <w:noProof/>
-            <w:webHidden/>
-          </w:rPr>
-          <w:t>18</w:t>
-        </w:r>
-        <w:r>
-          <w:rPr>
-            <w:noProof/>
-            <w:webHidden/>
-          </w:rPr>
-          <w:fldChar w:fldCharType="end"/>
-        </w:r>
-      </w:hyperlink>
-    </w:p>
-    <w:p>
-      <w:pPr>
-        <w:pStyle w:val="TOC1"/>
-        <w:tabs>
-          <w:tab w:val="right" w:leader="dot" w:pos="9628"/>
-        </w:tabs>
-        <w:rPr>
-          <w:rFonts w:eastAsiaTheme="minorEastAsia"/>
-          <w:noProof/>
-        </w:rPr>
-      </w:pPr>
-      <w:hyperlink w:anchor="_Toc60402362" w:history="1">
-        <w:r>
-          <w:rPr>
-            <w:rStyle w:val="Hyperlink"/>
-            <w:b/>
-            <w:bCs/>
-            <w:noProof/>
-          </w:rPr>
-          <w:t>Appendix 2 Databricks ETL</w:t>
-        </w:r>
-        <w:r>
-          <w:rPr>
-            <w:noProof/>
-            <w:webHidden/>
-          </w:rPr>
-          <w:tab/>
-        </w:r>
-        <w:r>
-          <w:rPr>
-            <w:noProof/>
-            <w:webHidden/>
-          </w:rPr>
-          <w:fldChar w:fldCharType="begin"/>
-        </w:r>
-        <w:r>
-          <w:rPr>
-            <w:noProof/>
-            <w:webHidden/>
-          </w:rPr>
-          <w:instrText xml:space="preserve"> PAGEREF _Toc60402362 \h </w:instrText>
-        </w:r>
-        <w:r>
-          <w:rPr>
-            <w:noProof/>
-            <w:webHidden/>
-          </w:rPr>
-        </w:r>
-        <w:r>
-          <w:rPr>
-            <w:noProof/>
-            <w:webHidden/>
-          </w:rPr>
-          <w:fldChar w:fldCharType="separate"/>
-        </w:r>
-        <w:r>
-          <w:rPr>
-            <w:noProof/>
-            <w:webHidden/>
-          </w:rPr>
-          <w:t>18</w:t>
-        </w:r>
-        <w:r>
-          <w:rPr>
-            <w:noProof/>
-            <w:webHidden/>
-          </w:rPr>
-          <w:fldChar w:fldCharType="end"/>
-        </w:r>
-      </w:hyperlink>
-    </w:p>
-    <w:p>
-      <w:pPr>
-        <w:pStyle w:val="TOC1"/>
-        <w:tabs>
-          <w:tab w:val="right" w:leader="dot" w:pos="9628"/>
-        </w:tabs>
-        <w:rPr>
-          <w:rFonts w:eastAsiaTheme="minorEastAsia"/>
-          <w:noProof/>
-        </w:rPr>
-      </w:pPr>
-      <w:hyperlink w:anchor="_Toc60402363" w:history="1">
-        <w:r>
-          <w:rPr>
-            <w:rStyle w:val="Hyperlink"/>
-            <w:b/>
-            <w:bCs/>
-            <w:noProof/>
-          </w:rPr>
-          <w:t>Appendix 3 Exemplary Stored Procedure</w:t>
-        </w:r>
-        <w:r>
-          <w:rPr>
-            <w:noProof/>
-            <w:webHidden/>
-          </w:rPr>
-          <w:tab/>
-        </w:r>
-        <w:r>
-          <w:rPr>
-            <w:noProof/>
-            <w:webHidden/>
-          </w:rPr>
-          <w:fldChar w:fldCharType="begin"/>
-        </w:r>
-        <w:r>
-          <w:rPr>
-            <w:noProof/>
-            <w:webHidden/>
-          </w:rPr>
-          <w:instrText xml:space="preserve"> PAGEREF _Toc60402363 \h </w:instrText>
-        </w:r>
-        <w:r>
-          <w:rPr>
-            <w:noProof/>
-            <w:webHidden/>
-          </w:rPr>
-        </w:r>
-        <w:r>
-          <w:rPr>
-            <w:noProof/>
-            <w:webHidden/>
-          </w:rPr>
-          <w:fldChar w:fldCharType="separate"/>
-        </w:r>
-        <w:r>
-          <w:rPr>
-            <w:noProof/>
-            <w:webHidden/>
-          </w:rPr>
-          <w:t>20</w:t>
-        </w:r>
-        <w:r>
-          <w:rPr>
-            <w:noProof/>
-            <w:webHidden/>
-          </w:rPr>
-          <w:fldChar w:fldCharType="end"/>
-        </w:r>
-      </w:hyperlink>
-    </w:p>
-    <w:p>
-      <w:pPr>
-        <w:pStyle w:val="TOC1"/>
-        <w:tabs>
-          <w:tab w:val="right" w:leader="dot" w:pos="9628"/>
-        </w:tabs>
-        <w:rPr>
-          <w:rFonts w:eastAsiaTheme="minorEastAsia"/>
-          <w:noProof/>
-        </w:rPr>
-      </w:pPr>
-      <w:hyperlink w:anchor="_Toc60402364" w:history="1">
-        <w:r>
-          <w:rPr>
-            <w:rStyle w:val="Hyperlink"/>
-            <w:b/>
-            <w:bCs/>
-            <w:noProof/>
-          </w:rPr>
-          <w:t>Appendix 4 ERM BA Wind Cockpit</w:t>
-        </w:r>
-        <w:r>
-          <w:rPr>
-            <w:noProof/>
-            <w:webHidden/>
-          </w:rPr>
-          <w:tab/>
-        </w:r>
-        <w:r>
-          <w:rPr>
-            <w:noProof/>
-            <w:webHidden/>
-          </w:rPr>
-          <w:fldChar w:fldCharType="begin"/>
-        </w:r>
-        <w:r>
-          <w:rPr>
-            <w:noProof/>
-            <w:webHidden/>
-          </w:rPr>
-          <w:instrText xml:space="preserve"> PAGEREF _Toc60402364 \h </w:instrText>
-        </w:r>
-        <w:r>
-          <w:rPr>
-            <w:noProof/>
-            <w:webHidden/>
-          </w:rPr>
-        </w:r>
-        <w:r>
-          <w:rPr>
-            <w:noProof/>
-            <w:webHidden/>
-          </w:rPr>
-          <w:fldChar w:fldCharType="separate"/>
-        </w:r>
-        <w:r>
-          <w:rPr>
-            <w:noProof/>
-            <w:webHidden/>
-          </w:rPr>
-          <w:t>21</w:t>
-        </w:r>
-        <w:r>
-          <w:rPr>
-            <w:noProof/>
-            <w:webHidden/>
-          </w:rPr>
-          <w:fldChar w:fldCharType="end"/>
-        </w:r>
-      </w:hyperlink>
-    </w:p>
-    <w:p>
-      <w:pPr>
-        <w:pStyle w:val="TOC1"/>
-        <w:tabs>
-          <w:tab w:val="right" w:leader="dot" w:pos="9628"/>
-        </w:tabs>
-        <w:rPr>
-          <w:rFonts w:eastAsiaTheme="minorEastAsia"/>
-          <w:noProof/>
-        </w:rPr>
-      </w:pPr>
-      <w:hyperlink w:anchor="_Toc60402365" w:history="1">
-        <w:r>
-          <w:rPr>
-            <w:rStyle w:val="Hyperlink"/>
-            <w:b/>
-            <w:bCs/>
-            <w:noProof/>
-          </w:rPr>
-          <w:t>Appendix 5 Landing page BA Wind Cockpit</w:t>
-        </w:r>
-        <w:r>
-          <w:rPr>
-            <w:noProof/>
-            <w:webHidden/>
-          </w:rPr>
-          <w:tab/>
-        </w:r>
-        <w:r>
-          <w:rPr>
-            <w:noProof/>
-            <w:webHidden/>
-          </w:rPr>
-          <w:fldChar w:fldCharType="begin"/>
-        </w:r>
-        <w:r>
-          <w:rPr>
-            <w:noProof/>
-            <w:webHidden/>
-          </w:rPr>
-          <w:instrText xml:space="preserve"> PAGEREF _Toc60402365 \h </w:instrText>
-        </w:r>
-        <w:r>
-          <w:rPr>
-            <w:noProof/>
-            <w:webHidden/>
-          </w:rPr>
-        </w:r>
-        <w:r>
-          <w:rPr>
-            <w:noProof/>
-            <w:webHidden/>
-          </w:rPr>
-          <w:fldChar w:fldCharType="separate"/>
-        </w:r>
-        <w:r>
-          <w:rPr>
-            <w:noProof/>
-            <w:webHidden/>
-          </w:rPr>
-          <w:t>21</w:t>
-        </w:r>
-        <w:r>
-          <w:rPr>
-            <w:noProof/>
-            <w:webHidden/>
-          </w:rPr>
-          <w:fldChar w:fldCharType="end"/>
-        </w:r>
-      </w:hyperlink>
-    </w:p>
-    <w:p>
-      <w:pPr>
-        <w:pStyle w:val="TOC1"/>
-        <w:tabs>
-          <w:tab w:val="right" w:leader="dot" w:pos="9628"/>
-        </w:tabs>
-        <w:rPr>
-          <w:rFonts w:eastAsiaTheme="minorEastAsia"/>
-          <w:noProof/>
-        </w:rPr>
-      </w:pPr>
-      <w:hyperlink w:anchor="_Toc60402366" w:history="1">
-        <w:r>
-          <w:rPr>
-            <w:rStyle w:val="Hyperlink"/>
-            <w:b/>
-            <w:bCs/>
-            <w:noProof/>
-          </w:rPr>
-          <w:t>Appendix 6 Authorization concept</w:t>
-        </w:r>
-        <w:r>
-          <w:rPr>
-            <w:noProof/>
-            <w:webHidden/>
-          </w:rPr>
-          <w:tab/>
-        </w:r>
-        <w:r>
-          <w:rPr>
-            <w:noProof/>
-            <w:webHidden/>
-          </w:rPr>
-          <w:fldChar w:fldCharType="begin"/>
-        </w:r>
-        <w:r>
-          <w:rPr>
-            <w:noProof/>
-            <w:webHidden/>
-          </w:rPr>
-          <w:instrText xml:space="preserve"> PAGEREF _Toc60402366 \h </w:instrText>
-        </w:r>
-        <w:r>
-          <w:rPr>
-            <w:noProof/>
-            <w:webHidden/>
-          </w:rPr>
-        </w:r>
-        <w:r>
-          <w:rPr>
-            <w:noProof/>
-            <w:webHidden/>
-          </w:rPr>
-          <w:fldChar w:fldCharType="separate"/>
-        </w:r>
-        <w:r>
-          <w:rPr>
-            <w:noProof/>
-            <w:webHidden/>
-          </w:rPr>
-          <w:t>22</w:t>
-        </w:r>
-        <w:r>
-          <w:rPr>
-            <w:noProof/>
-            <w:webHidden/>
-          </w:rPr>
-          <w:fldChar w:fldCharType="end"/>
-        </w:r>
-      </w:hyperlink>
-    </w:p>
-    <w:p>
-      <w:pPr>
-        <w:pStyle w:val="NoSpacing"/>
-        <w:spacing w:line="360" w:lineRule="auto"/>
-        <w:rPr>
-          <w:rFonts w:ascii="Times New Roman" w:eastAsiaTheme="majorEastAsia" w:hAnsi="Times New Roman" w:cs="Times New Roman"/>
-          <w:b/>
-          <w:bCs/>
-          <w:sz w:val="28"/>
-          <w:szCs w:val="24"/>
-          <w:lang w:val="en-GB"/>
-        </w:rPr>
-      </w:pPr>
-      <w:r>
-        <w:fldChar w:fldCharType="end"/>
-      </w:r>
-    </w:p>
-    <w:p>
-      <w:pPr>
-        <w:spacing w:after="0"/>
-        <w:rPr>
-          <w:rFonts w:ascii="Times New Roman" w:hAnsi="Times New Roman" w:cs="Times New Roman"/>
-          <w:sz w:val="40"/>
-          <w:szCs w:val="40"/>
-        </w:rPr>
-        <w:sectPr>
-          <w:headerReference w:type="even" r:id="rId10"/>
-          <w:headerReference w:type="default" r:id="rId11"/>
-          <w:footerReference w:type="even" r:id="rId12"/>
-          <w:footerReference w:type="default" r:id="rId13"/>
-          <w:headerReference w:type="first" r:id="rId14"/>
-          <w:footerReference w:type="first" r:id="rId15"/>
-          <w:pgSz w:w="11906" w:h="16838"/>
-          <w:pgMar w:top="1701" w:right="1134" w:bottom="1701" w:left="1134" w:header="709" w:footer="709" w:gutter="0"/>
-          <w:pgNumType w:start="1"/>
-          <w:cols w:space="720"/>
-        </w:sectPr>
-      </w:pPr>
-      <w:r>
-        <w:rPr>
-          <w:rFonts w:ascii="Times New Roman" w:hAnsi="Times New Roman" w:cs="Times New Roman"/>
-          <w:sz w:val="40"/>
-          <w:szCs w:val="40"/>
-        </w:rPr>
-        <w:br w:type="page"/>
-      </w:r>
-    </w:p>
-    <w:p>
-      <w:pPr>
-        <w:rPr>
-          <w:lang w:val="en-GB"/>
-        </w:rPr>
-      </w:pPr>
-    </w:p>
-    <w:p/>
-    <w:p>
-      <w:pPr>
-        <w:rPr>
-          <w:rFonts w:ascii="Times New Roman" w:eastAsiaTheme="majorEastAsia" w:hAnsi="Times New Roman" w:cs="Times New Roman"/>
-          <w:b/>
-          <w:bCs/>
-          <w:sz w:val="28"/>
-          <w:szCs w:val="24"/>
-        </w:rPr>
-      </w:pPr>
-    </w:p>
-    <w:p>
-      <w:pPr>
-        <w:rPr>
-          <w:rFonts w:ascii="Times New Roman" w:eastAsiaTheme="majorEastAsia" w:hAnsi="Times New Roman" w:cs="Times New Roman"/>
-          <w:b/>
-          <w:bCs/>
-          <w:sz w:val="28"/>
-          <w:szCs w:val="24"/>
-        </w:rPr>
-      </w:pPr>
-    </w:p>
-    <w:p>
-      <w:pPr>
-        <w:pStyle w:val="appendix"/>
-        <w:jc w:val="center"/>
-        <w:rPr>
-          <w:b/>
-          <w:bCs/>
-        </w:rPr>
-      </w:pPr>
-    </w:p>
-    <w:p>
-      <w:pPr>
-        <w:pStyle w:val="appendix"/>
-        <w:jc w:val="center"/>
-        <w:rPr>
-          <w:rFonts w:asciiTheme="minorHAnsi" w:hAnsiTheme="minorHAnsi"/>
-          <w:b/>
-          <w:bCs/>
-        </w:rPr>
-      </w:pPr>
-      <w:bookmarkStart w:id="11" w:name="_Toc60402361"/>
-      <w:r>
-        <w:rPr>
-          <w:b/>
-          <w:bCs/>
-        </w:rPr>
-        <w:t>Appendix 1 Sprint Items</w:t>
-      </w:r>
-      <w:bookmarkEnd w:id="11"/>
-    </w:p>
-    <w:p>
-      <w:pPr>
-        <w:spacing w:line="360" w:lineRule="auto"/>
-        <w:jc w:val="center"/>
-      </w:pPr>
-      <w:r>
-        <w:rPr>
-          <w:noProof/>
-        </w:rPr>
-        <w:drawing>
-          <wp:inline distT="0" distB="0" distL="0" distR="0" wp14:anchorId="0DCC0C97" wp14:editId="680BA8D6">
-            <wp:extent cx="5163342" cy="3327940"/>
-            <wp:effectExtent l="0" t="0" r="0" b="6350"/>
-            <wp:docPr id="19" name="Picture 19"/>
-            <wp:cNvGraphicFramePr>
-              <a:graphicFrameLocks xmlns:a="http://schemas.openxmlformats.org/drawingml/2006/main" noChangeAspect="1"/>
-            </wp:cNvGraphicFramePr>
-            <a:graphic xmlns:a="http://schemas.openxmlformats.org/drawingml/2006/main">
-              <a:graphicData uri="http://schemas.openxmlformats.org/drawingml/2006/picture">
-                <pic:pic xmlns:pic="http://schemas.openxmlformats.org/drawingml/2006/picture">
-                  <pic:nvPicPr>
-                    <pic:cNvPr id="1" name=""/>
-                    <pic:cNvPicPr/>
-                  </pic:nvPicPr>
-                  <pic:blipFill>
-                    <a:blip r:embed="rId16"/>
-                    <a:stretch>
-                      <a:fillRect/>
-                    </a:stretch>
-                  </pic:blipFill>
-                  <pic:spPr>
-                    <a:xfrm>
-                      <a:off x="0" y="0"/>
-                      <a:ext cx="5180101" cy="3338742"/>
-                    </a:xfrm>
-                    <a:prstGeom prst="rect">
-                      <a:avLst/>
-                    </a:prstGeom>
-                  </pic:spPr>
-                </pic:pic>
-              </a:graphicData>
-            </a:graphic>
-          </wp:inline>
-        </w:drawing>
-      </w:r>
-      <w:bookmarkEnd w:id="4"/>
+      </w:pPr>
     </w:p>
     <w:sectPr>
-      <w:headerReference w:type="even" r:id="rId17"/>
-      <w:headerReference w:type="default" r:id="rId18"/>
-      <w:footerReference w:type="even" r:id="rId19"/>
-      <w:footerReference w:type="default" r:id="rId20"/>
-      <w:headerReference w:type="first" r:id="rId21"/>
-      <w:footerReference w:type="first" r:id="rId22"/>
+      <w:headerReference w:type="even" r:id="rId14"/>
+      <w:headerReference w:type="default" r:id="rId15"/>
+      <w:footerReference w:type="even" r:id="rId16"/>
+      <w:footerReference w:type="default" r:id="rId17"/>
+      <w:headerReference w:type="first" r:id="rId18"/>
+      <w:footerReference w:type="first" r:id="rId19"/>
       <w:pgSz w:w="11906" w:h="16838"/>
       <w:pgMar w:top="1417" w:right="1417" w:bottom="1134" w:left="1417" w:header="708" w:footer="708" w:gutter="0"/>
       <w:cols w:space="708"/>
@@ -4720,79 +6071,6 @@
 </file>
 
 <file path=word/footer2.xml><?xml version="1.0" encoding="utf-8"?>
-<w:ftr xmlns:wpc="http://schemas.microsoft.com/office/word/2010/wordprocessingCanvas" xmlns:cx="http://schemas.microsoft.com/office/drawing/2014/chartex" xmlns:cx1="http://schemas.microsoft.com/office/drawing/2015/9/8/chartex" xmlns:mc="http://schemas.openxmlformats.org/markup-compatibility/2006" xmlns:o="urn:schemas-microsoft-com:office:office" xmlns:r="http://schemas.openxmlformats.org/officeDocument/2006/relationships" xmlns:m="http://schemas.openxmlformats.org/officeDocument/2006/math" xmlns:v="urn:schemas-microsoft-com:vml" xmlns:wp14="http://schemas.microsoft.com/office/word/2010/wordprocessingDrawing" xmlns:wp="http://schemas.openxmlformats.org/drawingml/2006/wordprocessingDrawing" xmlns:w10="urn:schemas-microsoft-com:office:word" xmlns:w="http://schemas.openxmlformats.org/wordprocessingml/2006/main" xmlns:w14="http://schemas.microsoft.com/office/word/2010/wordml" xmlns:w15="http://schemas.microsoft.com/office/word/2012/wordml" xmlns:w16se="http://schemas.microsoft.com/office/word/2015/wordml/symex" xmlns:wpg="http://schemas.microsoft.com/office/word/2010/wordprocessingGroup" xmlns:wpi="http://schemas.microsoft.com/office/word/2010/wordprocessingInk" xmlns:wne="http://schemas.microsoft.com/office/word/2006/wordml" xmlns:wps="http://schemas.microsoft.com/office/word/2010/wordprocessingShape" mc:Ignorable="w14 w15 w16se wp14">
-  <w:sdt>
-    <w:sdtPr>
-      <w:id w:val="-1233395244"/>
-      <w:docPartObj>
-        <w:docPartGallery w:val="Page Numbers (Bottom of Page)"/>
-        <w:docPartUnique/>
-      </w:docPartObj>
-    </w:sdtPr>
-    <w:sdtEndPr>
-      <w:rPr>
-        <w:noProof/>
-      </w:rPr>
-    </w:sdtEndPr>
-    <w:sdtContent>
-      <w:p>
-        <w:pPr>
-          <w:pStyle w:val="Footer"/>
-          <w:jc w:val="right"/>
-        </w:pPr>
-        <w:r>
-          <w:fldChar w:fldCharType="begin"/>
-        </w:r>
-        <w:r>
-          <w:instrText xml:space="preserve"> PAGE   \* MERGEFORMAT </w:instrText>
-        </w:r>
-        <w:r>
-          <w:fldChar w:fldCharType="separate"/>
-        </w:r>
-        <w:r>
-          <w:rPr>
-            <w:noProof/>
-          </w:rPr>
-          <w:t>1</w:t>
-        </w:r>
-        <w:r>
-          <w:rPr>
-            <w:noProof/>
-          </w:rPr>
-          <w:fldChar w:fldCharType="end"/>
-        </w:r>
-      </w:p>
-    </w:sdtContent>
-  </w:sdt>
-  <w:p>
-    <w:pPr>
-      <w:pStyle w:val="Footer"/>
-    </w:pPr>
-  </w:p>
-</w:ftr>
-</file>
-
-<file path=word/footer3.xml><?xml version="1.0" encoding="utf-8"?>
-<w:ftr xmlns:wpc="http://schemas.microsoft.com/office/word/2010/wordprocessingCanvas" xmlns:cx="http://schemas.microsoft.com/office/drawing/2014/chartex" xmlns:cx1="http://schemas.microsoft.com/office/drawing/2015/9/8/chartex" xmlns:mc="http://schemas.openxmlformats.org/markup-compatibility/2006" xmlns:o="urn:schemas-microsoft-com:office:office" xmlns:r="http://schemas.openxmlformats.org/officeDocument/2006/relationships" xmlns:m="http://schemas.openxmlformats.org/officeDocument/2006/math" xmlns:v="urn:schemas-microsoft-com:vml" xmlns:wp14="http://schemas.microsoft.com/office/word/2010/wordprocessingDrawing" xmlns:wp="http://schemas.openxmlformats.org/drawingml/2006/wordprocessingDrawing" xmlns:w10="urn:schemas-microsoft-com:office:word" xmlns:w="http://schemas.openxmlformats.org/wordprocessingml/2006/main" xmlns:w14="http://schemas.microsoft.com/office/word/2010/wordml" xmlns:w15="http://schemas.microsoft.com/office/word/2012/wordml" xmlns:w16se="http://schemas.microsoft.com/office/word/2015/wordml/symex" xmlns:wpg="http://schemas.microsoft.com/office/word/2010/wordprocessingGroup" xmlns:wpi="http://schemas.microsoft.com/office/word/2010/wordprocessingInk" xmlns:wne="http://schemas.microsoft.com/office/word/2006/wordml" xmlns:wps="http://schemas.microsoft.com/office/word/2010/wordprocessingShape" mc:Ignorable="w14 w15 w16se wp14">
-  <w:p>
-    <w:pPr>
-      <w:pStyle w:val="Footer"/>
-    </w:pPr>
-  </w:p>
-</w:ftr>
-</file>
-
-<file path=word/footer4.xml><?xml version="1.0" encoding="utf-8"?>
-<w:ftr xmlns:wpc="http://schemas.microsoft.com/office/word/2010/wordprocessingCanvas" xmlns:cx="http://schemas.microsoft.com/office/drawing/2014/chartex" xmlns:cx1="http://schemas.microsoft.com/office/drawing/2015/9/8/chartex" xmlns:mc="http://schemas.openxmlformats.org/markup-compatibility/2006" xmlns:o="urn:schemas-microsoft-com:office:office" xmlns:r="http://schemas.openxmlformats.org/officeDocument/2006/relationships" xmlns:m="http://schemas.openxmlformats.org/officeDocument/2006/math" xmlns:v="urn:schemas-microsoft-com:vml" xmlns:wp14="http://schemas.microsoft.com/office/word/2010/wordprocessingDrawing" xmlns:wp="http://schemas.openxmlformats.org/drawingml/2006/wordprocessingDrawing" xmlns:w10="urn:schemas-microsoft-com:office:word" xmlns:w="http://schemas.openxmlformats.org/wordprocessingml/2006/main" xmlns:w14="http://schemas.microsoft.com/office/word/2010/wordml" xmlns:w15="http://schemas.microsoft.com/office/word/2012/wordml" xmlns:w16se="http://schemas.microsoft.com/office/word/2015/wordml/symex" xmlns:wpg="http://schemas.microsoft.com/office/word/2010/wordprocessingGroup" xmlns:wpi="http://schemas.microsoft.com/office/word/2010/wordprocessingInk" xmlns:wne="http://schemas.microsoft.com/office/word/2006/wordml" xmlns:wps="http://schemas.microsoft.com/office/word/2010/wordprocessingShape" mc:Ignorable="w14 w15 w16se wp14">
-  <w:p>
-    <w:pPr>
-      <w:pStyle w:val="Footer"/>
-    </w:pPr>
-  </w:p>
-</w:ftr>
-</file>
-
-<file path=word/footer5.xml><?xml version="1.0" encoding="utf-8"?>
 <w:ftr xmlns:wpc="http://schemas.microsoft.com/office/word/2010/wordprocessingCanvas" xmlns:cx="http://schemas.microsoft.com/office/drawing/2014/chartex" xmlns:cx1="http://schemas.microsoft.com/office/drawing/2015/9/8/chartex" xmlns:mc="http://schemas.openxmlformats.org/markup-compatibility/2006" xmlns:o="urn:schemas-microsoft-com:office:office" xmlns:r="http://schemas.openxmlformats.org/officeDocument/2006/relationships" xmlns:m="http://schemas.openxmlformats.org/officeDocument/2006/math" xmlns:v="urn:schemas-microsoft-com:vml" xmlns:wp14="http://schemas.microsoft.com/office/word/2010/wordprocessingDrawing" xmlns:wp="http://schemas.openxmlformats.org/drawingml/2006/wordprocessingDrawing" xmlns:w10="urn:schemas-microsoft-com:office:word" xmlns:w="http://schemas.openxmlformats.org/wordprocessingml/2006/main" xmlns:w14="http://schemas.microsoft.com/office/word/2010/wordml" xmlns:w15="http://schemas.microsoft.com/office/word/2012/wordml" xmlns:w16se="http://schemas.microsoft.com/office/word/2015/wordml/symex" xmlns:wpg="http://schemas.microsoft.com/office/word/2010/wordprocessingGroup" xmlns:wpi="http://schemas.microsoft.com/office/word/2010/wordprocessingInk" xmlns:wne="http://schemas.microsoft.com/office/word/2006/wordml" xmlns:wps="http://schemas.microsoft.com/office/word/2010/wordprocessingShape" mc:Ignorable="w14 w15 w16se wp14">
   <w:p>
     <w:pPr>
@@ -5028,7 +6306,7 @@
 </w:ftr>
 </file>
 
-<file path=word/footer6.xml><?xml version="1.0" encoding="utf-8"?>
+<file path=word/footer3.xml><?xml version="1.0" encoding="utf-8"?>
 <w:ftr xmlns:wpc="http://schemas.microsoft.com/office/word/2010/wordprocessingCanvas" xmlns:cx="http://schemas.microsoft.com/office/drawing/2014/chartex" xmlns:cx1="http://schemas.microsoft.com/office/drawing/2015/9/8/chartex" xmlns:mc="http://schemas.openxmlformats.org/markup-compatibility/2006" xmlns:o="urn:schemas-microsoft-com:office:office" xmlns:r="http://schemas.openxmlformats.org/officeDocument/2006/relationships" xmlns:m="http://schemas.openxmlformats.org/officeDocument/2006/math" xmlns:v="urn:schemas-microsoft-com:vml" xmlns:wp14="http://schemas.microsoft.com/office/word/2010/wordprocessingDrawing" xmlns:wp="http://schemas.openxmlformats.org/drawingml/2006/wordprocessingDrawing" xmlns:w10="urn:schemas-microsoft-com:office:word" xmlns:w="http://schemas.openxmlformats.org/wordprocessingml/2006/main" xmlns:w14="http://schemas.microsoft.com/office/word/2010/wordml" xmlns:w15="http://schemas.microsoft.com/office/word/2012/wordml" xmlns:w16se="http://schemas.microsoft.com/office/word/2015/wordml/symex" xmlns:wpg="http://schemas.microsoft.com/office/word/2010/wordprocessingGroup" xmlns:wpi="http://schemas.microsoft.com/office/word/2010/wordprocessingInk" xmlns:wne="http://schemas.microsoft.com/office/word/2006/wordml" xmlns:wps="http://schemas.microsoft.com/office/word/2010/wordprocessingShape" mc:Ignorable="w14 w15 w16se wp14">
   <w:p>
     <w:pPr>
@@ -5057,6 +6335,162 @@
       </w:pPr>
       <w:r>
         <w:continuationSeparator/>
+      </w:r>
+    </w:p>
+  </w:footnote>
+  <w:footnote w:id="1">
+    <w:p>
+      <w:pPr>
+        <w:pStyle w:val="FootnoteText"/>
+        <w:rPr>
+          <w:lang w:val="de-DE"/>
+        </w:rPr>
+      </w:pPr>
+      <w:r>
+        <w:rPr>
+          <w:rStyle w:val="FootnoteReference"/>
+        </w:rPr>
+        <w:footnoteRef/>
+      </w:r>
+      <w:r>
+        <w:t xml:space="preserve"> </w:t>
+      </w:r>
+      <w:r>
+        <w:t>https://github.com/corona-warn-app/cwa-app-android/blob/main/docs/architecture-overview.md</w:t>
+      </w:r>
+    </w:p>
+  </w:footnote>
+  <w:footnote w:id="2">
+    <w:p>
+      <w:pPr>
+        <w:pStyle w:val="FootnoteText"/>
+        <w:rPr>
+          <w:lang w:val="de-DE"/>
+        </w:rPr>
+      </w:pPr>
+      <w:r>
+        <w:rPr>
+          <w:rStyle w:val="FootnoteReference"/>
+        </w:rPr>
+        <w:footnoteRef/>
+      </w:r>
+      <w:r>
+        <w:t xml:space="preserve"> </w:t>
+      </w:r>
+      <w:r>
+        <w:t>Morales-</w:t>
+      </w:r>
+      <w:proofErr w:type="spellStart"/>
+      <w:r>
+        <w:t>Chaparro</w:t>
+      </w:r>
+      <w:proofErr w:type="spellEnd"/>
+      <w:r>
+        <w:t>, 40</w:t>
+      </w:r>
+    </w:p>
+  </w:footnote>
+  <w:footnote w:id="3">
+    <w:p>
+      <w:pPr>
+        <w:pStyle w:val="FootnoteText"/>
+        <w:rPr>
+          <w:lang w:val="de-DE"/>
+        </w:rPr>
+      </w:pPr>
+      <w:r>
+        <w:rPr>
+          <w:rStyle w:val="FootnoteReference"/>
+        </w:rPr>
+        <w:footnoteRef/>
+      </w:r>
+      <w:r>
+        <w:t xml:space="preserve"> </w:t>
+      </w:r>
+      <w:proofErr w:type="spellStart"/>
+      <w:r>
+        <w:t>Oluwatosin</w:t>
+      </w:r>
+      <w:proofErr w:type="spellEnd"/>
+      <w:r>
+        <w:t>, 67</w:t>
+      </w:r>
+    </w:p>
+  </w:footnote>
+  <w:footnote w:id="4">
+    <w:p>
+      <w:pPr>
+        <w:pStyle w:val="FootnoteText"/>
+        <w:rPr>
+          <w:lang w:val="de-DE"/>
+        </w:rPr>
+      </w:pPr>
+      <w:r>
+        <w:rPr>
+          <w:rStyle w:val="FootnoteReference"/>
+        </w:rPr>
+        <w:footnoteRef/>
+      </w:r>
+      <w:r>
+        <w:t xml:space="preserve"> </w:t>
+      </w:r>
+      <w:proofErr w:type="spellStart"/>
+      <w:r>
+        <w:rPr>
+          <w:lang w:val="de-DE"/>
+        </w:rPr>
+        <w:t>Thönes</w:t>
+      </w:r>
+      <w:proofErr w:type="spellEnd"/>
+      <w:r>
+        <w:rPr>
+          <w:lang w:val="de-DE"/>
+        </w:rPr>
+        <w:t>, 116</w:t>
+      </w:r>
+    </w:p>
+  </w:footnote>
+  <w:footnote w:id="5">
+    <w:p>
+      <w:pPr>
+        <w:pStyle w:val="FootnoteText"/>
+        <w:rPr>
+          <w:lang w:val="de-DE"/>
+        </w:rPr>
+      </w:pPr>
+      <w:r>
+        <w:rPr>
+          <w:rStyle w:val="FootnoteReference"/>
+        </w:rPr>
+        <w:footnoteRef/>
+      </w:r>
+      <w:r>
+        <w:rPr>
+          <w:lang w:val="de-DE"/>
+        </w:rPr>
+        <w:t xml:space="preserve"> https://www.theserverside.com/answer/What-are-some-of-the-disadvantages-of-microservices</w:t>
+      </w:r>
+    </w:p>
+  </w:footnote>
+  <w:footnote w:id="6">
+    <w:p>
+      <w:pPr>
+        <w:pStyle w:val="FootnoteText"/>
+        <w:rPr>
+          <w:lang w:val="de-DE"/>
+        </w:rPr>
+      </w:pPr>
+      <w:r>
+        <w:rPr>
+          <w:rStyle w:val="FootnoteReference"/>
+        </w:rPr>
+        <w:footnoteRef/>
+      </w:r>
+      <w:r>
+        <w:rPr>
+          <w:lang w:val="de-DE"/>
+        </w:rPr>
+        <w:t xml:space="preserve"> https://www.ibm.com/cloud/learn/three-tier-architecture</w:t>
       </w:r>
     </w:p>
   </w:footnote>
@@ -5093,39 +6527,233 @@
 </w:hdr>
 </file>
 
-<file path=word/header4.xml><?xml version="1.0" encoding="utf-8"?>
-<w:hdr xmlns:wpc="http://schemas.microsoft.com/office/word/2010/wordprocessingCanvas" xmlns:cx="http://schemas.microsoft.com/office/drawing/2014/chartex" xmlns:cx1="http://schemas.microsoft.com/office/drawing/2015/9/8/chartex" xmlns:mc="http://schemas.openxmlformats.org/markup-compatibility/2006" xmlns:o="urn:schemas-microsoft-com:office:office" xmlns:r="http://schemas.openxmlformats.org/officeDocument/2006/relationships" xmlns:m="http://schemas.openxmlformats.org/officeDocument/2006/math" xmlns:v="urn:schemas-microsoft-com:vml" xmlns:wp14="http://schemas.microsoft.com/office/word/2010/wordprocessingDrawing" xmlns:wp="http://schemas.openxmlformats.org/drawingml/2006/wordprocessingDrawing" xmlns:w10="urn:schemas-microsoft-com:office:word" xmlns:w="http://schemas.openxmlformats.org/wordprocessingml/2006/main" xmlns:w14="http://schemas.microsoft.com/office/word/2010/wordml" xmlns:w15="http://schemas.microsoft.com/office/word/2012/wordml" xmlns:w16se="http://schemas.microsoft.com/office/word/2015/wordml/symex" xmlns:wpg="http://schemas.microsoft.com/office/word/2010/wordprocessingGroup" xmlns:wpi="http://schemas.microsoft.com/office/word/2010/wordprocessingInk" xmlns:wne="http://schemas.microsoft.com/office/word/2006/wordml" xmlns:wps="http://schemas.microsoft.com/office/word/2010/wordprocessingShape" mc:Ignorable="w14 w15 w16se wp14">
-  <w:p>
-    <w:pPr>
-      <w:pStyle w:val="Header"/>
-    </w:pPr>
-  </w:p>
-</w:hdr>
-</file>
-
-<file path=word/header5.xml><?xml version="1.0" encoding="utf-8"?>
-<w:hdr xmlns:wpc="http://schemas.microsoft.com/office/word/2010/wordprocessingCanvas" xmlns:cx="http://schemas.microsoft.com/office/drawing/2014/chartex" xmlns:cx1="http://schemas.microsoft.com/office/drawing/2015/9/8/chartex" xmlns:mc="http://schemas.openxmlformats.org/markup-compatibility/2006" xmlns:o="urn:schemas-microsoft-com:office:office" xmlns:r="http://schemas.openxmlformats.org/officeDocument/2006/relationships" xmlns:m="http://schemas.openxmlformats.org/officeDocument/2006/math" xmlns:v="urn:schemas-microsoft-com:vml" xmlns:wp14="http://schemas.microsoft.com/office/word/2010/wordprocessingDrawing" xmlns:wp="http://schemas.openxmlformats.org/drawingml/2006/wordprocessingDrawing" xmlns:w10="urn:schemas-microsoft-com:office:word" xmlns:w="http://schemas.openxmlformats.org/wordprocessingml/2006/main" xmlns:w14="http://schemas.microsoft.com/office/word/2010/wordml" xmlns:w15="http://schemas.microsoft.com/office/word/2012/wordml" xmlns:w16se="http://schemas.microsoft.com/office/word/2015/wordml/symex" xmlns:wpg="http://schemas.microsoft.com/office/word/2010/wordprocessingGroup" xmlns:wpi="http://schemas.microsoft.com/office/word/2010/wordprocessingInk" xmlns:wne="http://schemas.microsoft.com/office/word/2006/wordml" xmlns:wps="http://schemas.microsoft.com/office/word/2010/wordprocessingShape" mc:Ignorable="w14 w15 w16se wp14">
-  <w:p>
-    <w:pPr>
-      <w:pStyle w:val="Header"/>
-    </w:pPr>
-  </w:p>
-</w:hdr>
-</file>
-
-<file path=word/header6.xml><?xml version="1.0" encoding="utf-8"?>
-<w:hdr xmlns:wpc="http://schemas.microsoft.com/office/word/2010/wordprocessingCanvas" xmlns:cx="http://schemas.microsoft.com/office/drawing/2014/chartex" xmlns:cx1="http://schemas.microsoft.com/office/drawing/2015/9/8/chartex" xmlns:mc="http://schemas.openxmlformats.org/markup-compatibility/2006" xmlns:o="urn:schemas-microsoft-com:office:office" xmlns:r="http://schemas.openxmlformats.org/officeDocument/2006/relationships" xmlns:m="http://schemas.openxmlformats.org/officeDocument/2006/math" xmlns:v="urn:schemas-microsoft-com:vml" xmlns:wp14="http://schemas.microsoft.com/office/word/2010/wordprocessingDrawing" xmlns:wp="http://schemas.openxmlformats.org/drawingml/2006/wordprocessingDrawing" xmlns:w10="urn:schemas-microsoft-com:office:word" xmlns:w="http://schemas.openxmlformats.org/wordprocessingml/2006/main" xmlns:w14="http://schemas.microsoft.com/office/word/2010/wordml" xmlns:w15="http://schemas.microsoft.com/office/word/2012/wordml" xmlns:w16se="http://schemas.microsoft.com/office/word/2015/wordml/symex" xmlns:wpg="http://schemas.microsoft.com/office/word/2010/wordprocessingGroup" xmlns:wpi="http://schemas.microsoft.com/office/word/2010/wordprocessingInk" xmlns:wne="http://schemas.microsoft.com/office/word/2006/wordml" xmlns:wps="http://schemas.microsoft.com/office/word/2010/wordprocessingShape" mc:Ignorable="w14 w15 w16se wp14">
-  <w:p>
-    <w:pPr>
-      <w:pStyle w:val="Header"/>
-    </w:pPr>
-  </w:p>
-</w:hdr>
-</file>
-
 <file path=word/numbering.xml><?xml version="1.0" encoding="utf-8"?>
 <w:numbering xmlns:wpc="http://schemas.microsoft.com/office/word/2010/wordprocessingCanvas" xmlns:cx="http://schemas.microsoft.com/office/drawing/2014/chartex" xmlns:cx1="http://schemas.microsoft.com/office/drawing/2015/9/8/chartex" xmlns:mc="http://schemas.openxmlformats.org/markup-compatibility/2006" xmlns:o="urn:schemas-microsoft-com:office:office" xmlns:r="http://schemas.openxmlformats.org/officeDocument/2006/relationships" xmlns:m="http://schemas.openxmlformats.org/officeDocument/2006/math" xmlns:v="urn:schemas-microsoft-com:vml" xmlns:wp14="http://schemas.microsoft.com/office/word/2010/wordprocessingDrawing" xmlns:wp="http://schemas.openxmlformats.org/drawingml/2006/wordprocessingDrawing" xmlns:w10="urn:schemas-microsoft-com:office:word" xmlns:w="http://schemas.openxmlformats.org/wordprocessingml/2006/main" xmlns:w14="http://schemas.microsoft.com/office/word/2010/wordml" xmlns:w15="http://schemas.microsoft.com/office/word/2012/wordml" xmlns:w16se="http://schemas.microsoft.com/office/word/2015/wordml/symex" xmlns:wpg="http://schemas.microsoft.com/office/word/2010/wordprocessingGroup" xmlns:wpi="http://schemas.microsoft.com/office/word/2010/wordprocessingInk" xmlns:wne="http://schemas.microsoft.com/office/word/2006/wordml" xmlns:wps="http://schemas.microsoft.com/office/word/2010/wordprocessingShape" mc:Ignorable="w14 w15 w16se wp14">
   <w:abstractNum w:abstractNumId="0" w15:restartNumberingAfterBreak="0">
+    <w:nsid w:val="02D73265"/>
+    <w:multiLevelType w:val="hybridMultilevel"/>
+    <w:tmpl w:val="3D6EEDEE"/>
+    <w:lvl w:ilvl="0" w:tplc="47FC17D2">
+      <w:numFmt w:val="bullet"/>
+      <w:lvlText w:val="-"/>
+      <w:lvlJc w:val="left"/>
+      <w:pPr>
+        <w:ind w:left="720" w:hanging="360"/>
+      </w:pPr>
+      <w:rPr>
+        <w:rFonts w:ascii="Calibri" w:eastAsiaTheme="minorHAnsi" w:hAnsi="Calibri" w:cstheme="minorBidi" w:hint="default"/>
+      </w:rPr>
+    </w:lvl>
+    <w:lvl w:ilvl="1" w:tplc="04090003" w:tentative="1">
+      <w:start w:val="1"/>
+      <w:numFmt w:val="bullet"/>
+      <w:lvlText w:val="o"/>
+      <w:lvlJc w:val="left"/>
+      <w:pPr>
+        <w:ind w:left="1440" w:hanging="360"/>
+      </w:pPr>
+      <w:rPr>
+        <w:rFonts w:ascii="Courier New" w:hAnsi="Courier New" w:cs="Courier New" w:hint="default"/>
+      </w:rPr>
+    </w:lvl>
+    <w:lvl w:ilvl="2" w:tplc="04090005" w:tentative="1">
+      <w:start w:val="1"/>
+      <w:numFmt w:val="bullet"/>
+      <w:lvlText w:val=""/>
+      <w:lvlJc w:val="left"/>
+      <w:pPr>
+        <w:ind w:left="2160" w:hanging="360"/>
+      </w:pPr>
+      <w:rPr>
+        <w:rFonts w:ascii="Wingdings" w:hAnsi="Wingdings" w:hint="default"/>
+      </w:rPr>
+    </w:lvl>
+    <w:lvl w:ilvl="3" w:tplc="04090001" w:tentative="1">
+      <w:start w:val="1"/>
+      <w:numFmt w:val="bullet"/>
+      <w:lvlText w:val=""/>
+      <w:lvlJc w:val="left"/>
+      <w:pPr>
+        <w:ind w:left="2880" w:hanging="360"/>
+      </w:pPr>
+      <w:rPr>
+        <w:rFonts w:ascii="Symbol" w:hAnsi="Symbol" w:hint="default"/>
+      </w:rPr>
+    </w:lvl>
+    <w:lvl w:ilvl="4" w:tplc="04090003" w:tentative="1">
+      <w:start w:val="1"/>
+      <w:numFmt w:val="bullet"/>
+      <w:lvlText w:val="o"/>
+      <w:lvlJc w:val="left"/>
+      <w:pPr>
+        <w:ind w:left="3600" w:hanging="360"/>
+      </w:pPr>
+      <w:rPr>
+        <w:rFonts w:ascii="Courier New" w:hAnsi="Courier New" w:cs="Courier New" w:hint="default"/>
+      </w:rPr>
+    </w:lvl>
+    <w:lvl w:ilvl="5" w:tplc="04090005" w:tentative="1">
+      <w:start w:val="1"/>
+      <w:numFmt w:val="bullet"/>
+      <w:lvlText w:val=""/>
+      <w:lvlJc w:val="left"/>
+      <w:pPr>
+        <w:ind w:left="4320" w:hanging="360"/>
+      </w:pPr>
+      <w:rPr>
+        <w:rFonts w:ascii="Wingdings" w:hAnsi="Wingdings" w:hint="default"/>
+      </w:rPr>
+    </w:lvl>
+    <w:lvl w:ilvl="6" w:tplc="04090001" w:tentative="1">
+      <w:start w:val="1"/>
+      <w:numFmt w:val="bullet"/>
+      <w:lvlText w:val=""/>
+      <w:lvlJc w:val="left"/>
+      <w:pPr>
+        <w:ind w:left="5040" w:hanging="360"/>
+      </w:pPr>
+      <w:rPr>
+        <w:rFonts w:ascii="Symbol" w:hAnsi="Symbol" w:hint="default"/>
+      </w:rPr>
+    </w:lvl>
+    <w:lvl w:ilvl="7" w:tplc="04090003" w:tentative="1">
+      <w:start w:val="1"/>
+      <w:numFmt w:val="bullet"/>
+      <w:lvlText w:val="o"/>
+      <w:lvlJc w:val="left"/>
+      <w:pPr>
+        <w:ind w:left="5760" w:hanging="360"/>
+      </w:pPr>
+      <w:rPr>
+        <w:rFonts w:ascii="Courier New" w:hAnsi="Courier New" w:cs="Courier New" w:hint="default"/>
+      </w:rPr>
+    </w:lvl>
+    <w:lvl w:ilvl="8" w:tplc="04090005" w:tentative="1">
+      <w:start w:val="1"/>
+      <w:numFmt w:val="bullet"/>
+      <w:lvlText w:val=""/>
+      <w:lvlJc w:val="left"/>
+      <w:pPr>
+        <w:ind w:left="6480" w:hanging="360"/>
+      </w:pPr>
+      <w:rPr>
+        <w:rFonts w:ascii="Wingdings" w:hAnsi="Wingdings" w:hint="default"/>
+      </w:rPr>
+    </w:lvl>
+  </w:abstractNum>
+  <w:abstractNum w:abstractNumId="1" w15:restartNumberingAfterBreak="0">
+    <w:nsid w:val="04206C05"/>
+    <w:multiLevelType w:val="hybridMultilevel"/>
+    <w:tmpl w:val="B55610F8"/>
+    <w:lvl w:ilvl="0" w:tplc="264CABB4">
+      <w:numFmt w:val="bullet"/>
+      <w:lvlText w:val="-"/>
+      <w:lvlJc w:val="left"/>
+      <w:pPr>
+        <w:ind w:left="720" w:hanging="360"/>
+      </w:pPr>
+      <w:rPr>
+        <w:rFonts w:ascii="Calibri" w:eastAsiaTheme="minorHAnsi" w:hAnsi="Calibri" w:cs="Calibri" w:hint="default"/>
+      </w:rPr>
+    </w:lvl>
+    <w:lvl w:ilvl="1" w:tplc="04090003" w:tentative="1">
+      <w:start w:val="1"/>
+      <w:numFmt w:val="bullet"/>
+      <w:lvlText w:val="o"/>
+      <w:lvlJc w:val="left"/>
+      <w:pPr>
+        <w:ind w:left="1440" w:hanging="360"/>
+      </w:pPr>
+      <w:rPr>
+        <w:rFonts w:ascii="Courier New" w:hAnsi="Courier New" w:cs="Courier New" w:hint="default"/>
+      </w:rPr>
+    </w:lvl>
+    <w:lvl w:ilvl="2" w:tplc="04090005" w:tentative="1">
+      <w:start w:val="1"/>
+      <w:numFmt w:val="bullet"/>
+      <w:lvlText w:val=""/>
+      <w:lvlJc w:val="left"/>
+      <w:pPr>
+        <w:ind w:left="2160" w:hanging="360"/>
+      </w:pPr>
+      <w:rPr>
+        <w:rFonts w:ascii="Wingdings" w:hAnsi="Wingdings" w:hint="default"/>
+      </w:rPr>
+    </w:lvl>
+    <w:lvl w:ilvl="3" w:tplc="04090001" w:tentative="1">
+      <w:start w:val="1"/>
+      <w:numFmt w:val="bullet"/>
+      <w:lvlText w:val=""/>
+      <w:lvlJc w:val="left"/>
+      <w:pPr>
+        <w:ind w:left="2880" w:hanging="360"/>
+      </w:pPr>
+      <w:rPr>
+        <w:rFonts w:ascii="Symbol" w:hAnsi="Symbol" w:hint="default"/>
+      </w:rPr>
+    </w:lvl>
+    <w:lvl w:ilvl="4" w:tplc="04090003" w:tentative="1">
+      <w:start w:val="1"/>
+      <w:numFmt w:val="bullet"/>
+      <w:lvlText w:val="o"/>
+      <w:lvlJc w:val="left"/>
+      <w:pPr>
+        <w:ind w:left="3600" w:hanging="360"/>
+      </w:pPr>
+      <w:rPr>
+        <w:rFonts w:ascii="Courier New" w:hAnsi="Courier New" w:cs="Courier New" w:hint="default"/>
+      </w:rPr>
+    </w:lvl>
+    <w:lvl w:ilvl="5" w:tplc="04090005" w:tentative="1">
+      <w:start w:val="1"/>
+      <w:numFmt w:val="bullet"/>
+      <w:lvlText w:val=""/>
+      <w:lvlJc w:val="left"/>
+      <w:pPr>
+        <w:ind w:left="4320" w:hanging="360"/>
+      </w:pPr>
+      <w:rPr>
+        <w:rFonts w:ascii="Wingdings" w:hAnsi="Wingdings" w:hint="default"/>
+      </w:rPr>
+    </w:lvl>
+    <w:lvl w:ilvl="6" w:tplc="04090001" w:tentative="1">
+      <w:start w:val="1"/>
+      <w:numFmt w:val="bullet"/>
+      <w:lvlText w:val=""/>
+      <w:lvlJc w:val="left"/>
+      <w:pPr>
+        <w:ind w:left="5040" w:hanging="360"/>
+      </w:pPr>
+      <w:rPr>
+        <w:rFonts w:ascii="Symbol" w:hAnsi="Symbol" w:hint="default"/>
+      </w:rPr>
+    </w:lvl>
+    <w:lvl w:ilvl="7" w:tplc="04090003" w:tentative="1">
+      <w:start w:val="1"/>
+      <w:numFmt w:val="bullet"/>
+      <w:lvlText w:val="o"/>
+      <w:lvlJc w:val="left"/>
+      <w:pPr>
+        <w:ind w:left="5760" w:hanging="360"/>
+      </w:pPr>
+      <w:rPr>
+        <w:rFonts w:ascii="Courier New" w:hAnsi="Courier New" w:cs="Courier New" w:hint="default"/>
+      </w:rPr>
+    </w:lvl>
+    <w:lvl w:ilvl="8" w:tplc="04090005" w:tentative="1">
+      <w:start w:val="1"/>
+      <w:numFmt w:val="bullet"/>
+      <w:lvlText w:val=""/>
+      <w:lvlJc w:val="left"/>
+      <w:pPr>
+        <w:ind w:left="6480" w:hanging="360"/>
+      </w:pPr>
+      <w:rPr>
+        <w:rFonts w:ascii="Wingdings" w:hAnsi="Wingdings" w:hint="default"/>
+      </w:rPr>
+    </w:lvl>
+  </w:abstractNum>
+  <w:abstractNum w:abstractNumId="2" w15:restartNumberingAfterBreak="0">
     <w:nsid w:val="05CA4430"/>
     <w:multiLevelType w:val="hybridMultilevel"/>
     <w:tmpl w:val="B8D2CF88"/>
@@ -5238,7 +6866,96 @@
       </w:rPr>
     </w:lvl>
   </w:abstractNum>
-  <w:abstractNum w:abstractNumId="1" w15:restartNumberingAfterBreak="0">
+  <w:abstractNum w:abstractNumId="3" w15:restartNumberingAfterBreak="0">
+    <w:nsid w:val="07822C1D"/>
+    <w:multiLevelType w:val="hybridMultilevel"/>
+    <w:tmpl w:val="94EA8156"/>
+    <w:lvl w:ilvl="0" w:tplc="0409000F">
+      <w:start w:val="1"/>
+      <w:numFmt w:val="decimal"/>
+      <w:lvlText w:val="%1."/>
+      <w:lvlJc w:val="left"/>
+      <w:pPr>
+        <w:ind w:left="720" w:hanging="360"/>
+      </w:pPr>
+      <w:rPr>
+        <w:rFonts w:hint="default"/>
+      </w:rPr>
+    </w:lvl>
+    <w:lvl w:ilvl="1" w:tplc="04090019" w:tentative="1">
+      <w:start w:val="1"/>
+      <w:numFmt w:val="lowerLetter"/>
+      <w:lvlText w:val="%2."/>
+      <w:lvlJc w:val="left"/>
+      <w:pPr>
+        <w:ind w:left="1440" w:hanging="360"/>
+      </w:pPr>
+    </w:lvl>
+    <w:lvl w:ilvl="2" w:tplc="0409001B" w:tentative="1">
+      <w:start w:val="1"/>
+      <w:numFmt w:val="lowerRoman"/>
+      <w:lvlText w:val="%3."/>
+      <w:lvlJc w:val="right"/>
+      <w:pPr>
+        <w:ind w:left="2160" w:hanging="180"/>
+      </w:pPr>
+    </w:lvl>
+    <w:lvl w:ilvl="3" w:tplc="0409000F" w:tentative="1">
+      <w:start w:val="1"/>
+      <w:numFmt w:val="decimal"/>
+      <w:lvlText w:val="%4."/>
+      <w:lvlJc w:val="left"/>
+      <w:pPr>
+        <w:ind w:left="2880" w:hanging="360"/>
+      </w:pPr>
+    </w:lvl>
+    <w:lvl w:ilvl="4" w:tplc="04090019" w:tentative="1">
+      <w:start w:val="1"/>
+      <w:numFmt w:val="lowerLetter"/>
+      <w:lvlText w:val="%5."/>
+      <w:lvlJc w:val="left"/>
+      <w:pPr>
+        <w:ind w:left="3600" w:hanging="360"/>
+      </w:pPr>
+    </w:lvl>
+    <w:lvl w:ilvl="5" w:tplc="0409001B" w:tentative="1">
+      <w:start w:val="1"/>
+      <w:numFmt w:val="lowerRoman"/>
+      <w:lvlText w:val="%6."/>
+      <w:lvlJc w:val="right"/>
+      <w:pPr>
+        <w:ind w:left="4320" w:hanging="180"/>
+      </w:pPr>
+    </w:lvl>
+    <w:lvl w:ilvl="6" w:tplc="0409000F" w:tentative="1">
+      <w:start w:val="1"/>
+      <w:numFmt w:val="decimal"/>
+      <w:lvlText w:val="%7."/>
+      <w:lvlJc w:val="left"/>
+      <w:pPr>
+        <w:ind w:left="5040" w:hanging="360"/>
+      </w:pPr>
+    </w:lvl>
+    <w:lvl w:ilvl="7" w:tplc="04090019" w:tentative="1">
+      <w:start w:val="1"/>
+      <w:numFmt w:val="lowerLetter"/>
+      <w:lvlText w:val="%8."/>
+      <w:lvlJc w:val="left"/>
+      <w:pPr>
+        <w:ind w:left="5760" w:hanging="360"/>
+      </w:pPr>
+    </w:lvl>
+    <w:lvl w:ilvl="8" w:tplc="0409001B" w:tentative="1">
+      <w:start w:val="1"/>
+      <w:numFmt w:val="lowerRoman"/>
+      <w:lvlText w:val="%9."/>
+      <w:lvlJc w:val="right"/>
+      <w:pPr>
+        <w:ind w:left="6480" w:hanging="180"/>
+      </w:pPr>
+    </w:lvl>
+  </w:abstractNum>
+  <w:abstractNum w:abstractNumId="4" w15:restartNumberingAfterBreak="0">
     <w:nsid w:val="13846EB1"/>
     <w:multiLevelType w:val="hybridMultilevel"/>
     <w:tmpl w:val="8C1E0144"/>
@@ -5351,7 +7068,7 @@
       </w:rPr>
     </w:lvl>
   </w:abstractNum>
-  <w:abstractNum w:abstractNumId="2" w15:restartNumberingAfterBreak="0">
+  <w:abstractNum w:abstractNumId="5" w15:restartNumberingAfterBreak="0">
     <w:nsid w:val="1ABA106B"/>
     <w:multiLevelType w:val="hybridMultilevel"/>
     <w:tmpl w:val="DD221C92"/>
@@ -5463,7 +7180,7 @@
       </w:rPr>
     </w:lvl>
   </w:abstractNum>
-  <w:abstractNum w:abstractNumId="3" w15:restartNumberingAfterBreak="0">
+  <w:abstractNum w:abstractNumId="6" w15:restartNumberingAfterBreak="0">
     <w:nsid w:val="3C7758DD"/>
     <w:multiLevelType w:val="hybridMultilevel"/>
     <w:tmpl w:val="B750F032"/>
@@ -5576,7 +7293,7 @@
       </w:rPr>
     </w:lvl>
   </w:abstractNum>
-  <w:abstractNum w:abstractNumId="4" w15:restartNumberingAfterBreak="0">
+  <w:abstractNum w:abstractNumId="7" w15:restartNumberingAfterBreak="0">
     <w:nsid w:val="3E46448B"/>
     <w:multiLevelType w:val="hybridMultilevel"/>
     <w:tmpl w:val="555AB1E6"/>
@@ -5689,7 +7406,7 @@
       </w:rPr>
     </w:lvl>
   </w:abstractNum>
-  <w:abstractNum w:abstractNumId="5" w15:restartNumberingAfterBreak="0">
+  <w:abstractNum w:abstractNumId="8" w15:restartNumberingAfterBreak="0">
     <w:nsid w:val="4453594F"/>
     <w:multiLevelType w:val="hybridMultilevel"/>
     <w:tmpl w:val="5D0C2162"/>
@@ -5778,7 +7495,119 @@
       </w:pPr>
     </w:lvl>
   </w:abstractNum>
-  <w:abstractNum w:abstractNumId="6" w15:restartNumberingAfterBreak="0">
+  <w:abstractNum w:abstractNumId="9" w15:restartNumberingAfterBreak="0">
+    <w:nsid w:val="4EE73E7A"/>
+    <w:multiLevelType w:val="hybridMultilevel"/>
+    <w:tmpl w:val="BDFCF276"/>
+    <w:lvl w:ilvl="0" w:tplc="CCC6857E">
+      <w:numFmt w:val="bullet"/>
+      <w:lvlText w:val="-"/>
+      <w:lvlJc w:val="left"/>
+      <w:pPr>
+        <w:ind w:left="720" w:hanging="360"/>
+      </w:pPr>
+      <w:rPr>
+        <w:rFonts w:ascii="Calibri" w:eastAsiaTheme="minorHAnsi" w:hAnsi="Calibri" w:cstheme="minorBidi" w:hint="default"/>
+      </w:rPr>
+    </w:lvl>
+    <w:lvl w:ilvl="1" w:tplc="04090003" w:tentative="1">
+      <w:start w:val="1"/>
+      <w:numFmt w:val="bullet"/>
+      <w:lvlText w:val="o"/>
+      <w:lvlJc w:val="left"/>
+      <w:pPr>
+        <w:ind w:left="1440" w:hanging="360"/>
+      </w:pPr>
+      <w:rPr>
+        <w:rFonts w:ascii="Courier New" w:hAnsi="Courier New" w:cs="Courier New" w:hint="default"/>
+      </w:rPr>
+    </w:lvl>
+    <w:lvl w:ilvl="2" w:tplc="04090005" w:tentative="1">
+      <w:start w:val="1"/>
+      <w:numFmt w:val="bullet"/>
+      <w:lvlText w:val=""/>
+      <w:lvlJc w:val="left"/>
+      <w:pPr>
+        <w:ind w:left="2160" w:hanging="360"/>
+      </w:pPr>
+      <w:rPr>
+        <w:rFonts w:ascii="Wingdings" w:hAnsi="Wingdings" w:hint="default"/>
+      </w:rPr>
+    </w:lvl>
+    <w:lvl w:ilvl="3" w:tplc="04090001" w:tentative="1">
+      <w:start w:val="1"/>
+      <w:numFmt w:val="bullet"/>
+      <w:lvlText w:val=""/>
+      <w:lvlJc w:val="left"/>
+      <w:pPr>
+        <w:ind w:left="2880" w:hanging="360"/>
+      </w:pPr>
+      <w:rPr>
+        <w:rFonts w:ascii="Symbol" w:hAnsi="Symbol" w:hint="default"/>
+      </w:rPr>
+    </w:lvl>
+    <w:lvl w:ilvl="4" w:tplc="04090003" w:tentative="1">
+      <w:start w:val="1"/>
+      <w:numFmt w:val="bullet"/>
+      <w:lvlText w:val="o"/>
+      <w:lvlJc w:val="left"/>
+      <w:pPr>
+        <w:ind w:left="3600" w:hanging="360"/>
+      </w:pPr>
+      <w:rPr>
+        <w:rFonts w:ascii="Courier New" w:hAnsi="Courier New" w:cs="Courier New" w:hint="default"/>
+      </w:rPr>
+    </w:lvl>
+    <w:lvl w:ilvl="5" w:tplc="04090005" w:tentative="1">
+      <w:start w:val="1"/>
+      <w:numFmt w:val="bullet"/>
+      <w:lvlText w:val=""/>
+      <w:lvlJc w:val="left"/>
+      <w:pPr>
+        <w:ind w:left="4320" w:hanging="360"/>
+      </w:pPr>
+      <w:rPr>
+        <w:rFonts w:ascii="Wingdings" w:hAnsi="Wingdings" w:hint="default"/>
+      </w:rPr>
+    </w:lvl>
+    <w:lvl w:ilvl="6" w:tplc="04090001" w:tentative="1">
+      <w:start w:val="1"/>
+      <w:numFmt w:val="bullet"/>
+      <w:lvlText w:val=""/>
+      <w:lvlJc w:val="left"/>
+      <w:pPr>
+        <w:ind w:left="5040" w:hanging="360"/>
+      </w:pPr>
+      <w:rPr>
+        <w:rFonts w:ascii="Symbol" w:hAnsi="Symbol" w:hint="default"/>
+      </w:rPr>
+    </w:lvl>
+    <w:lvl w:ilvl="7" w:tplc="04090003" w:tentative="1">
+      <w:start w:val="1"/>
+      <w:numFmt w:val="bullet"/>
+      <w:lvlText w:val="o"/>
+      <w:lvlJc w:val="left"/>
+      <w:pPr>
+        <w:ind w:left="5760" w:hanging="360"/>
+      </w:pPr>
+      <w:rPr>
+        <w:rFonts w:ascii="Courier New" w:hAnsi="Courier New" w:cs="Courier New" w:hint="default"/>
+      </w:rPr>
+    </w:lvl>
+    <w:lvl w:ilvl="8" w:tplc="04090005" w:tentative="1">
+      <w:start w:val="1"/>
+      <w:numFmt w:val="bullet"/>
+      <w:lvlText w:val=""/>
+      <w:lvlJc w:val="left"/>
+      <w:pPr>
+        <w:ind w:left="6480" w:hanging="360"/>
+      </w:pPr>
+      <w:rPr>
+        <w:rFonts w:ascii="Wingdings" w:hAnsi="Wingdings" w:hint="default"/>
+      </w:rPr>
+    </w:lvl>
+  </w:abstractNum>
+  <w:abstractNum w:abstractNumId="10" w15:restartNumberingAfterBreak="0">
     <w:nsid w:val="580D3AAF"/>
     <w:multiLevelType w:val="hybridMultilevel"/>
     <w:tmpl w:val="DEC259B4"/>
@@ -5890,7 +7719,119 @@
       </w:rPr>
     </w:lvl>
   </w:abstractNum>
-  <w:abstractNum w:abstractNumId="7" w15:restartNumberingAfterBreak="0">
+  <w:abstractNum w:abstractNumId="11" w15:restartNumberingAfterBreak="0">
+    <w:nsid w:val="5FCD0E9C"/>
+    <w:multiLevelType w:val="hybridMultilevel"/>
+    <w:tmpl w:val="B1660896"/>
+    <w:lvl w:ilvl="0" w:tplc="70FA850C">
+      <w:numFmt w:val="bullet"/>
+      <w:lvlText w:val="-"/>
+      <w:lvlJc w:val="left"/>
+      <w:pPr>
+        <w:ind w:left="720" w:hanging="360"/>
+      </w:pPr>
+      <w:rPr>
+        <w:rFonts w:ascii="Calibri" w:eastAsiaTheme="minorHAnsi" w:hAnsi="Calibri" w:cstheme="minorBidi" w:hint="default"/>
+      </w:rPr>
+    </w:lvl>
+    <w:lvl w:ilvl="1" w:tplc="04090003" w:tentative="1">
+      <w:start w:val="1"/>
+      <w:numFmt w:val="bullet"/>
+      <w:lvlText w:val="o"/>
+      <w:lvlJc w:val="left"/>
+      <w:pPr>
+        <w:ind w:left="1440" w:hanging="360"/>
+      </w:pPr>
+      <w:rPr>
+        <w:rFonts w:ascii="Courier New" w:hAnsi="Courier New" w:cs="Courier New" w:hint="default"/>
+      </w:rPr>
+    </w:lvl>
+    <w:lvl w:ilvl="2" w:tplc="04090005" w:tentative="1">
+      <w:start w:val="1"/>
+      <w:numFmt w:val="bullet"/>
+      <w:lvlText w:val=""/>
+      <w:lvlJc w:val="left"/>
+      <w:pPr>
+        <w:ind w:left="2160" w:hanging="360"/>
+      </w:pPr>
+      <w:rPr>
+        <w:rFonts w:ascii="Wingdings" w:hAnsi="Wingdings" w:hint="default"/>
+      </w:rPr>
+    </w:lvl>
+    <w:lvl w:ilvl="3" w:tplc="04090001" w:tentative="1">
+      <w:start w:val="1"/>
+      <w:numFmt w:val="bullet"/>
+      <w:lvlText w:val=""/>
+      <w:lvlJc w:val="left"/>
+      <w:pPr>
+        <w:ind w:left="2880" w:hanging="360"/>
+      </w:pPr>
+      <w:rPr>
+        <w:rFonts w:ascii="Symbol" w:hAnsi="Symbol" w:hint="default"/>
+      </w:rPr>
+    </w:lvl>
+    <w:lvl w:ilvl="4" w:tplc="04090003" w:tentative="1">
+      <w:start w:val="1"/>
+      <w:numFmt w:val="bullet"/>
+      <w:lvlText w:val="o"/>
+      <w:lvlJc w:val="left"/>
+      <w:pPr>
+        <w:ind w:left="3600" w:hanging="360"/>
+      </w:pPr>
+      <w:rPr>
+        <w:rFonts w:ascii="Courier New" w:hAnsi="Courier New" w:cs="Courier New" w:hint="default"/>
+      </w:rPr>
+    </w:lvl>
+    <w:lvl w:ilvl="5" w:tplc="04090005" w:tentative="1">
+      <w:start w:val="1"/>
+      <w:numFmt w:val="bullet"/>
+      <w:lvlText w:val=""/>
+      <w:lvlJc w:val="left"/>
+      <w:pPr>
+        <w:ind w:left="4320" w:hanging="360"/>
+      </w:pPr>
+      <w:rPr>
+        <w:rFonts w:ascii="Wingdings" w:hAnsi="Wingdings" w:hint="default"/>
+      </w:rPr>
+    </w:lvl>
+    <w:lvl w:ilvl="6" w:tplc="04090001" w:tentative="1">
+      <w:start w:val="1"/>
+      <w:numFmt w:val="bullet"/>
+      <w:lvlText w:val=""/>
+      <w:lvlJc w:val="left"/>
+      <w:pPr>
+        <w:ind w:left="5040" w:hanging="360"/>
+      </w:pPr>
+      <w:rPr>
+        <w:rFonts w:ascii="Symbol" w:hAnsi="Symbol" w:hint="default"/>
+      </w:rPr>
+    </w:lvl>
+    <w:lvl w:ilvl="7" w:tplc="04090003" w:tentative="1">
+      <w:start w:val="1"/>
+      <w:numFmt w:val="bullet"/>
+      <w:lvlText w:val="o"/>
+      <w:lvlJc w:val="left"/>
+      <w:pPr>
+        <w:ind w:left="5760" w:hanging="360"/>
+      </w:pPr>
+      <w:rPr>
+        <w:rFonts w:ascii="Courier New" w:hAnsi="Courier New" w:cs="Courier New" w:hint="default"/>
+      </w:rPr>
+    </w:lvl>
+    <w:lvl w:ilvl="8" w:tplc="04090005" w:tentative="1">
+      <w:start w:val="1"/>
+      <w:numFmt w:val="bullet"/>
+      <w:lvlText w:val=""/>
+      <w:lvlJc w:val="left"/>
+      <w:pPr>
+        <w:ind w:left="6480" w:hanging="360"/>
+      </w:pPr>
+      <w:rPr>
+        <w:rFonts w:ascii="Wingdings" w:hAnsi="Wingdings" w:hint="default"/>
+      </w:rPr>
+    </w:lvl>
+  </w:abstractNum>
+  <w:abstractNum w:abstractNumId="12" w15:restartNumberingAfterBreak="0">
     <w:nsid w:val="66F47E15"/>
     <w:multiLevelType w:val="hybridMultilevel"/>
     <w:tmpl w:val="150EF7E8"/>
@@ -6003,7 +7944,7 @@
       </w:rPr>
     </w:lvl>
   </w:abstractNum>
-  <w:abstractNum w:abstractNumId="8" w15:restartNumberingAfterBreak="0">
+  <w:abstractNum w:abstractNumId="13" w15:restartNumberingAfterBreak="0">
     <w:nsid w:val="7B1400E9"/>
     <w:multiLevelType w:val="hybridMultilevel"/>
     <w:tmpl w:val="AB3457E4"/>
@@ -6116,7 +8057,7 @@
       </w:rPr>
     </w:lvl>
   </w:abstractNum>
-  <w:abstractNum w:abstractNumId="9" w15:restartNumberingAfterBreak="0">
+  <w:abstractNum w:abstractNumId="14" w15:restartNumberingAfterBreak="0">
     <w:nsid w:val="7B1D55B0"/>
     <w:multiLevelType w:val="hybridMultilevel"/>
     <w:tmpl w:val="1F56AE36"/>
@@ -6229,7 +8170,7 @@
       </w:rPr>
     </w:lvl>
   </w:abstractNum>
-  <w:abstractNum w:abstractNumId="10" w15:restartNumberingAfterBreak="0">
+  <w:abstractNum w:abstractNumId="15" w15:restartNumberingAfterBreak="0">
     <w:nsid w:val="7C02361B"/>
     <w:multiLevelType w:val="hybridMultilevel"/>
     <w:tmpl w:val="0DC0FACE"/>
@@ -6319,40 +8260,55 @@
     </w:lvl>
   </w:abstractNum>
   <w:num w:numId="1">
+    <w:abstractNumId w:val="4"/>
+  </w:num>
+  <w:num w:numId="2">
+    <w:abstractNumId w:val="4"/>
+  </w:num>
+  <w:num w:numId="3">
+    <w:abstractNumId w:val="14"/>
+  </w:num>
+  <w:num w:numId="4">
+    <w:abstractNumId w:val="15"/>
+  </w:num>
+  <w:num w:numId="5">
+    <w:abstractNumId w:val="13"/>
+  </w:num>
+  <w:num w:numId="6">
+    <w:abstractNumId w:val="10"/>
+  </w:num>
+  <w:num w:numId="7">
+    <w:abstractNumId w:val="12"/>
+  </w:num>
+  <w:num w:numId="8">
+    <w:abstractNumId w:val="2"/>
+  </w:num>
+  <w:num w:numId="9">
+    <w:abstractNumId w:val="8"/>
+  </w:num>
+  <w:num w:numId="10">
+    <w:abstractNumId w:val="5"/>
+  </w:num>
+  <w:num w:numId="11">
+    <w:abstractNumId w:val="6"/>
+  </w:num>
+  <w:num w:numId="12">
+    <w:abstractNumId w:val="7"/>
+  </w:num>
+  <w:num w:numId="13">
+    <w:abstractNumId w:val="9"/>
+  </w:num>
+  <w:num w:numId="14">
+    <w:abstractNumId w:val="0"/>
+  </w:num>
+  <w:num w:numId="15">
+    <w:abstractNumId w:val="11"/>
+  </w:num>
+  <w:num w:numId="16">
     <w:abstractNumId w:val="1"/>
   </w:num>
-  <w:num w:numId="2">
-    <w:abstractNumId w:val="1"/>
-  </w:num>
-  <w:num w:numId="3">
-    <w:abstractNumId w:val="9"/>
-  </w:num>
-  <w:num w:numId="4">
-    <w:abstractNumId w:val="10"/>
-  </w:num>
-  <w:num w:numId="5">
-    <w:abstractNumId w:val="8"/>
-  </w:num>
-  <w:num w:numId="6">
-    <w:abstractNumId w:val="6"/>
-  </w:num>
-  <w:num w:numId="7">
-    <w:abstractNumId w:val="7"/>
-  </w:num>
-  <w:num w:numId="8">
-    <w:abstractNumId w:val="0"/>
-  </w:num>
-  <w:num w:numId="9">
-    <w:abstractNumId w:val="5"/>
-  </w:num>
-  <w:num w:numId="10">
-    <w:abstractNumId w:val="2"/>
-  </w:num>
-  <w:num w:numId="11">
+  <w:num w:numId="17">
     <w:abstractNumId w:val="3"/>
-  </w:num>
-  <w:num w:numId="12">
-    <w:abstractNumId w:val="4"/>
   </w:num>
 </w:numbering>
 </file>
@@ -7571,6 +9527,45 @@
       <w:u w:val="single"/>
     </w:rPr>
   </w:style>
+  <w:style w:type="paragraph" w:styleId="FootnoteText">
+    <w:name w:val="footnote text"/>
+    <w:basedOn w:val="Normal"/>
+    <w:link w:val="FootnoteTextChar"/>
+    <w:uiPriority w:val="99"/>
+    <w:semiHidden/>
+    <w:unhideWhenUsed/>
+    <w:rsid w:val="00ED17DA"/>
+    <w:pPr>
+      <w:spacing w:after="0" w:line="240" w:lineRule="auto"/>
+    </w:pPr>
+    <w:rPr>
+      <w:sz w:val="20"/>
+      <w:szCs w:val="20"/>
+    </w:rPr>
+  </w:style>
+  <w:style w:type="character" w:customStyle="1" w:styleId="FootnoteTextChar">
+    <w:name w:val="Footnote Text Char"/>
+    <w:basedOn w:val="DefaultParagraphFont"/>
+    <w:link w:val="FootnoteText"/>
+    <w:uiPriority w:val="99"/>
+    <w:semiHidden/>
+    <w:rsid w:val="00ED17DA"/>
+    <w:rPr>
+      <w:sz w:val="20"/>
+      <w:szCs w:val="20"/>
+    </w:rPr>
+  </w:style>
+  <w:style w:type="character" w:styleId="FootnoteReference">
+    <w:name w:val="footnote reference"/>
+    <w:basedOn w:val="DefaultParagraphFont"/>
+    <w:uiPriority w:val="99"/>
+    <w:semiHidden/>
+    <w:unhideWhenUsed/>
+    <w:rsid w:val="00ED17DA"/>
+    <w:rPr>
+      <w:vertAlign w:val="superscript"/>
+    </w:rPr>
+  </w:style>
 </w:styles>
 </file>
 
@@ -7874,7 +9869,7 @@
 </file>
 
 <file path=customXml/itemProps1.xml><?xml version="1.0" encoding="utf-8"?>
-<ds:datastoreItem xmlns:ds="http://schemas.openxmlformats.org/officeDocument/2006/customXml" ds:itemID="{85D60FCD-6530-40F9-ABE7-F1A0517ED931}">
+<ds:datastoreItem xmlns:ds="http://schemas.openxmlformats.org/officeDocument/2006/customXml" ds:itemID="{BD210D95-D8C8-4B99-9FD4-9CEA29726805}">
   <ds:schemaRefs>
     <ds:schemaRef ds:uri="http://schemas.openxmlformats.org/officeDocument/2006/bibliography"/>
   </ds:schemaRefs>

</xml_diff>

<commit_message>
proofread grossman first two chapters
</commit_message>
<xml_diff>
--- a/grossmann/architekturdocumentation.docx
+++ b/grossmann/architekturdocumentation.docx
@@ -945,20 +945,149 @@
         </w:rPr>
         <w:br w:type="page"/>
       </w:r>
-      <w:bookmarkStart w:id="2" w:name="_GoBack"/>
+    </w:p>
+    <w:p>
+      <w:pPr>
+        <w:pStyle w:val="Heading1"/>
+      </w:pPr>
+      <w:bookmarkStart w:id="2" w:name="_Toc71969206"/>
+      <w:r>
+        <w:lastRenderedPageBreak/>
+        <w:t>Introduction</w:t>
+      </w:r>
+      <w:bookmarkEnd w:id="0"/>
+      <w:bookmarkEnd w:id="1"/>
       <w:bookmarkEnd w:id="2"/>
     </w:p>
     <w:p>
       <w:pPr>
+        <w:jc w:val="both"/>
+      </w:pPr>
+      <w:r>
+        <w:t xml:space="preserve">This </w:t>
+      </w:r>
+      <w:r>
+        <w:t xml:space="preserve">assignment </w:t>
+      </w:r>
+      <w:r>
+        <w:t>is created for the Software Architecture class of the Pro</w:t>
+      </w:r>
+      <w:r>
+        <w:t>f</w:t>
+      </w:r>
+      <w:r>
+        <w:t>essional Software Engin</w:t>
+      </w:r>
+      <w:r>
+        <w:t>eering Masters Class of the Kno</w:t>
+      </w:r>
+      <w:r>
+        <w:t>w</w:t>
+      </w:r>
+      <w:r>
+        <w:t>l</w:t>
+      </w:r>
+      <w:r>
+        <w:t xml:space="preserve">edge Foundation Reutlingen. The goal of this </w:t>
+      </w:r>
+      <w:r>
+        <w:t>Assignment</w:t>
+      </w:r>
+      <w:r>
+        <w:t xml:space="preserve"> is to </w:t>
+      </w:r>
+      <w:r>
+        <w:t>conduct</w:t>
+      </w:r>
+      <w:r>
+        <w:t xml:space="preserve"> an analysis of the architecture of the Corona Warn</w:t>
+      </w:r>
+      <w:r>
+        <w:t xml:space="preserve"> </w:t>
+      </w:r>
+      <w:r>
+        <w:t>App (CWA), b</w:t>
+      </w:r>
+      <w:r>
+        <w:t xml:space="preserve">y analyzing </w:t>
+      </w:r>
+      <w:r>
+        <w:t>four</w:t>
+      </w:r>
+      <w:r>
+        <w:t xml:space="preserve"> different aspects of the CWA</w:t>
+      </w:r>
+      <w:r>
+        <w:t>.</w:t>
+      </w:r>
+    </w:p>
+    <w:p>
+      <w:pPr>
+        <w:spacing w:line="276" w:lineRule="auto"/>
+        <w:jc w:val="both"/>
+      </w:pPr>
+      <w:r>
+        <w:t>The r</w:t>
+      </w:r>
+      <w:r>
+        <w:t xml:space="preserve">eport </w:t>
+      </w:r>
+      <w:r>
+        <w:t>will</w:t>
+      </w:r>
+      <w:r>
+        <w:t xml:space="preserve"> proceed as follows. First, </w:t>
+      </w:r>
+      <w:r>
+        <w:t xml:space="preserve">the CWA is </w:t>
+      </w:r>
+      <w:r>
+        <w:t>analyzed</w:t>
+      </w:r>
+      <w:r>
+        <w:t xml:space="preserve"> based on the architectural pattern used</w:t>
+      </w:r>
+      <w:r>
+        <w:t xml:space="preserve">. Next the </w:t>
+      </w:r>
+      <w:r>
+        <w:t>layered architecture</w:t>
+      </w:r>
+      <w:r>
+        <w:t xml:space="preserve"> of the verification server is </w:t>
+      </w:r>
+      <w:r>
+        <w:t>analyzed</w:t>
+      </w:r>
+      <w:r>
+        <w:t xml:space="preserve"> and documented. Afterwards three distinct architectural decisions are </w:t>
+      </w:r>
+      <w:r>
+        <w:t>analyzed</w:t>
+      </w:r>
+      <w:r>
+        <w:t xml:space="preserve">. Ultimately the overall documentation is evaluated based on </w:t>
+      </w:r>
+      <w:r>
+        <w:t>industry documentation</w:t>
+      </w:r>
+      <w:r>
+        <w:t xml:space="preserve"> standards</w:t>
+      </w:r>
+      <w:r>
+        <w:t xml:space="preserve">. </w:t>
+      </w:r>
+    </w:p>
+    <w:p>
+      <w:pPr>
         <w:pStyle w:val="Heading1"/>
       </w:pPr>
-      <w:bookmarkStart w:id="3" w:name="_Toc71969206"/>
-      <w:r>
-        <w:lastRenderedPageBreak/>
-        <w:t>Introduction</w:t>
-      </w:r>
-      <w:bookmarkEnd w:id="0"/>
-      <w:bookmarkEnd w:id="1"/>
+      <w:bookmarkStart w:id="3" w:name="_Toc71969207"/>
+      <w:bookmarkStart w:id="4" w:name="_Toc50305381"/>
+      <w:bookmarkStart w:id="5" w:name="Maintext2"/>
+      <w:r>
+        <w:t>Architectural Pattern</w:t>
+      </w:r>
       <w:bookmarkEnd w:id="3"/>
     </w:p>
     <w:p>
@@ -966,641 +1095,530 @@
         <w:jc w:val="both"/>
       </w:pPr>
       <w:r>
-        <w:t xml:space="preserve">This </w:t>
-      </w:r>
-      <w:r>
-        <w:t xml:space="preserve">assignment </w:t>
-      </w:r>
-      <w:r>
-        <w:t>is created for the Software Architecture class of the Pro</w:t>
-      </w:r>
-      <w:r>
-        <w:t>f</w:t>
-      </w:r>
-      <w:r>
-        <w:t>essional Software Engin</w:t>
-      </w:r>
-      <w:r>
-        <w:t>eering Masters Class of the Kno</w:t>
-      </w:r>
-      <w:r>
-        <w:t>w</w:t>
-      </w:r>
-      <w:r>
-        <w:t>l</w:t>
-      </w:r>
-      <w:r>
-        <w:t xml:space="preserve">edge Foundation Reutlingen. The goal of this </w:t>
-      </w:r>
-      <w:r>
-        <w:t>Assignment</w:t>
-      </w:r>
-      <w:r>
-        <w:t xml:space="preserve"> is to </w:t>
-      </w:r>
-      <w:r>
-        <w:t>conduct</w:t>
-      </w:r>
-      <w:r>
-        <w:t xml:space="preserve"> an analysis of the architecture of the Corona Warn</w:t>
-      </w:r>
-      <w:r>
-        <w:t xml:space="preserve"> </w:t>
-      </w:r>
-      <w:r>
-        <w:t>App (CWA), b</w:t>
-      </w:r>
-      <w:r>
-        <w:t xml:space="preserve">y analyzing </w:t>
-      </w:r>
-      <w:r>
-        <w:t>four</w:t>
-      </w:r>
-      <w:r>
-        <w:t xml:space="preserve"> different aspects of the CWA</w:t>
-      </w:r>
-      <w:r>
-        <w:t>.</w:t>
+        <w:t>1) Model View Controller (MVC)</w:t>
       </w:r>
     </w:p>
     <w:p>
       <w:pPr>
-        <w:spacing w:line="276" w:lineRule="auto"/>
         <w:jc w:val="both"/>
       </w:pPr>
       <w:r>
-        <w:t>The r</w:t>
-      </w:r>
-      <w:r>
-        <w:t xml:space="preserve">eport </w:t>
-      </w:r>
-      <w:r>
-        <w:t>will</w:t>
-      </w:r>
-      <w:r>
-        <w:t xml:space="preserve"> proceed as follows. First, </w:t>
-      </w:r>
-      <w:r>
-        <w:t xml:space="preserve">the CWA is </w:t>
-      </w:r>
-      <w:r>
-        <w:t>analyzed</w:t>
-      </w:r>
-      <w:r>
-        <w:t xml:space="preserve"> based on the architectural pattern used</w:t>
-      </w:r>
-      <w:r>
-        <w:t xml:space="preserve">. Next the </w:t>
-      </w:r>
-      <w:r>
-        <w:t>layered architecture</w:t>
-      </w:r>
-      <w:r>
-        <w:t xml:space="preserve"> of the verification server is </w:t>
-      </w:r>
-      <w:r>
-        <w:t>analyzed</w:t>
-      </w:r>
-      <w:r>
-        <w:t xml:space="preserve"> and documented. Afterwards three distinct architectural decisions are </w:t>
-      </w:r>
-      <w:r>
-        <w:t>analyzed</w:t>
-      </w:r>
-      <w:r>
-        <w:t xml:space="preserve">. Ultimately the overall documentation is evaluated based on </w:t>
-      </w:r>
-      <w:r>
-        <w:t>industry documentation</w:t>
-      </w:r>
-      <w:r>
-        <w:t xml:space="preserve"> standards</w:t>
-      </w:r>
-      <w:r>
-        <w:t xml:space="preserve">. </w:t>
+        <w:t xml:space="preserve">For the UI architecture, the </w:t>
+      </w:r>
+      <w:r>
+        <w:rPr>
+          <w:b/>
+        </w:rPr>
+        <w:t>MVC</w:t>
+      </w:r>
+      <w:r>
+        <w:t xml:space="preserve"> pattern is applied.</w:t>
+      </w:r>
+      <w:r>
+        <w:t xml:space="preserve"> The pattern divides the application into three parts.</w:t>
+      </w:r>
+      <w:r>
+        <w:t xml:space="preserve"> </w:t>
+      </w:r>
+      <w:r>
+        <w:t xml:space="preserve">The model contains the information about the domain model, the View contains the presentation model and the Controller contains the behavioral elements. </w:t>
+      </w:r>
+      <w:r>
+        <w:t xml:space="preserve">There is no specific problem stated in the documentation, that </w:t>
+      </w:r>
+      <w:r>
+        <w:t xml:space="preserve"> </w:t>
+      </w:r>
+      <w:r>
+        <w:t>is supposed to be solved by the application of the MVC</w:t>
+      </w:r>
+      <w:r>
+        <w:t>.</w:t>
+      </w:r>
+      <w:r>
+        <w:rPr>
+          <w:rStyle w:val="FootnoteReference"/>
+        </w:rPr>
+        <w:footnoteReference w:id="1"/>
+      </w:r>
+      <w:r>
+        <w:t xml:space="preserve"> Most likely the explanation is omitted due to the prevailing importance of MVC and its subsequent implementation within most web services.</w:t>
+      </w:r>
+      <w:r>
+        <w:t xml:space="preserve"> Therefore the general advantages are described.</w:t>
       </w:r>
     </w:p>
     <w:p>
       <w:pPr>
+        <w:jc w:val="both"/>
+      </w:pPr>
+      <w:r>
+        <w:t xml:space="preserve">It is an industry standard which is used in most web application. </w:t>
+      </w:r>
+      <w:r>
+        <w:t>MVC increases the maintainability</w:t>
+      </w:r>
+      <w:r>
+        <w:t xml:space="preserve"> and</w:t>
+      </w:r>
+      <w:r>
+        <w:t xml:space="preserve"> scalability </w:t>
+      </w:r>
+      <w:r>
+        <w:t>whilst</w:t>
+      </w:r>
+      <w:r>
+        <w:t xml:space="preserve"> enabling customization by separating the application in three parts.</w:t>
+      </w:r>
+      <w:r>
+        <w:rPr>
+          <w:rStyle w:val="FootnoteReference"/>
+        </w:rPr>
+        <w:t xml:space="preserve"> </w:t>
+      </w:r>
+      <w:r>
+        <w:rPr>
+          <w:rStyle w:val="FootnoteReference"/>
+        </w:rPr>
+        <w:footnoteReference w:id="2"/>
+      </w:r>
+      <w:r>
+        <w:t xml:space="preserve"> All points are relevant to the CWA as it needs to be scalable to fit peek needs for </w:t>
+      </w:r>
+      <w:proofErr w:type="spellStart"/>
+      <w:r>
+        <w:t>covid</w:t>
+      </w:r>
+      <w:proofErr w:type="spellEnd"/>
+      <w:r>
+        <w:t xml:space="preserve"> information. Maintainability is also crucial for the CWA as it needs to function correctly with moderate amount of effort.</w:t>
+      </w:r>
+      <w:r>
+        <w:t xml:space="preserve"> Alternatives to the MVC could be a </w:t>
+      </w:r>
+      <w:r>
+        <w:t>monolith architecture, which would lead in higher maintenance efforts and less efficient development</w:t>
+      </w:r>
+      <w:r>
+        <w:t>.</w:t>
+      </w:r>
+      <w:r>
+        <w:t xml:space="preserve"> </w:t>
+      </w:r>
+      <w:r>
+        <w:t>By using the pattern,</w:t>
+      </w:r>
+      <w:r>
+        <w:t xml:space="preserve"> various architectural principles are supported. By dividing into the three modules, a separation of concern is realized. Further, it supports the single responsibility principle, as all different parts have a specific responsibility</w:t>
+      </w:r>
+      <w:r>
+        <w:t xml:space="preserve">. The distinction also supports information hiding, as not all possible information within each MVC entity is shared among the others. The Model layer is also in charge of the contained data and supports data </w:t>
+      </w:r>
+      <w:r>
+        <w:t>sovereignty</w:t>
+      </w:r>
+      <w:r>
+        <w:t>. Ultimately it supports standardization, as most web application support this architectural pattern</w:t>
+      </w:r>
+      <w:r>
+        <w:t xml:space="preserve"> and enables layering</w:t>
+      </w:r>
+      <w:r>
+        <w:t>.</w:t>
+      </w:r>
+    </w:p>
+    <w:p>
+      <w:pPr>
+        <w:jc w:val="both"/>
+      </w:pPr>
+      <w:r>
+        <w:t>2) Client-Server Design</w:t>
+      </w:r>
+    </w:p>
+    <w:p>
+      <w:pPr>
+        <w:jc w:val="both"/>
+      </w:pPr>
+      <w:r>
+        <w:t>Within the solution architecture documentation a graph is shown with the key architectural elements (Figure 1 high architecture overview).</w:t>
+      </w:r>
+      <w:r>
+        <w:rPr>
+          <w:rStyle w:val="FootnoteReference"/>
+        </w:rPr>
+        <w:footnoteReference w:id="3"/>
+      </w:r>
+      <w:r>
+        <w:t xml:space="preserve"> Within this overview a Corona </w:t>
+      </w:r>
+      <w:proofErr w:type="spellStart"/>
+      <w:r>
+        <w:t>warnapp</w:t>
+      </w:r>
+      <w:proofErr w:type="spellEnd"/>
+      <w:r>
+        <w:t xml:space="preserve"> Server is shown. Within the droid CWA app documentation, the architectural element is called the mobile client. This shows the presences of a traditional </w:t>
+      </w:r>
+      <w:r>
+        <w:rPr>
+          <w:b/>
+        </w:rPr>
+        <w:t>Client-S</w:t>
+      </w:r>
+      <w:r>
+        <w:rPr>
+          <w:b/>
+        </w:rPr>
+        <w:t>erver</w:t>
+      </w:r>
+      <w:r>
+        <w:rPr>
+          <w:b/>
+        </w:rPr>
+        <w:t xml:space="preserve"> </w:t>
+      </w:r>
+      <w:r>
+        <w:rPr>
+          <w:b/>
+        </w:rPr>
+        <w:t>design</w:t>
+      </w:r>
+      <w:r>
+        <w:t xml:space="preserve"> pattern.</w:t>
+      </w:r>
+      <w:r>
+        <w:t xml:space="preserve"> There is no specific problem stated, that is solved by this design.</w:t>
+      </w:r>
+      <w:r>
+        <w:t xml:space="preserve"> </w:t>
+      </w:r>
+      <w:r>
+        <w:t>Most likely, t</w:t>
+      </w:r>
+      <w:r>
+        <w:t>he client-server pattern is used due to its many advantages. The Client Server pattern reduces the redundant data duplication, as the data is stored on the server side, it makes sharing of resources more efficient and it increases the maintainability by splitting the process of an application among multiple machines</w:t>
+      </w:r>
+      <w:r>
+        <w:t>.</w:t>
+      </w:r>
+      <w:r>
+        <w:t xml:space="preserve"> On top of this it enables better security measures, as authorization checks can be implemented centrally.</w:t>
+      </w:r>
+      <w:r>
+        <w:rPr>
+          <w:rStyle w:val="FootnoteReference"/>
+        </w:rPr>
+        <w:footnoteReference w:id="4"/>
+      </w:r>
+      <w:r>
+        <w:t xml:space="preserve"> </w:t>
+      </w:r>
+      <w:r>
+        <w:t>Similarly</w:t>
+      </w:r>
+      <w:r>
+        <w:t xml:space="preserve"> to the MVC, also the Client Server </w:t>
+      </w:r>
+      <w:r>
+        <w:lastRenderedPageBreak/>
+        <w:t xml:space="preserve">pattern has not been thoroughly justified. Most likely it is also due to the wide applicability and status as industry standard. </w:t>
+      </w:r>
+      <w:r>
+        <w:t xml:space="preserve">Next to the described advantages </w:t>
+      </w:r>
+      <w:r>
+        <w:t xml:space="preserve">of the client server </w:t>
+      </w:r>
+      <w:r>
+        <w:t xml:space="preserve">pattern, </w:t>
+      </w:r>
+      <w:r>
+        <w:t>it comes with certain drawbacks. It can lead to overloaded server. However, given the cloud deployment, these service are most likely scalable. Further, critical server can have failover problems. If a server gets down, it might create harmful impact on the whole application, due to its central importance.</w:t>
+      </w:r>
+    </w:p>
+    <w:p>
+      <w:pPr>
+        <w:jc w:val="both"/>
+      </w:pPr>
+      <w:r>
+        <w:t xml:space="preserve">By using the </w:t>
+      </w:r>
+      <w:r>
+        <w:t>Client-server design</w:t>
+      </w:r>
+      <w:r>
+        <w:t>, the following architecture principles are supported</w:t>
+      </w:r>
+      <w:r>
+        <w:t>. It supports the single responsibility  and separation of concern principles, as the client and server functionalities</w:t>
+      </w:r>
+      <w:r>
+        <w:t xml:space="preserve"> </w:t>
+      </w:r>
+      <w:r>
+        <w:t>are divided and own a specific purpose.</w:t>
+      </w:r>
+      <w:r>
+        <w:t xml:space="preserve"> </w:t>
+      </w:r>
+      <w:r>
+        <w:t xml:space="preserve">Further, it is a common standard nowadays and </w:t>
+      </w:r>
+      <w:r>
+        <w:t>ultimately keeps things simple.</w:t>
+      </w:r>
+    </w:p>
+    <w:p>
+      <w:pPr>
+        <w:jc w:val="both"/>
+      </w:pPr>
+      <w:r>
+        <w:t xml:space="preserve">3) </w:t>
+      </w:r>
+      <w:proofErr w:type="spellStart"/>
+      <w:r>
+        <w:t>Microservice</w:t>
+      </w:r>
+      <w:proofErr w:type="spellEnd"/>
+      <w:r>
+        <w:t xml:space="preserve"> architecture</w:t>
+      </w:r>
+    </w:p>
+    <w:p>
+      <w:pPr>
+        <w:jc w:val="both"/>
+      </w:pPr>
+      <w:r>
+        <w:t xml:space="preserve">The third architectural pattern described is the </w:t>
+      </w:r>
+      <w:proofErr w:type="spellStart"/>
+      <w:r>
+        <w:rPr>
+          <w:b/>
+        </w:rPr>
+        <w:t>Microservices</w:t>
+      </w:r>
+      <w:proofErr w:type="spellEnd"/>
+      <w:r>
+        <w:t xml:space="preserve"> architecture. Although the term </w:t>
+      </w:r>
+      <w:proofErr w:type="spellStart"/>
+      <w:r>
+        <w:t>M</w:t>
+      </w:r>
+      <w:r>
+        <w:t>icroservice</w:t>
+      </w:r>
+      <w:proofErr w:type="spellEnd"/>
+      <w:r>
+        <w:t xml:space="preserve"> has not been explicitly named in the documentation, the subsequent architecture displayed in th</w:t>
+      </w:r>
+      <w:r>
+        <w:t>e overview and the referenced</w:t>
+      </w:r>
+      <w:r>
+        <w:t xml:space="preserve"> services are implementing a </w:t>
+      </w:r>
+      <w:proofErr w:type="spellStart"/>
+      <w:r>
+        <w:t>M</w:t>
+      </w:r>
+      <w:r>
+        <w:t>icroservices</w:t>
+      </w:r>
+      <w:proofErr w:type="spellEnd"/>
+      <w:r>
+        <w:t xml:space="preserve"> architecture. A </w:t>
+      </w:r>
+      <w:proofErr w:type="spellStart"/>
+      <w:r>
+        <w:t>Microservice</w:t>
+      </w:r>
+      <w:proofErr w:type="spellEnd"/>
+      <w:r>
+        <w:t xml:space="preserve"> architecture describes </w:t>
+      </w:r>
+      <w:r>
+        <w:t>an application setup, in which services are implemented, deployed and tested independently.</w:t>
+      </w:r>
+      <w:r>
+        <w:rPr>
+          <w:rStyle w:val="FootnoteReference"/>
+        </w:rPr>
+        <w:footnoteReference w:id="5"/>
+      </w:r>
+    </w:p>
+    <w:p>
+      <w:pPr>
+        <w:jc w:val="both"/>
+      </w:pPr>
+      <w:r>
+        <w:t>It is not documented why this approach is being implemented. However,</w:t>
+      </w:r>
+      <w:r>
+        <w:t xml:space="preserve"> the cloud native setup combined with the other advantages make the </w:t>
+      </w:r>
+      <w:proofErr w:type="spellStart"/>
+      <w:r>
+        <w:t>M</w:t>
+      </w:r>
+      <w:r>
+        <w:t>icroservices</w:t>
+      </w:r>
+      <w:proofErr w:type="spellEnd"/>
+      <w:r>
+        <w:t xml:space="preserve"> architecture a reasonable option. Contrary to the </w:t>
+      </w:r>
+      <w:proofErr w:type="spellStart"/>
+      <w:r>
+        <w:t>M</w:t>
+      </w:r>
+      <w:r>
+        <w:t>icroservice</w:t>
+      </w:r>
+      <w:proofErr w:type="spellEnd"/>
+      <w:r>
+        <w:t xml:space="preserve"> architecture, a monolith could have been built, but the disadvantages of the monolith would </w:t>
+      </w:r>
+      <w:proofErr w:type="spellStart"/>
+      <w:r>
+        <w:t>overweigth</w:t>
+      </w:r>
+      <w:proofErr w:type="spellEnd"/>
+      <w:r>
+        <w:t xml:space="preserve"> the disadvantages of </w:t>
+      </w:r>
+      <w:proofErr w:type="spellStart"/>
+      <w:r>
+        <w:t>M</w:t>
+      </w:r>
+      <w:r>
+        <w:t>icroservices</w:t>
+      </w:r>
+      <w:proofErr w:type="spellEnd"/>
+      <w:r>
+        <w:t xml:space="preserve">. The disadvantages of </w:t>
+      </w:r>
+      <w:proofErr w:type="spellStart"/>
+      <w:r>
+        <w:t>M</w:t>
+      </w:r>
+      <w:r>
+        <w:t>icroservic</w:t>
+      </w:r>
+      <w:r>
+        <w:t>es</w:t>
+      </w:r>
+      <w:proofErr w:type="spellEnd"/>
+      <w:r>
+        <w:t xml:space="preserve"> are complex setup, the need </w:t>
+      </w:r>
+      <w:r>
+        <w:t>for</w:t>
+      </w:r>
+      <w:r>
+        <w:t xml:space="preserve"> a</w:t>
+      </w:r>
+      <w:r>
+        <w:t>n</w:t>
+      </w:r>
+      <w:r>
+        <w:t xml:space="preserve"> automated deployment and the difficulty in debugging.</w:t>
+      </w:r>
+      <w:r>
+        <w:rPr>
+          <w:rStyle w:val="FootnoteReference"/>
+        </w:rPr>
+        <w:footnoteReference w:id="6"/>
+      </w:r>
+    </w:p>
+    <w:p>
+      <w:pPr>
+        <w:jc w:val="both"/>
+      </w:pPr>
+      <w:r>
+        <w:t xml:space="preserve">The </w:t>
+      </w:r>
+      <w:proofErr w:type="spellStart"/>
+      <w:r>
+        <w:t>M</w:t>
+      </w:r>
+      <w:r>
+        <w:t>icroservice</w:t>
+      </w:r>
+      <w:proofErr w:type="spellEnd"/>
+      <w:r>
+        <w:t xml:space="preserve"> </w:t>
+      </w:r>
+      <w:r>
+        <w:t>uses the following principles. It separates concerns and hides information in between the independent services.</w:t>
+      </w:r>
+      <w:r>
+        <w:t xml:space="preserve"> Further it minimizes redundancies and allows for convenient layering.</w:t>
+      </w:r>
+    </w:p>
+    <w:p>
+      <w:pPr>
         <w:pStyle w:val="Heading1"/>
       </w:pPr>
-      <w:bookmarkStart w:id="4" w:name="_Toc50305381"/>
-      <w:bookmarkStart w:id="5" w:name="Maintext2"/>
-      <w:bookmarkStart w:id="6" w:name="_Toc71969207"/>
-      <w:r>
-        <w:t>Architectural Pattern</w:t>
+      <w:bookmarkStart w:id="6" w:name="_Toc71969208"/>
+      <w:r>
+        <w:t>Layered Architecture</w:t>
       </w:r>
       <w:bookmarkEnd w:id="6"/>
     </w:p>
     <w:p>
-      <w:pPr>
-        <w:jc w:val="both"/>
-      </w:pPr>
-      <w:r>
-        <w:t>1) Model View Controller (MVC)</w:t>
+      <w:r>
+        <w:t>In order to derive the layered architecture from the verification server, the different packages</w:t>
+      </w:r>
+      <w:r>
+        <w:t xml:space="preserve"> (white blocks)</w:t>
+      </w:r>
+      <w:r>
+        <w:t xml:space="preserve"> within the repository are clustered into the different layers</w:t>
+      </w:r>
+      <w:r>
+        <w:t xml:space="preserve"> (colored areas)</w:t>
+      </w:r>
+      <w:r>
+        <w:t xml:space="preserve"> in the figure below.</w:t>
       </w:r>
     </w:p>
     <w:p>
       <w:pPr>
-        <w:jc w:val="both"/>
-      </w:pPr>
-      <w:r>
-        <w:t xml:space="preserve">For the UI architecture, the </w:t>
-      </w:r>
-      <w:r>
-        <w:rPr>
-          <w:b/>
-        </w:rPr>
-        <w:t>MVC</w:t>
-      </w:r>
-      <w:r>
-        <w:t xml:space="preserve"> pattern is applied.</w:t>
-      </w:r>
-      <w:r>
-        <w:t xml:space="preserve"> The pattern divides the application into three parts.</w:t>
-      </w:r>
-      <w:r>
-        <w:t xml:space="preserve"> </w:t>
-      </w:r>
-      <w:r>
-        <w:t xml:space="preserve">The model contains the information about the domain model, the View contains the presentation model and the Controller contains the behavioral elements. </w:t>
-      </w:r>
-      <w:r>
-        <w:t xml:space="preserve">There is no specific problem stated in the documentation, that </w:t>
-      </w:r>
-      <w:r>
-        <w:t xml:space="preserve"> </w:t>
-      </w:r>
-      <w:r>
-        <w:t>is supposed to be solved by the application of the MVC</w:t>
-      </w:r>
-      <w:r>
-        <w:rPr>
-          <w:rStyle w:val="FootnoteReference"/>
-        </w:rPr>
-        <w:footnoteReference w:id="1"/>
-      </w:r>
-      <w:r>
-        <w:t>. Most likely the explanation is omitted due to the prevailing importance of MVC and its subsequent implementation within most web services.</w:t>
-      </w:r>
-      <w:r>
-        <w:t xml:space="preserve"> Therefore the general advantages are described.</w:t>
+        <w:pStyle w:val="Caption"/>
+        <w:jc w:val="center"/>
+      </w:pPr>
+      <w:r>
+        <w:t xml:space="preserve">Figure </w:t>
+      </w:r>
+      <w:fldSimple w:instr=" SEQ Figure \* ARABIC ">
+        <w:r>
+          <w:rPr>
+            <w:noProof/>
+          </w:rPr>
+          <w:t>1</w:t>
+        </w:r>
+      </w:fldSimple>
+      <w:r>
+        <w:rPr>
+          <w:noProof/>
+        </w:rPr>
+        <w:t xml:space="preserve"> Verificaiton server architecture</w:t>
       </w:r>
     </w:p>
     <w:p>
       <w:pPr>
-        <w:jc w:val="both"/>
-      </w:pPr>
-      <w:r>
-        <w:t xml:space="preserve">It is an industry standard which is used in most web application due to the named advantages. </w:t>
-      </w:r>
-      <w:r>
-        <w:t>MVC increases the maintainability, scalability and enabling customization by separating the application in three parts.</w:t>
-      </w:r>
-      <w:r>
-        <w:rPr>
-          <w:rStyle w:val="FootnoteReference"/>
-        </w:rPr>
-        <w:t xml:space="preserve"> </w:t>
-      </w:r>
-      <w:r>
-        <w:rPr>
-          <w:rStyle w:val="FootnoteReference"/>
-        </w:rPr>
-        <w:footnoteReference w:id="2"/>
-      </w:r>
-      <w:r>
-        <w:t xml:space="preserve"> All points are relevant to the CWA as it needs to be scalable to fit peek needs for </w:t>
-      </w:r>
-      <w:proofErr w:type="spellStart"/>
-      <w:r>
-        <w:t>covid</w:t>
-      </w:r>
-      <w:proofErr w:type="spellEnd"/>
-      <w:r>
-        <w:t xml:space="preserve"> information. Maintainability is also crucial for the CWA as it needs to function correctly with moderate amount of effort.</w:t>
-      </w:r>
-      <w:r>
-        <w:t xml:space="preserve"> Alternatives to the MVC could be a </w:t>
-      </w:r>
-      <w:r>
-        <w:t>monolith architecture, which would lead in higher maintenance efforts and less efficient development</w:t>
-      </w:r>
-      <w:r>
-        <w:t>.</w:t>
-      </w:r>
-      <w:r>
-        <w:t xml:space="preserve"> </w:t>
-      </w:r>
-      <w:r>
-        <w:t>By using the pattern,</w:t>
-      </w:r>
-      <w:r>
-        <w:t xml:space="preserve"> various architectural principles are supported. By dividing into the three modules, a separation of concern is realized. Further, it supports the single responsibility principle, as all different parts have a specific responsibility</w:t>
-      </w:r>
-      <w:r>
-        <w:t xml:space="preserve">. The distinction also supports information hiding, as not all possible information within each MVC entity is shared among the others. The Model layer is also in charge of the contained data and supports data </w:t>
-      </w:r>
-      <w:r>
-        <w:t>sovereignty</w:t>
-      </w:r>
-      <w:r>
-        <w:t>. Ultimately it supports standardization, as most web application support this architectural pattern</w:t>
-      </w:r>
-      <w:r>
-        <w:t xml:space="preserve"> and enables layering</w:t>
-      </w:r>
-      <w:r>
-        <w:t>.</w:t>
-      </w:r>
-    </w:p>
-    <w:p>
-      <w:pPr>
-        <w:jc w:val="both"/>
-      </w:pPr>
-      <w:r>
-        <w:t>2) Client-Server Design</w:t>
-      </w:r>
-    </w:p>
-    <w:p>
-      <w:pPr>
-        <w:jc w:val="both"/>
-      </w:pPr>
-      <w:r>
-        <w:t>Within the solution architecture documentation a graph is shown with the key architectural elements (Figure 1 high architecture overview).</w:t>
-      </w:r>
-      <w:r>
-        <w:rPr>
-          <w:rStyle w:val="FootnoteReference"/>
-        </w:rPr>
-        <w:footnoteReference w:id="3"/>
-      </w:r>
-      <w:r>
-        <w:t xml:space="preserve"> Within this overview a Corona </w:t>
-      </w:r>
-      <w:proofErr w:type="spellStart"/>
-      <w:r>
-        <w:t>warnapp</w:t>
-      </w:r>
-      <w:proofErr w:type="spellEnd"/>
-      <w:r>
-        <w:t xml:space="preserve"> Server is shown. Within the droid CWA app documentation, the architectural element is called the mobile client. This shows the presences of a traditional </w:t>
-      </w:r>
-      <w:r>
-        <w:rPr>
-          <w:b/>
-        </w:rPr>
-        <w:t>Client-S</w:t>
-      </w:r>
-      <w:r>
-        <w:rPr>
-          <w:b/>
-        </w:rPr>
-        <w:t>erver</w:t>
-      </w:r>
-      <w:r>
-        <w:rPr>
-          <w:b/>
-        </w:rPr>
-        <w:t xml:space="preserve"> </w:t>
-      </w:r>
-      <w:r>
-        <w:rPr>
-          <w:b/>
-        </w:rPr>
-        <w:t>design</w:t>
-      </w:r>
-      <w:r>
-        <w:t xml:space="preserve"> pattern.</w:t>
-      </w:r>
-      <w:r>
-        <w:t xml:space="preserve"> There is no specific problem stated, that is solved by this design.</w:t>
-      </w:r>
-      <w:r>
-        <w:t xml:space="preserve"> </w:t>
-      </w:r>
-      <w:r>
-        <w:t>Most likely, t</w:t>
-      </w:r>
-      <w:r>
-        <w:t>he client-server pattern is used due to its many advantages. The Client Server pattern reduces the redundant data duplication, as the data is stored on the server side, it makes sharing of resources more efficient and it increases the maintainability by splitting the process of an application among multiple machines</w:t>
-      </w:r>
-      <w:r>
-        <w:t>.</w:t>
-      </w:r>
-      <w:r>
-        <w:t xml:space="preserve"> On top of this it enables better security measures, as authorization checks can be implemented centrally.</w:t>
-      </w:r>
-      <w:r>
-        <w:rPr>
-          <w:rStyle w:val="FootnoteReference"/>
-        </w:rPr>
-        <w:footnoteReference w:id="4"/>
-      </w:r>
-      <w:r>
-        <w:t xml:space="preserve"> </w:t>
-      </w:r>
-      <w:r>
-        <w:t>Similarly</w:t>
-      </w:r>
-      <w:r>
-        <w:t xml:space="preserve"> to the MVC, also the Client Server </w:t>
-      </w:r>
-      <w:r>
-        <w:lastRenderedPageBreak/>
-        <w:t xml:space="preserve">pattern has not been thoroughly justified. Most likely it is also due to the wide applicability and status as industry standard. </w:t>
-      </w:r>
-      <w:r>
-        <w:t xml:space="preserve">Next to the described advantages </w:t>
-      </w:r>
-      <w:r>
-        <w:t xml:space="preserve">of the client server </w:t>
-      </w:r>
-      <w:r>
-        <w:t xml:space="preserve">pattern, </w:t>
-      </w:r>
-      <w:r>
-        <w:t>it comes with certain drawbacks. It can lead to overloaded server. However, given the cloud deployment, these service are most likely scalable. Further, critical server can have failover problems. If a server gets down, it might create harmful impact on the whole application, due to its central importance.</w:t>
-      </w:r>
-    </w:p>
-    <w:p>
-      <w:pPr>
-        <w:jc w:val="both"/>
-      </w:pPr>
-      <w:r>
-        <w:t xml:space="preserve">By using the </w:t>
-      </w:r>
-      <w:r>
-        <w:t>Client-server design</w:t>
-      </w:r>
-      <w:r>
-        <w:t>, the following architecture principles are supported</w:t>
-      </w:r>
-      <w:r>
-        <w:t>. It supports the single responsibility  and separation of concern principles, as the client and server functionalities</w:t>
-      </w:r>
-      <w:r>
-        <w:t xml:space="preserve"> </w:t>
-      </w:r>
-      <w:r>
-        <w:t>are divided and own a specific purpose.</w:t>
-      </w:r>
-      <w:r>
-        <w:t xml:space="preserve"> </w:t>
-      </w:r>
-      <w:r>
-        <w:t xml:space="preserve">Further, it is a common standard nowadays and </w:t>
-      </w:r>
-      <w:r>
-        <w:t>ultimately keeps things simple.</w:t>
-      </w:r>
-    </w:p>
-    <w:p>
-      <w:pPr>
-        <w:jc w:val="both"/>
-      </w:pPr>
-      <w:r>
-        <w:t xml:space="preserve">3) </w:t>
-      </w:r>
-      <w:proofErr w:type="spellStart"/>
-      <w:r>
-        <w:t>Microservice</w:t>
-      </w:r>
-      <w:proofErr w:type="spellEnd"/>
-      <w:r>
-        <w:t xml:space="preserve"> architecture</w:t>
-      </w:r>
-    </w:p>
-    <w:p>
-      <w:pPr>
-        <w:jc w:val="both"/>
-      </w:pPr>
-      <w:r>
-        <w:t xml:space="preserve">The third architectural pattern described is the </w:t>
-      </w:r>
-      <w:proofErr w:type="spellStart"/>
-      <w:r>
-        <w:rPr>
-          <w:b/>
-        </w:rPr>
-        <w:t>Microservices</w:t>
-      </w:r>
-      <w:proofErr w:type="spellEnd"/>
-      <w:r>
-        <w:t xml:space="preserve"> architecture. Although the term </w:t>
-      </w:r>
-      <w:proofErr w:type="spellStart"/>
-      <w:r>
-        <w:t>M</w:t>
-      </w:r>
-      <w:r>
-        <w:t>icroservice</w:t>
-      </w:r>
-      <w:proofErr w:type="spellEnd"/>
-      <w:r>
-        <w:t xml:space="preserve"> has not been explicitly named in the documentation, the subsequent architecture displayed in th</w:t>
-      </w:r>
-      <w:r>
-        <w:t>e overview and the referenced</w:t>
-      </w:r>
-      <w:r>
-        <w:t xml:space="preserve"> services are implementing a </w:t>
-      </w:r>
-      <w:proofErr w:type="spellStart"/>
-      <w:r>
-        <w:t>M</w:t>
-      </w:r>
-      <w:r>
-        <w:t>icroservices</w:t>
-      </w:r>
-      <w:proofErr w:type="spellEnd"/>
-      <w:r>
-        <w:t xml:space="preserve"> architecture. A </w:t>
-      </w:r>
-      <w:proofErr w:type="spellStart"/>
-      <w:r>
-        <w:t>Microservice</w:t>
-      </w:r>
-      <w:proofErr w:type="spellEnd"/>
-      <w:r>
-        <w:t xml:space="preserve"> architecture describes </w:t>
-      </w:r>
-      <w:r>
-        <w:t>an application setup, in which services are implemented, deployed and tested independently.</w:t>
-      </w:r>
-      <w:r>
-        <w:rPr>
-          <w:rStyle w:val="FootnoteReference"/>
-        </w:rPr>
-        <w:footnoteReference w:id="5"/>
-      </w:r>
-    </w:p>
-    <w:p>
-      <w:pPr>
-        <w:jc w:val="both"/>
-      </w:pPr>
-      <w:r>
-        <w:t>It is not documented why this approach is being implemented. However,</w:t>
-      </w:r>
-      <w:r>
-        <w:t xml:space="preserve"> the cloud native setup combined with the other advantages make the </w:t>
-      </w:r>
-      <w:proofErr w:type="spellStart"/>
-      <w:r>
-        <w:t>M</w:t>
-      </w:r>
-      <w:r>
-        <w:t>icroservices</w:t>
-      </w:r>
-      <w:proofErr w:type="spellEnd"/>
-      <w:r>
-        <w:t xml:space="preserve"> architecture a reasonable option. Contrary to the </w:t>
-      </w:r>
-      <w:proofErr w:type="spellStart"/>
-      <w:r>
-        <w:t>M</w:t>
-      </w:r>
-      <w:r>
-        <w:t>icroservice</w:t>
-      </w:r>
-      <w:proofErr w:type="spellEnd"/>
-      <w:r>
-        <w:t xml:space="preserve"> architecture, a monolith could have been built, but the disadvantages of the monolith would </w:t>
-      </w:r>
-      <w:proofErr w:type="spellStart"/>
-      <w:r>
-        <w:t>overweigth</w:t>
-      </w:r>
-      <w:proofErr w:type="spellEnd"/>
-      <w:r>
-        <w:t xml:space="preserve"> the disadvantages of </w:t>
-      </w:r>
-      <w:proofErr w:type="spellStart"/>
-      <w:r>
-        <w:t>M</w:t>
-      </w:r>
-      <w:r>
-        <w:t>icroservices</w:t>
-      </w:r>
-      <w:proofErr w:type="spellEnd"/>
-      <w:r>
-        <w:t xml:space="preserve">. The disadvantages of </w:t>
-      </w:r>
-      <w:proofErr w:type="spellStart"/>
-      <w:r>
-        <w:t>M</w:t>
-      </w:r>
-      <w:r>
-        <w:t>icroservic</w:t>
-      </w:r>
-      <w:r>
-        <w:t>es</w:t>
-      </w:r>
-      <w:proofErr w:type="spellEnd"/>
-      <w:r>
-        <w:t xml:space="preserve"> are complex setup, the need </w:t>
-      </w:r>
-      <w:r>
-        <w:t>for</w:t>
-      </w:r>
-      <w:r>
-        <w:t xml:space="preserve"> a</w:t>
-      </w:r>
-      <w:r>
-        <w:t>n</w:t>
-      </w:r>
-      <w:r>
-        <w:t xml:space="preserve"> automated deployment and the difficulty in debugging.</w:t>
-      </w:r>
-      <w:r>
-        <w:rPr>
-          <w:rStyle w:val="FootnoteReference"/>
-        </w:rPr>
-        <w:footnoteReference w:id="6"/>
-      </w:r>
-    </w:p>
-    <w:p>
-      <w:pPr>
-        <w:jc w:val="both"/>
-      </w:pPr>
-      <w:r>
-        <w:t xml:space="preserve">The </w:t>
-      </w:r>
-      <w:proofErr w:type="spellStart"/>
-      <w:r>
-        <w:t>M</w:t>
-      </w:r>
-      <w:r>
-        <w:t>icroservice</w:t>
-      </w:r>
-      <w:proofErr w:type="spellEnd"/>
-      <w:r>
-        <w:t xml:space="preserve"> </w:t>
-      </w:r>
-      <w:r>
-        <w:t>uses the following principles. It separates concerns and hides information in between the independent services.</w:t>
-      </w:r>
-      <w:r>
-        <w:t xml:space="preserve"> Further it minimizes redundancies and allows for convenient layering.</w:t>
-      </w:r>
-    </w:p>
-    <w:p>
-      <w:pPr>
-        <w:pStyle w:val="Heading1"/>
-      </w:pPr>
-      <w:bookmarkStart w:id="7" w:name="_Toc71969208"/>
-      <w:r>
-        <w:t>Layered Architecture</w:t>
-      </w:r>
-      <w:bookmarkEnd w:id="7"/>
-    </w:p>
-    <w:p>
-      <w:r>
-        <w:t>In order to derive the layered architecture from the verification server, the different packages within the repository are clustered into the different layers in the figure below.</w:t>
-      </w:r>
-    </w:p>
-    <w:p>
-      <w:pPr>
-        <w:pStyle w:val="Caption"/>
         <w:jc w:val="center"/>
       </w:pPr>
       <w:r>
-        <w:t xml:space="preserve">Figure </w:t>
-      </w:r>
-      <w:r>
-        <w:fldChar w:fldCharType="begin"/>
-      </w:r>
-      <w:r>
-        <w:instrText xml:space="preserve"> SEQ Figure \* ARABIC </w:instrText>
-      </w:r>
-      <w:r>
-        <w:fldChar w:fldCharType="separate"/>
-      </w:r>
-      <w:r>
         <w:rPr>
           <w:noProof/>
         </w:rPr>
-        <w:t>1</w:t>
-      </w:r>
-      <w:r>
-        <w:rPr>
-          <w:noProof/>
-        </w:rPr>
-        <w:fldChar w:fldCharType="end"/>
-      </w:r>
-    </w:p>
-    <w:p>
-      <w:pPr>
-        <w:jc w:val="center"/>
-      </w:pPr>
-      <w:r>
-        <w:rPr>
-          <w:noProof/>
-        </w:rPr>
         <w:drawing>
-          <wp:inline distT="0" distB="0" distL="0" distR="0" wp14:anchorId="50FC94C9" wp14:editId="52107753">
-            <wp:extent cx="4585970" cy="2378416"/>
-            <wp:effectExtent l="0" t="0" r="5080" b="3175"/>
+          <wp:inline distT="0" distB="0" distL="0" distR="0" wp14:anchorId="50FC94C9" wp14:editId="674E3C4C">
+            <wp:extent cx="4585313" cy="2013437"/>
+            <wp:effectExtent l="0" t="0" r="6350" b="6350"/>
             <wp:docPr id="3" name="Picture 3"/>
             <wp:cNvGraphicFramePr>
               <a:graphicFrameLocks xmlns:a="http://schemas.openxmlformats.org/drawingml/2006/main" noChangeAspect="1"/>
@@ -1612,20 +1630,27 @@
                     <pic:cNvPr id="1" name=""/>
                     <pic:cNvPicPr/>
                   </pic:nvPicPr>
-                  <pic:blipFill>
+                  <pic:blipFill rotWithShape="1">
                     <a:blip r:embed="rId9"/>
-                    <a:stretch>
-                      <a:fillRect/>
-                    </a:stretch>
+                    <a:srcRect t="15333"/>
+                    <a:stretch/>
                   </pic:blipFill>
-                  <pic:spPr>
+                  <pic:spPr bwMode="auto">
                     <a:xfrm>
                       <a:off x="0" y="0"/>
-                      <a:ext cx="4590795" cy="2380918"/>
+                      <a:ext cx="4590795" cy="2015844"/>
                     </a:xfrm>
                     <a:prstGeom prst="rect">
                       <a:avLst/>
                     </a:prstGeom>
+                    <a:ln>
+                      <a:noFill/>
+                    </a:ln>
+                    <a:extLst>
+                      <a:ext uri="{53640926-AAD7-44D8-BBD7-CCE9431645EC}">
+                        <a14:shadowObscured xmlns:a14="http://schemas.microsoft.com/office/drawing/2010/main"/>
+                      </a:ext>
+                    </a:extLst>
                   </pic:spPr>
                 </pic:pic>
               </a:graphicData>
@@ -1634,6 +1659,7 @@
         </w:drawing>
       </w:r>
     </w:p>
+    <w:p/>
     <w:p>
       <w:r>
         <w:lastRenderedPageBreak/>
@@ -1648,27 +1674,14 @@
       <w:r>
         <w:t xml:space="preserve">Figure </w:t>
       </w:r>
-      <w:r>
-        <w:fldChar w:fldCharType="begin"/>
-      </w:r>
-      <w:r>
-        <w:instrText xml:space="preserve"> SEQ Figure \* ARABIC </w:instrText>
-      </w:r>
-      <w:r>
-        <w:fldChar w:fldCharType="separate"/>
-      </w:r>
-      <w:r>
-        <w:rPr>
-          <w:noProof/>
-        </w:rPr>
-        <w:t>2</w:t>
-      </w:r>
-      <w:r>
-        <w:rPr>
-          <w:noProof/>
-        </w:rPr>
-        <w:fldChar w:fldCharType="end"/>
-      </w:r>
+      <w:fldSimple w:instr=" SEQ Figure \* ARABIC ">
+        <w:r>
+          <w:rPr>
+            <w:noProof/>
+          </w:rPr>
+          <w:t>2</w:t>
+        </w:r>
+      </w:fldSimple>
       <w:r>
         <w:t xml:space="preserve"> three tier architecture </w:t>
       </w:r>
@@ -2160,24 +2173,14 @@
       <w:r>
         <w:t xml:space="preserve">Figure </w:t>
       </w:r>
-      <w:r>
-        <w:fldChar w:fldCharType="begin"/>
-      </w:r>
-      <w:r>
-        <w:instrText xml:space="preserve"> SEQ Figure \* ARABIC </w:instrText>
-      </w:r>
-      <w:r>
-        <w:fldChar w:fldCharType="separate"/>
-      </w:r>
-      <w:r>
-        <w:rPr>
-          <w:noProof/>
-        </w:rPr>
-        <w:t>3</w:t>
-      </w:r>
-      <w:r>
-        <w:fldChar w:fldCharType="end"/>
-      </w:r>
+      <w:fldSimple w:instr=" SEQ Figure \* ARABIC ">
+        <w:r>
+          <w:rPr>
+            <w:noProof/>
+          </w:rPr>
+          <w:t>3</w:t>
+        </w:r>
+      </w:fldSimple>
     </w:p>
     <w:p>
       <w:pPr>
@@ -2228,12 +2231,12 @@
       <w:pPr>
         <w:pStyle w:val="Heading1"/>
       </w:pPr>
-      <w:bookmarkStart w:id="8" w:name="_Toc71969209"/>
+      <w:bookmarkStart w:id="7" w:name="_Toc71969209"/>
       <w:r>
         <w:lastRenderedPageBreak/>
         <w:t>Architectural Decisions</w:t>
       </w:r>
-      <w:bookmarkEnd w:id="8"/>
+      <w:bookmarkEnd w:id="7"/>
     </w:p>
     <w:p>
       <w:pPr>
@@ -2264,7 +2267,7 @@
         <w:t xml:space="preserve"> and compared to the documentation requirements in the ISO 42010 standard.</w:t>
       </w:r>
       <w:r>
-        <w:t xml:space="preserve"> Given that there was no log of architectural decisions found in the different architectural documents, decisions described within the main architecture documentation files </w:t>
+        <w:t xml:space="preserve"> Given that there was no log of architectural decisions found in the different architectural documents, decisions described within the architecture documentation files </w:t>
       </w:r>
       <w:r>
         <w:t>are</w:t>
@@ -2316,19 +2319,7 @@
         <w:jc w:val="both"/>
       </w:pPr>
       <w:r>
-        <w:t xml:space="preserve">The table </w:t>
-      </w:r>
-      <w:r>
-        <w:t xml:space="preserve">below </w:t>
-      </w:r>
-      <w:r>
-        <w:t>displays the contained information from the CWA documentation</w:t>
-      </w:r>
-      <w:r>
-        <w:t xml:space="preserve"> in comparison to the requirements according to</w:t>
-      </w:r>
-      <w:r>
-        <w:t xml:space="preserve"> the ISO norm 42010.</w:t>
+        <w:t>The table below displays the contained information from the CWA documentation in comparison to the requirements according to the ISO norm 42010.</w:t>
       </w:r>
     </w:p>
     <w:p>
@@ -2339,23 +2330,16 @@
       <w:r>
         <w:t xml:space="preserve">Figure </w:t>
       </w:r>
-      <w:r>
-        <w:fldChar w:fldCharType="begin"/>
-      </w:r>
-      <w:r>
-        <w:instrText xml:space="preserve"> SEQ Figure \* ARABIC </w:instrText>
-      </w:r>
-      <w:r>
-        <w:fldChar w:fldCharType="separate"/>
-      </w:r>
-      <w:r>
-        <w:rPr>
-          <w:noProof/>
-        </w:rPr>
-        <w:t>4</w:t>
-      </w:r>
-      <w:r>
-        <w:fldChar w:fldCharType="end"/>
+      <w:fldSimple w:instr=" SEQ Figure \* ARABIC ">
+        <w:r>
+          <w:rPr>
+            <w:noProof/>
+          </w:rPr>
+          <w:t>4</w:t>
+        </w:r>
+      </w:fldSimple>
+      <w:r>
+        <w:t xml:space="preserve"> verification server decision</w:t>
       </w:r>
     </w:p>
     <w:tbl>
@@ -3806,14 +3790,14 @@
       <w:pPr>
         <w:pStyle w:val="Heading1"/>
       </w:pPr>
-      <w:bookmarkStart w:id="9" w:name="_Toc71969210"/>
+      <w:bookmarkStart w:id="8" w:name="_Toc71969210"/>
       <w:r>
         <w:t>Structure of Corona D</w:t>
       </w:r>
       <w:r>
         <w:t>ocumentation</w:t>
       </w:r>
-      <w:bookmarkEnd w:id="9"/>
+      <w:bookmarkEnd w:id="8"/>
     </w:p>
     <w:p>
       <w:pPr>
@@ -3881,7 +3865,12 @@
       </w:r>
       <w:proofErr w:type="spellStart"/>
       <w:r>
-        <w:t>decentral</w:t>
+        <w:t>dece</w:t>
+      </w:r>
+      <w:bookmarkStart w:id="9" w:name="_GoBack"/>
+      <w:bookmarkEnd w:id="9"/>
+      <w:r>
+        <w:t>ntral</w:t>
       </w:r>
       <w:r>
         <w:t>l</w:t>
@@ -3992,27 +3981,14 @@
       <w:r>
         <w:t xml:space="preserve">Figure </w:t>
       </w:r>
-      <w:r>
-        <w:fldChar w:fldCharType="begin"/>
-      </w:r>
-      <w:r>
-        <w:instrText xml:space="preserve"> SEQ Figure \* ARABIC </w:instrText>
-      </w:r>
-      <w:r>
-        <w:fldChar w:fldCharType="separate"/>
-      </w:r>
-      <w:r>
-        <w:rPr>
-          <w:noProof/>
-        </w:rPr>
-        <w:t>5</w:t>
-      </w:r>
-      <w:r>
-        <w:rPr>
-          <w:noProof/>
-        </w:rPr>
-        <w:fldChar w:fldCharType="end"/>
-      </w:r>
+      <w:fldSimple w:instr=" SEQ Figure \* ARABIC ">
+        <w:r>
+          <w:rPr>
+            <w:noProof/>
+          </w:rPr>
+          <w:t>5</w:t>
+        </w:r>
+      </w:fldSimple>
       <w:r>
         <w:rPr>
           <w:noProof/>
@@ -5650,7 +5626,7 @@
           <w:rPr>
             <w:noProof/>
           </w:rPr>
-          <w:t>9</w:t>
+          <w:t>8</w:t>
         </w:r>
         <w:r>
           <w:rPr>
@@ -5802,6 +5778,9 @@
       <w:proofErr w:type="spellEnd"/>
       <w:r>
         <w:t>, 116</w:t>
+      </w:r>
+      <w:r>
+        <w:t>f.</w:t>
       </w:r>
     </w:p>
   </w:footnote>
@@ -9220,7 +9199,7 @@
 </file>
 
 <file path=customXml/itemProps1.xml><?xml version="1.0" encoding="utf-8"?>
-<ds:datastoreItem xmlns:ds="http://schemas.openxmlformats.org/officeDocument/2006/customXml" ds:itemID="{C1633A54-38A2-48A8-B65B-8F7C5E45A528}">
+<ds:datastoreItem xmlns:ds="http://schemas.openxmlformats.org/officeDocument/2006/customXml" ds:itemID="{B9360597-BB7E-4852-8B70-2A68044191E1}">
   <ds:schemaRefs>
     <ds:schemaRef ds:uri="http://schemas.openxmlformats.org/officeDocument/2006/bibliography"/>
   </ds:schemaRefs>

</xml_diff>